<commit_message>
improved formatting of figures and equations
</commit_message>
<xml_diff>
--- a/Reports and Papers/ConferencePaper.docx
+++ b/Reports and Papers/ConferencePaper.docx
@@ -36,7 +36,6 @@
           <w:pgNumType w:start="1"/>
           <w:cols w:space="720"/>
           <w:docGrid w:linePitch="299"/>
-          <w:printerSettings r:id="rId7"/>
         </w:sectPr>
       </w:pPr>
     </w:p>
@@ -99,7 +98,19 @@
         <w:rPr>
           <w:lang w:val="en-GB"/>
         </w:rPr>
-        <w:t>) design was introduced. Application specific network on chip designs are asymmetric. This design is vulnerable to faults that can choke the system and prevent it from achieving its purpose. This project aims at developing fault tolerant topologies for this network. We present two algorithms for creating fault tolerant irregular topologies and then compare them on the basis of communication cost, increase in the same with faults, hardware cost overheads and fault tolerance. We also set the theoretical lower limits for communication cost and the number of links and routers required for any topology to be designed for a given input application specifications.</w:t>
+        <w:t>) design was introduced. Application specific network on chip designs are asymmetric. This design is vulnerable to faults that can</w:t>
+      </w:r>
+      <w:r>
+        <w:rPr>
+          <w:lang w:val="en-GB"/>
+        </w:rPr>
+        <w:t xml:space="preserve"> render the chip unusable</w:t>
+      </w:r>
+      <w:r>
+        <w:rPr>
+          <w:lang w:val="en-GB"/>
+        </w:rPr>
+        <w:t>. This project aims at developing fault tolerant topologies for this network. We present two algorithms for creating fault tolerant irregular topologies and then compare them on the basis of communication cost, increase in the same with faults, hardware cost overheads and fault tolerance. We also set the theoretical lower limits for communication cost and the number of links and routers required for any topology to be designed for a given input application specifications.</w:t>
       </w:r>
     </w:p>
     <w:p>
@@ -1277,11 +1288,14 @@
         </w:rPr>
       </w:pPr>
       <w:r>
+        <w:rPr>
+          <w:noProof/>
+        </w:rPr>
         <w:lastRenderedPageBreak/>
         <mc:AlternateContent>
           <mc:Choice Requires="wps">
             <w:drawing>
-              <wp:anchor distT="0" distB="0" distL="114300" distR="114300" simplePos="0" relativeHeight="251659264" behindDoc="0" locked="0" layoutInCell="1" allowOverlap="1" wp14:anchorId="48349536" wp14:editId="1D5414D5">
+              <wp:anchor distT="0" distB="0" distL="114300" distR="114300" simplePos="0" relativeHeight="251659264" behindDoc="0" locked="0" layoutInCell="1" allowOverlap="1" wp14:anchorId="48349536" wp14:editId="735D5F11">
                 <wp:simplePos x="0" y="0"/>
                 <wp:positionH relativeFrom="column">
                   <wp:posOffset>60325</wp:posOffset>
@@ -1334,27 +1348,28 @@
                                 <w:noProof/>
                               </w:rPr>
                               <w:drawing>
-                                <wp:inline distT="0" distB="0" distL="0" distR="0" wp14:anchorId="04012661" wp14:editId="530F3906">
-                                  <wp:extent cx="2815909" cy="1667298"/>
-                                  <wp:effectExtent l="0" t="0" r="3810" b="9525"/>
-                                  <wp:docPr id="6" name="image16.png" descr="Figure1_CoreFlowGraph.png"/>
-                                  <wp:cNvGraphicFramePr/>
+                                <wp:inline distT="0" distB="0" distL="0" distR="0" wp14:anchorId="5EDB8203" wp14:editId="74D11E9E">
+                                  <wp:extent cx="2816860" cy="1612900"/>
+                                  <wp:effectExtent l="0" t="0" r="2540" b="12700"/>
+                                  <wp:docPr id="15" name="Picture 15"/>
+                                  <wp:cNvGraphicFramePr>
+                                    <a:graphicFrameLocks xmlns:a="http://schemas.openxmlformats.org/drawingml/2006/main" noChangeAspect="1"/>
+                                  </wp:cNvGraphicFramePr>
                                   <a:graphic xmlns:a="http://schemas.openxmlformats.org/drawingml/2006/main">
                                     <a:graphicData uri="http://schemas.openxmlformats.org/drawingml/2006/picture">
                                       <pic:pic xmlns:pic="http://schemas.openxmlformats.org/drawingml/2006/picture">
                                         <pic:nvPicPr>
-                                          <pic:cNvPr id="0" name="image16.png" descr="Figure1_CoreFlowGraph.png"/>
-                                          <pic:cNvPicPr preferRelativeResize="0"/>
+                                          <pic:cNvPr id="15" name="Figure1_CoreFlowGraph.eps"/>
+                                          <pic:cNvPicPr/>
                                         </pic:nvPicPr>
                                         <pic:blipFill>
-                                          <a:blip r:embed="rId8">
+                                          <a:blip r:embed="rId7">
                                             <a:extLst>
                                               <a:ext uri="{28A0092B-C50C-407E-A947-70E740481C1C}">
                                                 <a14:useLocalDpi xmlns:a14="http://schemas.microsoft.com/office/drawing/2010/main" val="0"/>
                                               </a:ext>
                                             </a:extLst>
                                           </a:blip>
-                                          <a:srcRect/>
                                           <a:stretch>
                                             <a:fillRect/>
                                           </a:stretch>
@@ -1362,12 +1377,11 @@
                                         <pic:spPr>
                                           <a:xfrm>
                                             <a:off x="0" y="0"/>
-                                            <a:ext cx="2843634" cy="1683714"/>
+                                            <a:ext cx="2816860" cy="1612900"/>
                                           </a:xfrm>
                                           <a:prstGeom prst="rect">
                                             <a:avLst/>
                                           </a:prstGeom>
-                                          <a:ln/>
                                         </pic:spPr>
                                       </pic:pic>
                                     </a:graphicData>
@@ -1456,27 +1470,28 @@
                           <w:noProof/>
                         </w:rPr>
                         <w:drawing>
-                          <wp:inline distT="0" distB="0" distL="0" distR="0" wp14:anchorId="04012661" wp14:editId="530F3906">
-                            <wp:extent cx="2815909" cy="1667298"/>
-                            <wp:effectExtent l="0" t="0" r="3810" b="9525"/>
-                            <wp:docPr id="6" name="image16.png" descr="Figure1_CoreFlowGraph.png"/>
-                            <wp:cNvGraphicFramePr/>
+                          <wp:inline distT="0" distB="0" distL="0" distR="0" wp14:anchorId="5EDB8203" wp14:editId="74D11E9E">
+                            <wp:extent cx="2816860" cy="1612900"/>
+                            <wp:effectExtent l="0" t="0" r="2540" b="12700"/>
+                            <wp:docPr id="15" name="Picture 15"/>
+                            <wp:cNvGraphicFramePr>
+                              <a:graphicFrameLocks xmlns:a="http://schemas.openxmlformats.org/drawingml/2006/main" noChangeAspect="1"/>
+                            </wp:cNvGraphicFramePr>
                             <a:graphic xmlns:a="http://schemas.openxmlformats.org/drawingml/2006/main">
                               <a:graphicData uri="http://schemas.openxmlformats.org/drawingml/2006/picture">
                                 <pic:pic xmlns:pic="http://schemas.openxmlformats.org/drawingml/2006/picture">
                                   <pic:nvPicPr>
-                                    <pic:cNvPr id="0" name="image16.png" descr="Figure1_CoreFlowGraph.png"/>
-                                    <pic:cNvPicPr preferRelativeResize="0"/>
+                                    <pic:cNvPr id="15" name="Figure1_CoreFlowGraph.eps"/>
+                                    <pic:cNvPicPr/>
                                   </pic:nvPicPr>
                                   <pic:blipFill>
-                                    <a:blip r:embed="rId8">
+                                    <a:blip r:embed="rId7">
                                       <a:extLst>
                                         <a:ext uri="{28A0092B-C50C-407E-A947-70E740481C1C}">
                                           <a14:useLocalDpi xmlns:a14="http://schemas.microsoft.com/office/drawing/2010/main" val="0"/>
                                         </a:ext>
                                       </a:extLst>
                                     </a:blip>
-                                    <a:srcRect/>
                                     <a:stretch>
                                       <a:fillRect/>
                                     </a:stretch>
@@ -1484,12 +1499,11 @@
                                   <pic:spPr>
                                     <a:xfrm>
                                       <a:off x="0" y="0"/>
-                                      <a:ext cx="2843634" cy="1683714"/>
+                                      <a:ext cx="2816860" cy="1612900"/>
                                     </a:xfrm>
                                     <a:prstGeom prst="rect">
                                       <a:avLst/>
                                     </a:prstGeom>
-                                    <a:ln/>
                                   </pic:spPr>
                                 </pic:pic>
                               </a:graphicData>
@@ -2597,24 +2611,24 @@
       <w:r>
         <w:rPr>
           <w:rFonts w:ascii="Times New Roman" w:eastAsia="MS Mincho" w:hAnsi="Times New Roman" w:cs="Times New Roman"/>
-          <w:color w:val="auto"/>
-          <w:spacing w:val="-1"/>
-          <w:sz w:val="20"/>
-          <w:szCs w:val="20"/>
-          <w:lang w:eastAsia="en-US"/>
+          <w:noProof/>
+          <w:color w:val="auto"/>
+          <w:spacing w:val="-1"/>
+          <w:sz w:val="20"/>
+          <w:szCs w:val="20"/>
         </w:rPr>
         <mc:AlternateContent>
           <mc:Choice Requires="wps">
             <w:drawing>
-              <wp:anchor distT="0" distB="0" distL="114300" distR="114300" simplePos="0" relativeHeight="251663360" behindDoc="0" locked="0" layoutInCell="1" allowOverlap="1" wp14:anchorId="6D6277A7" wp14:editId="41E42024">
+              <wp:anchor distT="0" distB="0" distL="114300" distR="114300" simplePos="0" relativeHeight="251663360" behindDoc="0" locked="0" layoutInCell="1" allowOverlap="1" wp14:anchorId="6D6277A7" wp14:editId="273DFD42">
                 <wp:simplePos x="0" y="0"/>
                 <wp:positionH relativeFrom="column">
-                  <wp:posOffset>-222885</wp:posOffset>
+                  <wp:posOffset>-221615</wp:posOffset>
                 </wp:positionH>
                 <wp:positionV relativeFrom="paragraph">
-                  <wp:posOffset>545465</wp:posOffset>
+                  <wp:posOffset>543560</wp:posOffset>
                 </wp:positionV>
-                <wp:extent cx="3631565" cy="2921635"/>
+                <wp:extent cx="3561080" cy="3232150"/>
                 <wp:effectExtent l="0" t="0" r="0" b="0"/>
                 <wp:wrapSquare wrapText="bothSides"/>
                 <wp:docPr id="13" name="Text Box 13"/>
@@ -2626,7 +2640,7 @@
                       <wps:spPr>
                         <a:xfrm>
                           <a:off x="0" y="0"/>
-                          <a:ext cx="3631565" cy="2921635"/>
+                          <a:ext cx="3561080" cy="3232150"/>
                         </a:xfrm>
                         <a:prstGeom prst="rect">
                           <a:avLst/>
@@ -2659,21 +2673,28 @@
                                 <w:noProof/>
                               </w:rPr>
                               <w:drawing>
-                                <wp:inline distT="114300" distB="114300" distL="114300" distR="114300" wp14:anchorId="3D8DCF9C" wp14:editId="553F49E0">
-                                  <wp:extent cx="2985135" cy="2428240"/>
-                                  <wp:effectExtent l="0" t="0" r="12065" b="10160"/>
-                                  <wp:docPr id="14" name="image17.png" descr="Figure2_SampleTopolgy.png"/>
-                                  <wp:cNvGraphicFramePr/>
+                                <wp:inline distT="0" distB="0" distL="0" distR="0" wp14:anchorId="27574A7C" wp14:editId="69E14EB9">
+                                  <wp:extent cx="3138170" cy="2804187"/>
+                                  <wp:effectExtent l="0" t="0" r="11430" b="0"/>
+                                  <wp:docPr id="16" name="Picture 16"/>
+                                  <wp:cNvGraphicFramePr>
+                                    <a:graphicFrameLocks xmlns:a="http://schemas.openxmlformats.org/drawingml/2006/main" noChangeAspect="1"/>
+                                  </wp:cNvGraphicFramePr>
                                   <a:graphic xmlns:a="http://schemas.openxmlformats.org/drawingml/2006/main">
                                     <a:graphicData uri="http://schemas.openxmlformats.org/drawingml/2006/picture">
                                       <pic:pic xmlns:pic="http://schemas.openxmlformats.org/drawingml/2006/picture">
                                         <pic:nvPicPr>
-                                          <pic:cNvPr id="0" name="image17.png" descr="Figure2_SampleTopolgy.png"/>
-                                          <pic:cNvPicPr preferRelativeResize="0"/>
+                                          <pic:cNvPr id="16" name="Figure2_SampleTopolgy.eps"/>
+                                          <pic:cNvPicPr/>
                                         </pic:nvPicPr>
                                         <pic:blipFill>
-                                          <a:blip r:embed="rId9"/>
-                                          <a:srcRect/>
+                                          <a:blip r:embed="rId8">
+                                            <a:extLst>
+                                              <a:ext uri="{28A0092B-C50C-407E-A947-70E740481C1C}">
+                                                <a14:useLocalDpi xmlns:a14="http://schemas.microsoft.com/office/drawing/2010/main" val="0"/>
+                                              </a:ext>
+                                            </a:extLst>
+                                          </a:blip>
                                           <a:stretch>
                                             <a:fillRect/>
                                           </a:stretch>
@@ -2681,12 +2702,11 @@
                                         <pic:spPr>
                                           <a:xfrm>
                                             <a:off x="0" y="0"/>
-                                            <a:ext cx="3093553" cy="2516432"/>
+                                            <a:ext cx="3143127" cy="2808616"/>
                                           </a:xfrm>
                                           <a:prstGeom prst="rect">
                                             <a:avLst/>
                                           </a:prstGeom>
-                                          <a:ln/>
                                         </pic:spPr>
                                       </pic:pic>
                                     </a:graphicData>
@@ -2753,7 +2773,7 @@
           </mc:Choice>
           <mc:Fallback>
             <w:pict>
-              <v:shape w14:anchorId="6D6277A7" id="Text Box 13" o:spid="_x0000_s1027" type="#_x0000_t202" style="position:absolute;left:0;text-align:left;margin-left:-17.55pt;margin-top:42.95pt;width:285.95pt;height:230.05pt;z-index:251663360;visibility:visible;mso-wrap-style:square;mso-width-percent:0;mso-height-percent:0;mso-wrap-distance-left:9pt;mso-wrap-distance-top:0;mso-wrap-distance-right:9pt;mso-wrap-distance-bottom:0;mso-position-horizontal:absolute;mso-position-horizontal-relative:text;mso-position-vertical:absolute;mso-position-vertical-relative:text;mso-width-percent:0;mso-height-percent:0;mso-width-relative:margin;mso-height-relative:margin;v-text-anchor:top" o:gfxdata="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" filled="f" stroked="f">
+              <v:shape w14:anchorId="6D6277A7" id="Text Box 13" o:spid="_x0000_s1027" type="#_x0000_t202" style="position:absolute;left:0;text-align:left;margin-left:-17.45pt;margin-top:42.8pt;width:280.4pt;height:254.5pt;z-index:251663360;visibility:visible;mso-wrap-style:square;mso-width-percent:0;mso-height-percent:0;mso-wrap-distance-left:9pt;mso-wrap-distance-top:0;mso-wrap-distance-right:9pt;mso-wrap-distance-bottom:0;mso-position-horizontal:absolute;mso-position-horizontal-relative:text;mso-position-vertical:absolute;mso-position-vertical-relative:text;mso-width-percent:0;mso-height-percent:0;mso-width-relative:margin;mso-height-relative:margin;v-text-anchor:top" o:gfxdata="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" filled="f" stroked="f">
                 <v:textbox>
                   <w:txbxContent>
                     <w:p>
@@ -2762,21 +2782,28 @@
                           <w:noProof/>
                         </w:rPr>
                         <w:drawing>
-                          <wp:inline distT="114300" distB="114300" distL="114300" distR="114300" wp14:anchorId="3D8DCF9C" wp14:editId="553F49E0">
-                            <wp:extent cx="2985135" cy="2428240"/>
-                            <wp:effectExtent l="0" t="0" r="12065" b="10160"/>
-                            <wp:docPr id="14" name="image17.png" descr="Figure2_SampleTopolgy.png"/>
-                            <wp:cNvGraphicFramePr/>
+                          <wp:inline distT="0" distB="0" distL="0" distR="0" wp14:anchorId="27574A7C" wp14:editId="69E14EB9">
+                            <wp:extent cx="3138170" cy="2804187"/>
+                            <wp:effectExtent l="0" t="0" r="11430" b="0"/>
+                            <wp:docPr id="16" name="Picture 16"/>
+                            <wp:cNvGraphicFramePr>
+                              <a:graphicFrameLocks xmlns:a="http://schemas.openxmlformats.org/drawingml/2006/main" noChangeAspect="1"/>
+                            </wp:cNvGraphicFramePr>
                             <a:graphic xmlns:a="http://schemas.openxmlformats.org/drawingml/2006/main">
                               <a:graphicData uri="http://schemas.openxmlformats.org/drawingml/2006/picture">
                                 <pic:pic xmlns:pic="http://schemas.openxmlformats.org/drawingml/2006/picture">
                                   <pic:nvPicPr>
-                                    <pic:cNvPr id="0" name="image17.png" descr="Figure2_SampleTopolgy.png"/>
-                                    <pic:cNvPicPr preferRelativeResize="0"/>
+                                    <pic:cNvPr id="16" name="Figure2_SampleTopolgy.eps"/>
+                                    <pic:cNvPicPr/>
                                   </pic:nvPicPr>
                                   <pic:blipFill>
-                                    <a:blip r:embed="rId9"/>
-                                    <a:srcRect/>
+                                    <a:blip r:embed="rId8">
+                                      <a:extLst>
+                                        <a:ext uri="{28A0092B-C50C-407E-A947-70E740481C1C}">
+                                          <a14:useLocalDpi xmlns:a14="http://schemas.microsoft.com/office/drawing/2010/main" val="0"/>
+                                        </a:ext>
+                                      </a:extLst>
+                                    </a:blip>
                                     <a:stretch>
                                       <a:fillRect/>
                                     </a:stretch>
@@ -2784,12 +2811,11 @@
                                   <pic:spPr>
                                     <a:xfrm>
                                       <a:off x="0" y="0"/>
-                                      <a:ext cx="3093553" cy="2516432"/>
+                                      <a:ext cx="3143127" cy="2808616"/>
                                     </a:xfrm>
                                     <a:prstGeom prst="rect">
                                       <a:avLst/>
                                     </a:prstGeom>
-                                    <a:ln/>
                                   </pic:spPr>
                                 </pic:pic>
                               </a:graphicData>
@@ -3232,7 +3258,139 @@
       <w:pPr>
         <w:spacing w:line="240" w:lineRule="auto"/>
         <w:rPr>
-          <w:i/>
+          <w:rFonts w:ascii="Times New Roman" w:hAnsi="Times New Roman" w:cs="Times New Roman"/>
+          <w:sz w:val="20"/>
+          <w:szCs w:val="20"/>
+        </w:rPr>
+      </w:pPr>
+      <m:oMathPara>
+        <m:oMathParaPr>
+          <m:jc m:val="center"/>
+        </m:oMathParaPr>
+        <m:oMath>
+          <m:sSub>
+            <m:sSubPr>
+              <m:ctrlPr>
+                <w:rPr>
+                  <w:rFonts w:ascii="Cambria Math" w:hAnsi="Cambria Math" w:cs="Times New Roman"/>
+                  <w:i/>
+                  <w:sz w:val="20"/>
+                  <w:szCs w:val="20"/>
+                </w:rPr>
+              </m:ctrlPr>
+            </m:sSubPr>
+            <m:e>
+              <m:r>
+                <w:rPr>
+                  <w:rFonts w:ascii="Cambria Math" w:hAnsi="Cambria Math" w:cs="Times New Roman"/>
+                  <w:sz w:val="20"/>
+                  <w:szCs w:val="20"/>
+                </w:rPr>
+                <m:t>c</m:t>
+              </m:r>
+            </m:e>
+            <m:sub>
+              <m:r>
+                <w:rPr>
+                  <w:rFonts w:ascii="Cambria Math" w:hAnsi="Cambria Math" w:cs="Times New Roman"/>
+                  <w:sz w:val="20"/>
+                  <w:szCs w:val="20"/>
+                  <w:vertAlign w:val="subscript"/>
+                </w:rPr>
+                <m:t>ij</m:t>
+              </m:r>
+            </m:sub>
+          </m:sSub>
+          <m:r>
+            <w:rPr>
+              <w:rFonts w:ascii="Cambria Math" w:hAnsi="Cambria Math" w:cs="Times New Roman"/>
+              <w:sz w:val="20"/>
+              <w:szCs w:val="20"/>
+            </w:rPr>
+            <m:t xml:space="preserve"> = </m:t>
+          </m:r>
+          <m:sSub>
+            <m:sSubPr>
+              <m:ctrlPr>
+                <w:rPr>
+                  <w:rFonts w:ascii="Cambria Math" w:hAnsi="Cambria Math" w:cs="Times New Roman"/>
+                  <w:i/>
+                  <w:sz w:val="20"/>
+                  <w:szCs w:val="20"/>
+                </w:rPr>
+              </m:ctrlPr>
+            </m:sSubPr>
+            <m:e>
+              <m:r>
+                <w:rPr>
+                  <w:rFonts w:ascii="Cambria Math" w:hAnsi="Cambria Math" w:cs="Times New Roman"/>
+                  <w:sz w:val="20"/>
+                  <w:szCs w:val="20"/>
+                </w:rPr>
+                <m:t>h</m:t>
+              </m:r>
+            </m:e>
+            <m:sub>
+              <m:r>
+                <w:rPr>
+                  <w:rFonts w:ascii="Cambria Math" w:hAnsi="Cambria Math" w:cs="Times New Roman"/>
+                  <w:sz w:val="20"/>
+                  <w:szCs w:val="20"/>
+                  <w:vertAlign w:val="subscript"/>
+                </w:rPr>
+                <m:t>ij</m:t>
+              </m:r>
+            </m:sub>
+          </m:sSub>
+          <m:r>
+            <w:rPr>
+              <w:rFonts w:ascii="Cambria Math" w:hAnsi="Cambria Math" w:cs="Times New Roman"/>
+              <w:sz w:val="20"/>
+              <w:szCs w:val="20"/>
+            </w:rPr>
+            <m:t xml:space="preserve">* </m:t>
+          </m:r>
+          <m:sSub>
+            <m:sSubPr>
+              <m:ctrlPr>
+                <w:rPr>
+                  <w:rFonts w:ascii="Cambria Math" w:hAnsi="Cambria Math" w:cs="Times New Roman"/>
+                  <w:i/>
+                  <w:sz w:val="20"/>
+                  <w:szCs w:val="20"/>
+                </w:rPr>
+              </m:ctrlPr>
+            </m:sSubPr>
+            <m:e>
+              <m:r>
+                <w:rPr>
+                  <w:rFonts w:ascii="Cambria Math" w:hAnsi="Cambria Math" w:cs="Times New Roman"/>
+                  <w:sz w:val="20"/>
+                  <w:szCs w:val="20"/>
+                </w:rPr>
+                <m:t>w</m:t>
+              </m:r>
+            </m:e>
+            <m:sub>
+              <m:r>
+                <w:rPr>
+                  <w:rFonts w:ascii="Cambria Math" w:hAnsi="Cambria Math" w:cs="Times New Roman"/>
+                  <w:sz w:val="20"/>
+                  <w:szCs w:val="20"/>
+                  <w:vertAlign w:val="subscript"/>
+                </w:rPr>
+                <m:t>ij</m:t>
+              </m:r>
+            </m:sub>
+          </m:sSub>
+        </m:oMath>
+      </m:oMathPara>
+    </w:p>
+    <w:p>
+      <w:pPr>
+        <w:spacing w:line="240" w:lineRule="auto"/>
+        <w:rPr>
+          <w:rFonts w:ascii="Times New Roman" w:hAnsi="Times New Roman" w:cs="Times New Roman"/>
           <w:sz w:val="20"/>
           <w:szCs w:val="20"/>
         </w:rPr>
@@ -3247,207 +3405,161 @@
           <w:i/>
           <w:sz w:val="20"/>
           <w:szCs w:val="20"/>
-          <w:vertAlign w:val="subscript"/>
         </w:rPr>
       </w:pPr>
-      <w:proofErr w:type="spellStart"/>
-      <w:r>
-        <w:rPr>
-          <w:rFonts w:ascii="Times New Roman" w:hAnsi="Times New Roman" w:cs="Times New Roman"/>
-          <w:i/>
-          <w:sz w:val="20"/>
-          <w:szCs w:val="20"/>
-        </w:rPr>
-        <w:t>c</w:t>
-      </w:r>
-      <w:r>
-        <w:rPr>
-          <w:rFonts w:ascii="Times New Roman" w:hAnsi="Times New Roman" w:cs="Times New Roman"/>
-          <w:i/>
-          <w:sz w:val="20"/>
-          <w:szCs w:val="20"/>
-          <w:vertAlign w:val="subscript"/>
-        </w:rPr>
-        <w:t>ij</w:t>
-      </w:r>
-      <w:proofErr w:type="spellEnd"/>
-      <w:r>
-        <w:rPr>
-          <w:rFonts w:ascii="Times New Roman" w:hAnsi="Times New Roman" w:cs="Times New Roman"/>
-          <w:i/>
-          <w:sz w:val="20"/>
-          <w:szCs w:val="20"/>
-        </w:rPr>
-        <w:t xml:space="preserve"> = </w:t>
-      </w:r>
-      <w:proofErr w:type="spellStart"/>
-      <w:r>
-        <w:rPr>
-          <w:rFonts w:ascii="Times New Roman" w:hAnsi="Times New Roman" w:cs="Times New Roman"/>
-          <w:i/>
-          <w:sz w:val="20"/>
-          <w:szCs w:val="20"/>
-        </w:rPr>
-        <w:t>h</w:t>
-      </w:r>
-      <w:r>
-        <w:rPr>
-          <w:rFonts w:ascii="Times New Roman" w:hAnsi="Times New Roman" w:cs="Times New Roman"/>
-          <w:i/>
-          <w:sz w:val="20"/>
-          <w:szCs w:val="20"/>
-          <w:vertAlign w:val="subscript"/>
-        </w:rPr>
-        <w:t>ij</w:t>
-      </w:r>
-      <w:proofErr w:type="spellEnd"/>
-      <w:r>
-        <w:rPr>
-          <w:rFonts w:ascii="Times New Roman" w:hAnsi="Times New Roman" w:cs="Times New Roman"/>
-          <w:i/>
-          <w:sz w:val="20"/>
-          <w:szCs w:val="20"/>
-        </w:rPr>
-        <w:t xml:space="preserve"> * </w:t>
-      </w:r>
-      <w:proofErr w:type="spellStart"/>
-      <w:r>
-        <w:rPr>
-          <w:rFonts w:ascii="Times New Roman" w:hAnsi="Times New Roman" w:cs="Times New Roman"/>
-          <w:i/>
-          <w:sz w:val="20"/>
-          <w:szCs w:val="20"/>
-        </w:rPr>
-        <w:t>w</w:t>
-      </w:r>
-      <w:r>
-        <w:rPr>
-          <w:rFonts w:ascii="Times New Roman" w:hAnsi="Times New Roman" w:cs="Times New Roman"/>
-          <w:i/>
-          <w:sz w:val="20"/>
-          <w:szCs w:val="20"/>
-          <w:vertAlign w:val="subscript"/>
-        </w:rPr>
-        <w:t>ij</w:t>
-      </w:r>
-      <w:proofErr w:type="spellEnd"/>
-    </w:p>
-    <w:p>
-      <w:pPr>
-        <w:spacing w:line="240" w:lineRule="auto"/>
-        <w:ind w:firstLine="720"/>
-        <w:rPr>
-          <w:rFonts w:ascii="Times New Roman" w:hAnsi="Times New Roman" w:cs="Times New Roman"/>
-          <w:i/>
-          <w:sz w:val="20"/>
-          <w:szCs w:val="20"/>
-        </w:rPr>
-      </w:pPr>
-      <w:r>
-        <w:rPr>
-          <w:rFonts w:ascii="Times New Roman" w:eastAsia="Arial Unicode MS" w:hAnsi="Times New Roman" w:cs="Times New Roman"/>
-          <w:i/>
-          <w:sz w:val="20"/>
-          <w:szCs w:val="20"/>
-        </w:rPr>
-        <w:t xml:space="preserve">C = ∑ </w:t>
-      </w:r>
-      <w:proofErr w:type="spellStart"/>
-      <w:r>
-        <w:rPr>
-          <w:rFonts w:ascii="Times New Roman" w:eastAsia="Arial Unicode MS" w:hAnsi="Times New Roman" w:cs="Times New Roman"/>
-          <w:i/>
-          <w:sz w:val="20"/>
-          <w:szCs w:val="20"/>
-        </w:rPr>
-        <w:t>c</w:t>
-      </w:r>
-      <w:r>
-        <w:rPr>
-          <w:rFonts w:ascii="Times New Roman" w:hAnsi="Times New Roman" w:cs="Times New Roman"/>
-          <w:i/>
-          <w:sz w:val="20"/>
-          <w:szCs w:val="20"/>
-          <w:vertAlign w:val="subscript"/>
-        </w:rPr>
-        <w:t>ij</w:t>
-      </w:r>
-      <w:proofErr w:type="spellEnd"/>
-      <w:r>
-        <w:rPr>
-          <w:rFonts w:ascii="Times New Roman" w:hAnsi="Times New Roman" w:cs="Times New Roman"/>
-          <w:i/>
-          <w:sz w:val="20"/>
-          <w:szCs w:val="20"/>
-        </w:rPr>
-        <w:t xml:space="preserve"> (</w:t>
-      </w:r>
-      <w:r>
-        <w:rPr>
-          <w:rFonts w:ascii="MS Mincho" w:eastAsia="MS Mincho" w:hAnsi="MS Mincho" w:cs="MS Mincho"/>
-          <w:i/>
-          <w:sz w:val="20"/>
-          <w:szCs w:val="20"/>
-        </w:rPr>
-        <w:t>∀</w:t>
-      </w:r>
-      <w:r>
-        <w:rPr>
-          <w:rFonts w:ascii="Times New Roman" w:eastAsia="Arial Unicode MS" w:hAnsi="Times New Roman" w:cs="Times New Roman"/>
-          <w:i/>
-          <w:sz w:val="20"/>
-          <w:szCs w:val="20"/>
-        </w:rPr>
-        <w:t xml:space="preserve"> </w:t>
-      </w:r>
-      <w:proofErr w:type="spellStart"/>
-      <w:r>
-        <w:rPr>
-          <w:rFonts w:ascii="Times New Roman" w:eastAsia="Arial Unicode MS" w:hAnsi="Times New Roman" w:cs="Times New Roman"/>
-          <w:i/>
-          <w:sz w:val="20"/>
-          <w:szCs w:val="20"/>
-        </w:rPr>
-        <w:t>e</w:t>
-      </w:r>
-      <w:r>
-        <w:rPr>
-          <w:rFonts w:ascii="Times New Roman" w:hAnsi="Times New Roman" w:cs="Times New Roman"/>
-          <w:i/>
-          <w:sz w:val="20"/>
-          <w:szCs w:val="20"/>
-          <w:vertAlign w:val="subscript"/>
-        </w:rPr>
-        <w:t>ij</w:t>
-      </w:r>
-      <w:proofErr w:type="spellEnd"/>
-      <w:r>
-        <w:rPr>
-          <w:rFonts w:ascii="Times New Roman" w:eastAsia="Arial Unicode MS" w:hAnsi="Times New Roman" w:cs="Times New Roman"/>
-          <w:i/>
-          <w:sz w:val="20"/>
-          <w:szCs w:val="20"/>
-        </w:rPr>
-        <w:t xml:space="preserve"> </w:t>
-      </w:r>
-      <w:r>
-        <w:rPr>
-          <w:rFonts w:ascii="MS Mincho" w:eastAsia="MS Mincho" w:hAnsi="MS Mincho" w:cs="MS Mincho"/>
-          <w:i/>
-          <w:sz w:val="20"/>
-          <w:szCs w:val="20"/>
-        </w:rPr>
-        <w:t>∈</w:t>
-      </w:r>
-      <w:r>
-        <w:rPr>
-          <w:rFonts w:ascii="Times New Roman" w:eastAsia="Arial Unicode MS" w:hAnsi="Times New Roman" w:cs="Times New Roman"/>
-          <w:i/>
-          <w:sz w:val="20"/>
-          <w:szCs w:val="20"/>
-        </w:rPr>
-        <w:t xml:space="preserve"> E)</w:t>
-      </w:r>
+      <m:oMathPara>
+        <m:oMath>
+          <m:r>
+            <w:rPr>
+              <w:rFonts w:ascii="Cambria Math" w:eastAsia="Arial Unicode MS" w:hAnsi="Cambria Math" w:cs="Times New Roman"/>
+              <w:sz w:val="20"/>
+              <w:szCs w:val="20"/>
+            </w:rPr>
+            <m:t>C =</m:t>
+          </m:r>
+          <m:r>
+            <w:rPr>
+              <w:rFonts w:ascii="Cambria Math" w:eastAsia="Arial Unicode MS" w:hAnsi="Cambria Math" w:cs="Times New Roman"/>
+              <w:sz w:val="20"/>
+              <w:szCs w:val="20"/>
+            </w:rPr>
+            <m:t xml:space="preserve"> </m:t>
+          </m:r>
+          <m:nary>
+            <m:naryPr>
+              <m:chr m:val="∑"/>
+              <m:subHide m:val="1"/>
+              <m:supHide m:val="1"/>
+              <m:ctrlPr>
+                <w:rPr>
+                  <w:rFonts w:ascii="Cambria Math" w:eastAsia="Arial Unicode MS" w:hAnsi="Cambria Math" w:cs="Times New Roman"/>
+                  <w:i/>
+                  <w:sz w:val="20"/>
+                  <w:szCs w:val="20"/>
+                </w:rPr>
+              </m:ctrlPr>
+            </m:naryPr>
+            <m:sub/>
+            <m:sup/>
+            <m:e>
+              <m:sSub>
+                <m:sSubPr>
+                  <m:ctrlPr>
+                    <w:rPr>
+                      <w:rFonts w:ascii="Cambria Math" w:eastAsia="Arial Unicode MS" w:hAnsi="Cambria Math" w:cs="Times New Roman"/>
+                      <w:i/>
+                      <w:sz w:val="20"/>
+                      <w:szCs w:val="20"/>
+                    </w:rPr>
+                  </m:ctrlPr>
+                </m:sSubPr>
+                <m:e>
+                  <m:r>
+                    <w:rPr>
+                      <w:rFonts w:ascii="Cambria Math" w:eastAsia="Arial Unicode MS" w:hAnsi="Cambria Math" w:cs="Times New Roman"/>
+                      <w:sz w:val="20"/>
+                      <w:szCs w:val="20"/>
+                    </w:rPr>
+                    <m:t>c</m:t>
+                  </m:r>
+                </m:e>
+                <m:sub>
+                  <m:r>
+                    <w:rPr>
+                      <w:rFonts w:ascii="Cambria Math" w:hAnsi="Cambria Math" w:cs="Times New Roman"/>
+                      <w:sz w:val="20"/>
+                      <w:szCs w:val="20"/>
+                      <w:vertAlign w:val="subscript"/>
+                    </w:rPr>
+                    <m:t>ij</m:t>
+                  </m:r>
+                </m:sub>
+              </m:sSub>
+            </m:e>
+          </m:nary>
+          <m:r>
+            <w:rPr>
+              <w:rFonts w:ascii="Cambria Math" w:hAnsi="Cambria Math" w:cs="Times New Roman"/>
+              <w:sz w:val="20"/>
+              <w:szCs w:val="20"/>
+            </w:rPr>
+            <m:t xml:space="preserve"> (</m:t>
+          </m:r>
+          <m:r>
+            <w:rPr>
+              <w:rFonts w:ascii="Cambria Math" w:eastAsia="MS Mincho" w:hAnsi="Cambria Math" w:cs="MS Mincho"/>
+              <w:sz w:val="20"/>
+              <w:szCs w:val="20"/>
+            </w:rPr>
+            <m:t>∀</m:t>
+          </m:r>
+          <m:r>
+            <w:rPr>
+              <w:rFonts w:ascii="Cambria Math" w:eastAsia="Arial Unicode MS" w:hAnsi="Cambria Math" w:cs="Times New Roman"/>
+              <w:sz w:val="20"/>
+              <w:szCs w:val="20"/>
+            </w:rPr>
+            <m:t xml:space="preserve"> </m:t>
+          </m:r>
+          <m:sSub>
+            <m:sSubPr>
+              <m:ctrlPr>
+                <w:rPr>
+                  <w:rFonts w:ascii="Cambria Math" w:eastAsia="Arial Unicode MS" w:hAnsi="Cambria Math" w:cs="Times New Roman"/>
+                  <w:i/>
+                  <w:sz w:val="20"/>
+                  <w:szCs w:val="20"/>
+                </w:rPr>
+              </m:ctrlPr>
+            </m:sSubPr>
+            <m:e>
+              <m:r>
+                <w:rPr>
+                  <w:rFonts w:ascii="Cambria Math" w:eastAsia="Arial Unicode MS" w:hAnsi="Cambria Math" w:cs="Times New Roman"/>
+                  <w:sz w:val="20"/>
+                  <w:szCs w:val="20"/>
+                </w:rPr>
+                <m:t>e</m:t>
+              </m:r>
+            </m:e>
+            <m:sub>
+              <m:r>
+                <w:rPr>
+                  <w:rFonts w:ascii="Cambria Math" w:hAnsi="Cambria Math" w:cs="Times New Roman"/>
+                  <w:sz w:val="20"/>
+                  <w:szCs w:val="20"/>
+                  <w:vertAlign w:val="subscript"/>
+                </w:rPr>
+                <m:t>ij</m:t>
+              </m:r>
+            </m:sub>
+          </m:sSub>
+          <m:r>
+            <w:rPr>
+              <w:rFonts w:ascii="Cambria Math" w:eastAsia="Arial Unicode MS" w:hAnsi="Cambria Math" w:cs="Times New Roman"/>
+              <w:sz w:val="20"/>
+              <w:szCs w:val="20"/>
+            </w:rPr>
+            <m:t xml:space="preserve"> </m:t>
+          </m:r>
+          <m:r>
+            <w:rPr>
+              <w:rFonts w:ascii="Cambria Math" w:eastAsia="MS Mincho" w:hAnsi="Cambria Math" w:cs="MS Mincho"/>
+              <w:sz w:val="20"/>
+              <w:szCs w:val="20"/>
+            </w:rPr>
+            <m:t>∈</m:t>
+          </m:r>
+          <m:r>
+            <w:rPr>
+              <w:rFonts w:ascii="Cambria Math" w:eastAsia="Arial Unicode MS" w:hAnsi="Cambria Math" w:cs="Times New Roman"/>
+              <w:sz w:val="20"/>
+              <w:szCs w:val="20"/>
+            </w:rPr>
+            <m:t xml:space="preserve"> E)</m:t>
+          </m:r>
+        </m:oMath>
+      </m:oMathPara>
     </w:p>
     <w:p>
       <w:pPr>
@@ -4941,11 +5053,11 @@
       <w:r>
         <w:rPr>
           <w:rFonts w:ascii="Times New Roman" w:eastAsia="MS Mincho" w:hAnsi="Times New Roman" w:cs="Times New Roman"/>
-          <w:color w:val="auto"/>
-          <w:spacing w:val="-1"/>
-          <w:sz w:val="20"/>
-          <w:szCs w:val="20"/>
-          <w:lang w:eastAsia="en-US"/>
+          <w:noProof/>
+          <w:color w:val="auto"/>
+          <w:spacing w:val="-1"/>
+          <w:sz w:val="20"/>
+          <w:szCs w:val="20"/>
         </w:rPr>
         <w:lastRenderedPageBreak/>
         <mc:AlternateContent>
@@ -5039,7 +5151,7 @@
                                           <pic:cNvPicPr preferRelativeResize="0"/>
                                         </pic:nvPicPr>
                                         <pic:blipFill>
-                                          <a:blip r:embed="rId10"/>
+                                          <a:blip r:embed="rId9"/>
                                           <a:srcRect/>
                                           <a:stretch>
                                             <a:fillRect/>
@@ -5164,7 +5276,7 @@
                                     <pic:cNvPicPr preferRelativeResize="0"/>
                                   </pic:nvPicPr>
                                   <pic:blipFill>
-                                    <a:blip r:embed="rId10"/>
+                                    <a:blip r:embed="rId9"/>
                                     <a:srcRect/>
                                     <a:stretch>
                                       <a:fillRect/>
@@ -5234,11 +5346,11 @@
       <w:r>
         <w:rPr>
           <w:rFonts w:ascii="Times New Roman" w:eastAsia="MS Mincho" w:hAnsi="Times New Roman" w:cs="Times New Roman"/>
-          <w:color w:val="auto"/>
-          <w:spacing w:val="-1"/>
-          <w:sz w:val="20"/>
-          <w:szCs w:val="20"/>
-          <w:lang w:eastAsia="en-US"/>
+          <w:noProof/>
+          <w:color w:val="auto"/>
+          <w:spacing w:val="-1"/>
+          <w:sz w:val="20"/>
+          <w:szCs w:val="20"/>
         </w:rPr>
         <mc:AlternateContent>
           <mc:Choice Requires="wps">
@@ -5321,7 +5433,7 @@
                                           <pic:cNvPicPr preferRelativeResize="0"/>
                                         </pic:nvPicPr>
                                         <pic:blipFill>
-                                          <a:blip r:embed="rId11"/>
+                                          <a:blip r:embed="rId10"/>
                                           <a:srcRect/>
                                           <a:stretch>
                                             <a:fillRect/>
@@ -5458,7 +5570,7 @@
                                     <pic:cNvPicPr preferRelativeResize="0"/>
                                   </pic:nvPicPr>
                                   <pic:blipFill>
-                                    <a:blip r:embed="rId11"/>
+                                    <a:blip r:embed="rId10"/>
                                     <a:srcRect/>
                                     <a:stretch>
                                       <a:fillRect/>
@@ -7977,6 +8089,7 @@
       <w:r>
         <w:rPr>
           <w:rFonts w:ascii="Times New Roman" w:eastAsia="MS Mincho" w:hAnsi="Times New Roman" w:cs="Times New Roman"/>
+          <w:noProof/>
           <w:color w:val="auto"/>
           <w:spacing w:val="-1"/>
           <w:sz w:val="20"/>
@@ -8051,7 +8164,7 @@
                                           <pic:cNvPicPr preferRelativeResize="0"/>
                                         </pic:nvPicPr>
                                         <pic:blipFill>
-                                          <a:blip r:embed="rId12"/>
+                                          <a:blip r:embed="rId11"/>
                                           <a:srcRect/>
                                           <a:stretch>
                                             <a:fillRect/>
@@ -8198,7 +8311,7 @@
                                     <pic:cNvPicPr preferRelativeResize="0"/>
                                   </pic:nvPicPr>
                                   <pic:blipFill>
-                                    <a:blip r:embed="rId12"/>
+                                    <a:blip r:embed="rId11"/>
                                     <a:srcRect/>
                                     <a:stretch>
                                       <a:fillRect/>
@@ -8353,10 +8466,10 @@
         <w:rPr>
           <w:rFonts w:ascii="Times New Roman" w:eastAsia="MS Mincho" w:hAnsi="Times New Roman" w:cs="Times New Roman"/>
           <w:smallCaps/>
-          <w:color w:val="auto"/>
-          <w:sz w:val="20"/>
-          <w:szCs w:val="20"/>
-          <w:lang w:eastAsia="en-US"/>
+          <w:noProof/>
+          <w:color w:val="auto"/>
+          <w:sz w:val="20"/>
+          <w:szCs w:val="20"/>
         </w:rPr>
         <w:lastRenderedPageBreak/>
         <mc:AlternateContent>
@@ -8428,7 +8541,7 @@
                                           <pic:cNvPicPr preferRelativeResize="0"/>
                                         </pic:nvPicPr>
                                         <pic:blipFill>
-                                          <a:blip r:embed="rId13"/>
+                                          <a:blip r:embed="rId12"/>
                                           <a:srcRect/>
                                           <a:stretch>
                                             <a:fillRect/>
@@ -8543,7 +8656,7 @@
                                     <pic:cNvPicPr preferRelativeResize="0"/>
                                   </pic:nvPicPr>
                                   <pic:blipFill>
-                                    <a:blip r:embed="rId13"/>
+                                    <a:blip r:embed="rId12"/>
                                     <a:srcRect/>
                                     <a:stretch>
                                       <a:fillRect/>
@@ -9739,7 +9852,6 @@
           <w:pgNumType w:start="1"/>
           <w:cols w:num="2" w:space="720"/>
           <w:docGrid w:linePitch="299"/>
-          <w:printerSettings r:id="rId14"/>
         </w:sectPr>
       </w:pPr>
     </w:p>
@@ -9761,7 +9873,6 @@
           <w:pgNumType w:start="1"/>
           <w:cols w:space="720"/>
           <w:docGrid w:linePitch="299"/>
-          <w:printerSettings r:id="rId15"/>
         </w:sectPr>
       </w:pPr>
       <w:r>
@@ -9792,7 +9903,6 @@
           <w:pgNumType w:start="1"/>
           <w:cols w:num="2" w:space="720"/>
           <w:docGrid w:linePitch="299"/>
-          <w:printerSettings r:id="rId16"/>
         </w:sectPr>
       </w:pPr>
     </w:p>
@@ -19742,7 +19852,6 @@
           <w:pgNumType w:start="1"/>
           <w:cols w:space="720"/>
           <w:docGrid w:linePitch="299"/>
-          <w:printerSettings r:id="rId17"/>
         </w:sectPr>
       </w:pPr>
     </w:p>
@@ -19782,15 +19891,510 @@
       <w:bookmarkEnd w:id="10"/>
       <w:r>
         <w:rPr>
+          <w:noProof/>
+        </w:rPr>
+        <w:lastRenderedPageBreak/>
+        <mc:AlternateContent>
+          <mc:Choice Requires="wps">
+            <w:drawing>
+              <wp:anchor distT="0" distB="0" distL="114300" distR="114300" simplePos="0" relativeHeight="251672576" behindDoc="0" locked="0" layoutInCell="1" allowOverlap="1" wp14:anchorId="021E8273" wp14:editId="70F8E4E7">
+                <wp:simplePos x="0" y="0"/>
+                <wp:positionH relativeFrom="column">
+                  <wp:posOffset>3566160</wp:posOffset>
+                </wp:positionH>
+                <wp:positionV relativeFrom="paragraph">
+                  <wp:posOffset>-187325</wp:posOffset>
+                </wp:positionV>
+                <wp:extent cx="3003550" cy="2465070"/>
+                <wp:effectExtent l="0" t="0" r="0" b="0"/>
+                <wp:wrapSquare wrapText="bothSides"/>
+                <wp:docPr id="19" name="Text Box 19"/>
+                <wp:cNvGraphicFramePr/>
+                <a:graphic xmlns:a="http://schemas.openxmlformats.org/drawingml/2006/main">
+                  <a:graphicData uri="http://schemas.microsoft.com/office/word/2010/wordprocessingShape">
+                    <wps:wsp>
+                      <wps:cNvSpPr txBox="1"/>
+                      <wps:spPr>
+                        <a:xfrm>
+                          <a:off x="0" y="0"/>
+                          <a:ext cx="3003550" cy="2465070"/>
+                        </a:xfrm>
+                        <a:prstGeom prst="rect">
+                          <a:avLst/>
+                        </a:prstGeom>
+                        <a:noFill/>
+                        <a:ln>
+                          <a:noFill/>
+                        </a:ln>
+                        <a:effectLst/>
+                      </wps:spPr>
+                      <wps:style>
+                        <a:lnRef idx="0">
+                          <a:schemeClr val="accent1"/>
+                        </a:lnRef>
+                        <a:fillRef idx="0">
+                          <a:schemeClr val="accent1"/>
+                        </a:fillRef>
+                        <a:effectRef idx="0">
+                          <a:schemeClr val="accent1"/>
+                        </a:effectRef>
+                        <a:fontRef idx="minor">
+                          <a:schemeClr val="dk1"/>
+                        </a:fontRef>
+                      </wps:style>
+                      <wps:txbx>
+                        <w:txbxContent>
+                          <w:p>
+                            <w:pPr>
+                              <w:spacing w:line="240" w:lineRule="auto"/>
+                              <w:jc w:val="center"/>
+                              <w:rPr>
+                                <w:b/>
+                              </w:rPr>
+                            </w:pPr>
+                            <w:r>
+                              <w:rPr>
+                                <w:noProof/>
+                              </w:rPr>
+                              <w:drawing>
+                                <wp:inline distT="114300" distB="114300" distL="114300" distR="114300" wp14:anchorId="3E463645" wp14:editId="269CCA1D">
+                                  <wp:extent cx="2984116" cy="2189057"/>
+                                  <wp:effectExtent l="0" t="0" r="0" b="0"/>
+                                  <wp:docPr id="3" name="image13.png" descr="Figure9_IsolatedPair2.png"/>
+                                  <wp:cNvGraphicFramePr/>
+                                  <a:graphic xmlns:a="http://schemas.openxmlformats.org/drawingml/2006/main">
+                                    <a:graphicData uri="http://schemas.openxmlformats.org/drawingml/2006/picture">
+                                      <pic:pic xmlns:pic="http://schemas.openxmlformats.org/drawingml/2006/picture">
+                                        <pic:nvPicPr>
+                                          <pic:cNvPr id="0" name="image13.png" descr="Figure9_IsolatedPair2.png"/>
+                                          <pic:cNvPicPr preferRelativeResize="0"/>
+                                        </pic:nvPicPr>
+                                        <pic:blipFill>
+                                          <a:blip r:embed="rId13"/>
+                                          <a:srcRect/>
+                                          <a:stretch>
+                                            <a:fillRect/>
+                                          </a:stretch>
+                                        </pic:blipFill>
+                                        <pic:spPr>
+                                          <a:xfrm>
+                                            <a:off x="0" y="0"/>
+                                            <a:ext cx="2998676" cy="2199738"/>
+                                          </a:xfrm>
+                                          <a:prstGeom prst="rect">
+                                            <a:avLst/>
+                                          </a:prstGeom>
+                                          <a:ln/>
+                                        </pic:spPr>
+                                      </pic:pic>
+                                    </a:graphicData>
+                                  </a:graphic>
+                                </wp:inline>
+                              </w:drawing>
+                            </w:r>
+                          </w:p>
+                          <w:p>
+                            <w:pPr>
+                              <w:spacing w:line="240" w:lineRule="auto"/>
+                              <w:jc w:val="center"/>
+                              <w:rPr>
+                                <w:rFonts w:ascii="Times New Roman" w:eastAsia="MS Mincho" w:hAnsi="Times New Roman" w:cs="Times New Roman"/>
+                                <w:color w:val="auto"/>
+                                <w:spacing w:val="-1"/>
+                                <w:sz w:val="20"/>
+                                <w:szCs w:val="20"/>
+                                <w:lang w:eastAsia="en-US"/>
+                              </w:rPr>
+                            </w:pPr>
+                            <w:r>
+                              <w:rPr>
+                                <w:rFonts w:ascii="Times New Roman" w:eastAsia="MS Mincho" w:hAnsi="Times New Roman" w:cs="Times New Roman"/>
+                                <w:color w:val="auto"/>
+                                <w:spacing w:val="-1"/>
+                                <w:sz w:val="20"/>
+                                <w:szCs w:val="20"/>
+                                <w:lang w:eastAsia="en-US"/>
+                              </w:rPr>
+                              <w:t>Fig. 9.</w:t>
+                            </w:r>
+                            <w:r>
+                              <w:rPr>
+                                <w:rFonts w:ascii="Times New Roman" w:eastAsia="MS Mincho" w:hAnsi="Times New Roman" w:cs="Times New Roman"/>
+                                <w:color w:val="auto"/>
+                                <w:spacing w:val="-1"/>
+                                <w:sz w:val="20"/>
+                                <w:szCs w:val="20"/>
+                                <w:lang w:eastAsia="en-US"/>
+                              </w:rPr>
+                              <w:t xml:space="preserve"> Alternate scenario</w:t>
+                            </w:r>
+                          </w:p>
+                          <w:p/>
+                        </w:txbxContent>
+                      </wps:txbx>
+                      <wps:bodyPr rot="0" spcFirstLastPara="0" vertOverflow="overflow" horzOverflow="overflow" vert="horz" wrap="square" lIns="91440" tIns="45720" rIns="91440" bIns="45720" numCol="1" spcCol="0" rtlCol="0" fromWordArt="0" anchor="t" anchorCtr="0" forceAA="0" compatLnSpc="1">
+                        <a:prstTxWarp prst="textNoShape">
+                          <a:avLst/>
+                        </a:prstTxWarp>
+                        <a:noAutofit/>
+                      </wps:bodyPr>
+                    </wps:wsp>
+                  </a:graphicData>
+                </a:graphic>
+                <wp14:sizeRelV relativeFrom="margin">
+                  <wp14:pctHeight>0</wp14:pctHeight>
+                </wp14:sizeRelV>
+              </wp:anchor>
+            </w:drawing>
+          </mc:Choice>
+          <mc:Fallback>
+            <w:pict>
+              <v:shape w14:anchorId="021E8273" id="Text Box 19" o:spid="_x0000_s1032" type="#_x0000_t202" style="position:absolute;margin-left:280.8pt;margin-top:-14.7pt;width:236.5pt;height:194.1pt;z-index:251672576;visibility:visible;mso-wrap-style:square;mso-height-percent:0;mso-wrap-distance-left:9pt;mso-wrap-distance-top:0;mso-wrap-distance-right:9pt;mso-wrap-distance-bottom:0;mso-position-horizontal:absolute;mso-position-horizontal-relative:text;mso-position-vertical:absolute;mso-position-vertical-relative:text;mso-height-percent:0;mso-height-relative:margin;v-text-anchor:top" o:gfxdata="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" filled="f" stroked="f">
+                <v:textbox>
+                  <w:txbxContent>
+                    <w:p>
+                      <w:pPr>
+                        <w:spacing w:line="240" w:lineRule="auto"/>
+                        <w:jc w:val="center"/>
+                        <w:rPr>
+                          <w:b/>
+                        </w:rPr>
+                      </w:pPr>
+                      <w:r>
+                        <w:rPr>
+                          <w:noProof/>
+                        </w:rPr>
+                        <w:drawing>
+                          <wp:inline distT="114300" distB="114300" distL="114300" distR="114300" wp14:anchorId="3E463645" wp14:editId="269CCA1D">
+                            <wp:extent cx="2984116" cy="2189057"/>
+                            <wp:effectExtent l="0" t="0" r="0" b="0"/>
+                            <wp:docPr id="3" name="image13.png" descr="Figure9_IsolatedPair2.png"/>
+                            <wp:cNvGraphicFramePr/>
+                            <a:graphic xmlns:a="http://schemas.openxmlformats.org/drawingml/2006/main">
+                              <a:graphicData uri="http://schemas.openxmlformats.org/drawingml/2006/picture">
+                                <pic:pic xmlns:pic="http://schemas.openxmlformats.org/drawingml/2006/picture">
+                                  <pic:nvPicPr>
+                                    <pic:cNvPr id="0" name="image13.png" descr="Figure9_IsolatedPair2.png"/>
+                                    <pic:cNvPicPr preferRelativeResize="0"/>
+                                  </pic:nvPicPr>
+                                  <pic:blipFill>
+                                    <a:blip r:embed="rId13"/>
+                                    <a:srcRect/>
+                                    <a:stretch>
+                                      <a:fillRect/>
+                                    </a:stretch>
+                                  </pic:blipFill>
+                                  <pic:spPr>
+                                    <a:xfrm>
+                                      <a:off x="0" y="0"/>
+                                      <a:ext cx="2998676" cy="2199738"/>
+                                    </a:xfrm>
+                                    <a:prstGeom prst="rect">
+                                      <a:avLst/>
+                                    </a:prstGeom>
+                                    <a:ln/>
+                                  </pic:spPr>
+                                </pic:pic>
+                              </a:graphicData>
+                            </a:graphic>
+                          </wp:inline>
+                        </w:drawing>
+                      </w:r>
+                    </w:p>
+                    <w:p>
+                      <w:pPr>
+                        <w:spacing w:line="240" w:lineRule="auto"/>
+                        <w:jc w:val="center"/>
+                        <w:rPr>
+                          <w:rFonts w:ascii="Times New Roman" w:eastAsia="MS Mincho" w:hAnsi="Times New Roman" w:cs="Times New Roman"/>
+                          <w:color w:val="auto"/>
+                          <w:spacing w:val="-1"/>
+                          <w:sz w:val="20"/>
+                          <w:szCs w:val="20"/>
+                          <w:lang w:eastAsia="en-US"/>
+                        </w:rPr>
+                      </w:pPr>
+                      <w:r>
+                        <w:rPr>
+                          <w:rFonts w:ascii="Times New Roman" w:eastAsia="MS Mincho" w:hAnsi="Times New Roman" w:cs="Times New Roman"/>
+                          <w:color w:val="auto"/>
+                          <w:spacing w:val="-1"/>
+                          <w:sz w:val="20"/>
+                          <w:szCs w:val="20"/>
+                          <w:lang w:eastAsia="en-US"/>
+                        </w:rPr>
+                        <w:t>Fig. 9.</w:t>
+                      </w:r>
+                      <w:r>
+                        <w:rPr>
+                          <w:rFonts w:ascii="Times New Roman" w:eastAsia="MS Mincho" w:hAnsi="Times New Roman" w:cs="Times New Roman"/>
+                          <w:color w:val="auto"/>
+                          <w:spacing w:val="-1"/>
+                          <w:sz w:val="20"/>
+                          <w:szCs w:val="20"/>
+                          <w:lang w:eastAsia="en-US"/>
+                        </w:rPr>
+                        <w:t xml:space="preserve"> Alternate scenario</w:t>
+                      </w:r>
+                    </w:p>
+                    <w:p/>
+                  </w:txbxContent>
+                </v:textbox>
+                <w10:wrap type="square"/>
+              </v:shape>
+            </w:pict>
+          </mc:Fallback>
+        </mc:AlternateContent>
+      </w:r>
+      <w:r>
+        <w:rPr>
           <w:rFonts w:ascii="Times New Roman" w:eastAsia="MS Mincho" w:hAnsi="Times New Roman" w:cs="Times New Roman"/>
           <w:i/>
           <w:smallCaps/>
-          <w:color w:val="auto"/>
-          <w:sz w:val="20"/>
-          <w:szCs w:val="20"/>
-          <w:lang w:eastAsia="en-US"/>
-        </w:rPr>
-        <w:lastRenderedPageBreak/>
+          <w:noProof/>
+          <w:color w:val="auto"/>
+          <w:sz w:val="20"/>
+          <w:szCs w:val="20"/>
+        </w:rPr>
+        <mc:AlternateContent>
+          <mc:Choice Requires="wps">
+            <w:drawing>
+              <wp:anchor distT="0" distB="0" distL="114300" distR="114300" simplePos="0" relativeHeight="251670528" behindDoc="0" locked="0" layoutInCell="1" allowOverlap="1" wp14:anchorId="48CBCAE4" wp14:editId="2F5D62DD">
+                <wp:simplePos x="0" y="0"/>
+                <wp:positionH relativeFrom="column">
+                  <wp:posOffset>-69850</wp:posOffset>
+                </wp:positionH>
+                <wp:positionV relativeFrom="paragraph">
+                  <wp:posOffset>0</wp:posOffset>
+                </wp:positionV>
+                <wp:extent cx="3352800" cy="2468245"/>
+                <wp:effectExtent l="0" t="0" r="0" b="0"/>
+                <wp:wrapSquare wrapText="bothSides"/>
+                <wp:docPr id="6" name="Text Box 6"/>
+                <wp:cNvGraphicFramePr/>
+                <a:graphic xmlns:a="http://schemas.openxmlformats.org/drawingml/2006/main">
+                  <a:graphicData uri="http://schemas.microsoft.com/office/word/2010/wordprocessingShape">
+                    <wps:wsp>
+                      <wps:cNvSpPr txBox="1"/>
+                      <wps:spPr>
+                        <a:xfrm>
+                          <a:off x="0" y="0"/>
+                          <a:ext cx="3352800" cy="2468245"/>
+                        </a:xfrm>
+                        <a:prstGeom prst="rect">
+                          <a:avLst/>
+                        </a:prstGeom>
+                        <a:noFill/>
+                        <a:ln>
+                          <a:noFill/>
+                        </a:ln>
+                        <a:effectLst/>
+                      </wps:spPr>
+                      <wps:style>
+                        <a:lnRef idx="0">
+                          <a:schemeClr val="accent1"/>
+                        </a:lnRef>
+                        <a:fillRef idx="0">
+                          <a:schemeClr val="accent1"/>
+                        </a:fillRef>
+                        <a:effectRef idx="0">
+                          <a:schemeClr val="accent1"/>
+                        </a:effectRef>
+                        <a:fontRef idx="minor">
+                          <a:schemeClr val="dk1"/>
+                        </a:fontRef>
+                      </wps:style>
+                      <wps:txbx>
+                        <w:txbxContent>
+                          <w:p>
+                            <w:pPr>
+                              <w:spacing w:line="240" w:lineRule="auto"/>
+                              <w:jc w:val="center"/>
+                              <w:rPr>
+                                <w:b/>
+                              </w:rPr>
+                            </w:pPr>
+                            <w:r>
+                              <w:rPr>
+                                <w:noProof/>
+                              </w:rPr>
+                              <w:drawing>
+                                <wp:inline distT="114300" distB="114300" distL="114300" distR="114300" wp14:anchorId="7593FAB8" wp14:editId="49065C47">
+                                  <wp:extent cx="2898352" cy="2146088"/>
+                                  <wp:effectExtent l="0" t="0" r="0" b="0"/>
+                                  <wp:docPr id="8" name="image18.png" descr="Figure7_IsolatedPair.png"/>
+                                  <wp:cNvGraphicFramePr/>
+                                  <a:graphic xmlns:a="http://schemas.openxmlformats.org/drawingml/2006/main">
+                                    <a:graphicData uri="http://schemas.openxmlformats.org/drawingml/2006/picture">
+                                      <pic:pic xmlns:pic="http://schemas.openxmlformats.org/drawingml/2006/picture">
+                                        <pic:nvPicPr>
+                                          <pic:cNvPr id="0" name="image18.png" descr="Figure7_IsolatedPair.png"/>
+                                          <pic:cNvPicPr preferRelativeResize="0"/>
+                                        </pic:nvPicPr>
+                                        <pic:blipFill>
+                                          <a:blip r:embed="rId14"/>
+                                          <a:srcRect/>
+                                          <a:stretch>
+                                            <a:fillRect/>
+                                          </a:stretch>
+                                        </pic:blipFill>
+                                        <pic:spPr>
+                                          <a:xfrm>
+                                            <a:off x="0" y="0"/>
+                                            <a:ext cx="2967267" cy="2197116"/>
+                                          </a:xfrm>
+                                          <a:prstGeom prst="rect">
+                                            <a:avLst/>
+                                          </a:prstGeom>
+                                          <a:ln/>
+                                        </pic:spPr>
+                                      </pic:pic>
+                                    </a:graphicData>
+                                  </a:graphic>
+                                </wp:inline>
+                              </w:drawing>
+                            </w:r>
+                          </w:p>
+                          <w:p>
+                            <w:pPr>
+                              <w:jc w:val="center"/>
+                            </w:pPr>
+                            <w:r>
+                              <w:rPr>
+                                <w:rFonts w:ascii="Times New Roman" w:eastAsia="MS Mincho" w:hAnsi="Times New Roman" w:cs="Times New Roman"/>
+                                <w:color w:val="auto"/>
+                                <w:spacing w:val="-1"/>
+                                <w:sz w:val="20"/>
+                                <w:szCs w:val="20"/>
+                                <w:lang w:eastAsia="en-US"/>
+                              </w:rPr>
+                              <w:t>Fig. 7.</w:t>
+                            </w:r>
+                            <w:r>
+                              <w:rPr>
+                                <w:rFonts w:ascii="Times New Roman" w:eastAsia="MS Mincho" w:hAnsi="Times New Roman" w:cs="Times New Roman"/>
+                                <w:color w:val="auto"/>
+                                <w:spacing w:val="-1"/>
+                                <w:sz w:val="20"/>
+                                <w:szCs w:val="20"/>
+                                <w:lang w:eastAsia="en-US"/>
+                              </w:rPr>
+                              <w:t xml:space="preserve"> Graph with an isolated pair.</w:t>
+                            </w:r>
+                          </w:p>
+                        </w:txbxContent>
+                      </wps:txbx>
+                      <wps:bodyPr rot="0" spcFirstLastPara="0" vertOverflow="overflow" horzOverflow="overflow" vert="horz" wrap="square" lIns="91440" tIns="45720" rIns="91440" bIns="45720" numCol="1" spcCol="0" rtlCol="0" fromWordArt="0" anchor="t" anchorCtr="0" forceAA="0" compatLnSpc="1">
+                        <a:prstTxWarp prst="textNoShape">
+                          <a:avLst/>
+                        </a:prstTxWarp>
+                        <a:noAutofit/>
+                      </wps:bodyPr>
+                    </wps:wsp>
+                  </a:graphicData>
+                </a:graphic>
+              </wp:anchor>
+            </w:drawing>
+          </mc:Choice>
+          <mc:Fallback>
+            <w:pict>
+              <v:shape w14:anchorId="48CBCAE4" id="Text Box 6" o:spid="_x0000_s1033" type="#_x0000_t202" style="position:absolute;margin-left:-5.5pt;margin-top:0;width:264pt;height:194.35pt;z-index:251670528;visibility:visible;mso-wrap-style:square;mso-wrap-distance-left:9pt;mso-wrap-distance-top:0;mso-wrap-distance-right:9pt;mso-wrap-distance-bottom:0;mso-position-horizontal:absolute;mso-position-horizontal-relative:text;mso-position-vertical:absolute;mso-position-vertical-relative:text;v-text-anchor:top" o:gfxdata="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" filled="f" stroked="f">
+                <v:textbox>
+                  <w:txbxContent>
+                    <w:p>
+                      <w:pPr>
+                        <w:spacing w:line="240" w:lineRule="auto"/>
+                        <w:jc w:val="center"/>
+                        <w:rPr>
+                          <w:b/>
+                        </w:rPr>
+                      </w:pPr>
+                      <w:r>
+                        <w:rPr>
+                          <w:noProof/>
+                        </w:rPr>
+                        <w:drawing>
+                          <wp:inline distT="114300" distB="114300" distL="114300" distR="114300" wp14:anchorId="7593FAB8" wp14:editId="49065C47">
+                            <wp:extent cx="2898352" cy="2146088"/>
+                            <wp:effectExtent l="0" t="0" r="0" b="0"/>
+                            <wp:docPr id="8" name="image18.png" descr="Figure7_IsolatedPair.png"/>
+                            <wp:cNvGraphicFramePr/>
+                            <a:graphic xmlns:a="http://schemas.openxmlformats.org/drawingml/2006/main">
+                              <a:graphicData uri="http://schemas.openxmlformats.org/drawingml/2006/picture">
+                                <pic:pic xmlns:pic="http://schemas.openxmlformats.org/drawingml/2006/picture">
+                                  <pic:nvPicPr>
+                                    <pic:cNvPr id="0" name="image18.png" descr="Figure7_IsolatedPair.png"/>
+                                    <pic:cNvPicPr preferRelativeResize="0"/>
+                                  </pic:nvPicPr>
+                                  <pic:blipFill>
+                                    <a:blip r:embed="rId14"/>
+                                    <a:srcRect/>
+                                    <a:stretch>
+                                      <a:fillRect/>
+                                    </a:stretch>
+                                  </pic:blipFill>
+                                  <pic:spPr>
+                                    <a:xfrm>
+                                      <a:off x="0" y="0"/>
+                                      <a:ext cx="2967267" cy="2197116"/>
+                                    </a:xfrm>
+                                    <a:prstGeom prst="rect">
+                                      <a:avLst/>
+                                    </a:prstGeom>
+                                    <a:ln/>
+                                  </pic:spPr>
+                                </pic:pic>
+                              </a:graphicData>
+                            </a:graphic>
+                          </wp:inline>
+                        </w:drawing>
+                      </w:r>
+                    </w:p>
+                    <w:p>
+                      <w:pPr>
+                        <w:jc w:val="center"/>
+                      </w:pPr>
+                      <w:r>
+                        <w:rPr>
+                          <w:rFonts w:ascii="Times New Roman" w:eastAsia="MS Mincho" w:hAnsi="Times New Roman" w:cs="Times New Roman"/>
+                          <w:color w:val="auto"/>
+                          <w:spacing w:val="-1"/>
+                          <w:sz w:val="20"/>
+                          <w:szCs w:val="20"/>
+                          <w:lang w:eastAsia="en-US"/>
+                        </w:rPr>
+                        <w:t>Fig. 7.</w:t>
+                      </w:r>
+                      <w:r>
+                        <w:rPr>
+                          <w:rFonts w:ascii="Times New Roman" w:eastAsia="MS Mincho" w:hAnsi="Times New Roman" w:cs="Times New Roman"/>
+                          <w:color w:val="auto"/>
+                          <w:spacing w:val="-1"/>
+                          <w:sz w:val="20"/>
+                          <w:szCs w:val="20"/>
+                          <w:lang w:eastAsia="en-US"/>
+                        </w:rPr>
+                        <w:t xml:space="preserve"> Graph with an isolated pair.</w:t>
+                      </w:r>
+                    </w:p>
+                  </w:txbxContent>
+                </v:textbox>
+                <w10:wrap type="square"/>
+              </v:shape>
+            </w:pict>
+          </mc:Fallback>
+        </mc:AlternateContent>
+      </w:r>
+      <w:r>
+        <w:rPr>
+          <w:rFonts w:ascii="Times New Roman" w:eastAsia="MS Mincho" w:hAnsi="Times New Roman" w:cs="Times New Roman"/>
+          <w:i/>
+          <w:smallCaps/>
+          <w:color w:val="auto"/>
+          <w:sz w:val="20"/>
+          <w:szCs w:val="20"/>
+          <w:lang w:eastAsia="en-US"/>
+        </w:rPr>
         <w:t xml:space="preserve">A. </w:t>
       </w:r>
       <w:r>
@@ -19809,6 +20413,7 @@
     <w:p>
       <w:pPr>
         <w:spacing w:line="240" w:lineRule="auto"/>
+        <w:ind w:firstLine="284"/>
         <w:rPr>
           <w:rFonts w:ascii="Times New Roman" w:eastAsia="MS Mincho" w:hAnsi="Times New Roman" w:cs="Times New Roman"/>
           <w:color w:val="auto"/>
@@ -19827,77 +20432,43 @@
           <w:szCs w:val="20"/>
           <w:lang w:eastAsia="en-US"/>
         </w:rPr>
-        <w:t xml:space="preserve">The poorest neighbour algorithm fails to provide 100% fault tolerance in the following scenario: </w:t>
+        <w:t>The poorest neighbour algorithm fails to provide 100% fault toler</w:t>
+      </w:r>
+      <w:r>
+        <w:rPr>
+          <w:rFonts w:ascii="Times New Roman" w:eastAsia="MS Mincho" w:hAnsi="Times New Roman" w:cs="Times New Roman"/>
+          <w:color w:val="auto"/>
+          <w:spacing w:val="-1"/>
+          <w:sz w:val="20"/>
+          <w:szCs w:val="20"/>
+          <w:lang w:eastAsia="en-US"/>
+        </w:rPr>
+        <w:t>ance in the following scenario.</w:t>
       </w:r>
     </w:p>
     <w:p>
       <w:pPr>
         <w:spacing w:line="240" w:lineRule="auto"/>
-        <w:jc w:val="center"/>
-        <w:rPr>
-          <w:b/>
+        <w:ind w:firstLine="284"/>
+        <w:rPr>
+          <w:rFonts w:ascii="Times New Roman" w:eastAsia="MS Mincho" w:hAnsi="Times New Roman" w:cs="Times New Roman"/>
+          <w:color w:val="auto"/>
+          <w:spacing w:val="-1"/>
+          <w:sz w:val="20"/>
+          <w:szCs w:val="20"/>
+          <w:lang w:eastAsia="en-US"/>
         </w:rPr>
       </w:pPr>
       <w:r>
-        <w:drawing>
-          <wp:inline distT="114300" distB="114300" distL="114300" distR="114300" wp14:anchorId="6A06FC43" wp14:editId="62D87F0D">
-            <wp:extent cx="2898352" cy="2146088"/>
-            <wp:effectExtent l="0" t="0" r="0" b="0"/>
-            <wp:docPr id="8" name="image18.png" descr="Figure7_IsolatedPair.png"/>
-            <wp:cNvGraphicFramePr/>
-            <a:graphic xmlns:a="http://schemas.openxmlformats.org/drawingml/2006/main">
-              <a:graphicData uri="http://schemas.openxmlformats.org/drawingml/2006/picture">
-                <pic:pic xmlns:pic="http://schemas.openxmlformats.org/drawingml/2006/picture">
-                  <pic:nvPicPr>
-                    <pic:cNvPr id="0" name="image18.png" descr="Figure7_IsolatedPair.png"/>
-                    <pic:cNvPicPr preferRelativeResize="0"/>
-                  </pic:nvPicPr>
-                  <pic:blipFill>
-                    <a:blip r:embed="rId18"/>
-                    <a:srcRect/>
-                    <a:stretch>
-                      <a:fillRect/>
-                    </a:stretch>
-                  </pic:blipFill>
-                  <pic:spPr>
-                    <a:xfrm>
-                      <a:off x="0" y="0"/>
-                      <a:ext cx="2967267" cy="2197116"/>
-                    </a:xfrm>
-                    <a:prstGeom prst="rect">
-                      <a:avLst/>
-                    </a:prstGeom>
-                    <a:ln/>
-                  </pic:spPr>
-                </pic:pic>
-              </a:graphicData>
-            </a:graphic>
-          </wp:inline>
-        </w:drawing>
-      </w:r>
-    </w:p>
-    <w:p>
-      <w:pPr>
-        <w:spacing w:line="240" w:lineRule="auto"/>
-        <w:rPr>
-          <w:rFonts w:ascii="Times New Roman" w:eastAsia="MS Mincho" w:hAnsi="Times New Roman" w:cs="Times New Roman"/>
-          <w:color w:val="auto"/>
-          <w:spacing w:val="-1"/>
-          <w:sz w:val="20"/>
-          <w:szCs w:val="20"/>
-          <w:lang w:eastAsia="en-US"/>
-        </w:rPr>
-      </w:pPr>
-      <w:r>
-        <w:rPr>
-          <w:rFonts w:ascii="Times New Roman" w:eastAsia="MS Mincho" w:hAnsi="Times New Roman" w:cs="Times New Roman"/>
-          <w:color w:val="auto"/>
-          <w:spacing w:val="-1"/>
-          <w:sz w:val="20"/>
-          <w:szCs w:val="20"/>
-          <w:lang w:eastAsia="en-US"/>
-        </w:rPr>
-        <w:t>Figure 7: Graph with an isolated pair.</w:t>
+        <w:rPr>
+          <w:rFonts w:ascii="Times New Roman" w:eastAsia="MS Mincho" w:hAnsi="Times New Roman" w:cs="Times New Roman"/>
+          <w:color w:val="auto"/>
+          <w:spacing w:val="-1"/>
+          <w:sz w:val="20"/>
+          <w:szCs w:val="20"/>
+          <w:lang w:eastAsia="en-US"/>
+        </w:rPr>
+        <w:t xml:space="preserve">Consider a disconnected graph like the one shown above. Suppose this is the input to our algorithm. The ‘poorest neighbour’ algorithm first checks if the particular link has an alternate path for connecting the two end nodes of that link. If yes, then it does nothing. If no, then the algorithm seeks to connect one of the nodes with a neighbour of the other node. But in the above graph, consider the edge connecting nodes n7 and n8. None of these nodes have a neighbour. Hence, there is no one to connect either of the concerned nodes. No connection is thus made, and the resulting topology is not fault tolerance. </w:t>
       </w:r>
     </w:p>
     <w:p>
@@ -19918,8 +20489,9 @@
         <w:spacing w:line="240" w:lineRule="auto"/>
         <w:rPr>
           <w:rFonts w:ascii="Times New Roman" w:eastAsia="MS Mincho" w:hAnsi="Times New Roman" w:cs="Times New Roman"/>
-          <w:color w:val="auto"/>
-          <w:spacing w:val="-1"/>
+          <w:i/>
+          <w:smallCaps/>
+          <w:color w:val="auto"/>
           <w:sz w:val="20"/>
           <w:szCs w:val="20"/>
           <w:lang w:eastAsia="en-US"/>
@@ -19928,13 +20500,124 @@
       <w:r>
         <w:rPr>
           <w:rFonts w:ascii="Times New Roman" w:eastAsia="MS Mincho" w:hAnsi="Times New Roman" w:cs="Times New Roman"/>
-          <w:color w:val="auto"/>
-          <w:spacing w:val="-1"/>
-          <w:sz w:val="20"/>
-          <w:szCs w:val="20"/>
-          <w:lang w:eastAsia="en-US"/>
-        </w:rPr>
-        <w:t xml:space="preserve">Consider a disconnected graph like the one shown above. Suppose this is the input to our algorithm. The ‘poorest neighbour’ algorithm first checks if the particular link has an alternate path for connecting the two end nodes of that link. If yes, then it does nothing. If no, then the algorithm seeks to connect one of the nodes with a neighbour of the other node. But in the above graph, consider the edge connecting nodes n7 and n8. None of these nodes have a neighbour. Hence, there is no one to connect either of the concerned nodes. No connection is thus made, and the resulting topology is not fault tolerance. </w:t>
+          <w:i/>
+          <w:smallCaps/>
+          <w:color w:val="auto"/>
+          <w:sz w:val="20"/>
+          <w:szCs w:val="20"/>
+          <w:lang w:eastAsia="en-US"/>
+        </w:rPr>
+        <w:t xml:space="preserve">B. </w:t>
+      </w:r>
+      <w:r>
+        <w:rPr>
+          <w:rFonts w:ascii="Times New Roman" w:eastAsia="MS Mincho" w:hAnsi="Times New Roman" w:cs="Times New Roman"/>
+          <w:i/>
+          <w:smallCaps/>
+          <w:color w:val="auto"/>
+          <w:sz w:val="20"/>
+          <w:szCs w:val="20"/>
+          <w:lang w:eastAsia="en-US"/>
+        </w:rPr>
+        <w:t>Proposed solutions</w:t>
+      </w:r>
+    </w:p>
+    <w:p>
+      <w:pPr>
+        <w:spacing w:line="240" w:lineRule="auto"/>
+        <w:ind w:firstLine="284"/>
+        <w:rPr>
+          <w:rFonts w:ascii="Times New Roman" w:eastAsia="MS Mincho" w:hAnsi="Times New Roman" w:cs="Times New Roman"/>
+          <w:i/>
+          <w:smallCaps/>
+          <w:color w:val="auto"/>
+          <w:sz w:val="20"/>
+          <w:szCs w:val="20"/>
+          <w:lang w:eastAsia="en-US"/>
+        </w:rPr>
+      </w:pPr>
+      <w:r>
+        <w:rPr>
+          <w:rFonts w:ascii="Times New Roman" w:eastAsia="MS Mincho" w:hAnsi="Times New Roman" w:cs="Times New Roman"/>
+          <w:color w:val="auto"/>
+          <w:spacing w:val="-1"/>
+          <w:sz w:val="20"/>
+          <w:szCs w:val="20"/>
+          <w:lang w:eastAsia="en-US"/>
+        </w:rPr>
+        <w:t xml:space="preserve">In this case, the proposed solution is to modify the algorithm to connect the nodes to the nodes in the rest of the graph with the lowest degree. Here, the nodes </w:t>
+      </w:r>
+      <w:r>
+        <w:rPr>
+          <w:rFonts w:ascii="Times New Roman" w:eastAsia="MS Mincho" w:hAnsi="Times New Roman" w:cs="Times New Roman"/>
+          <w:i/>
+          <w:color w:val="auto"/>
+          <w:spacing w:val="-1"/>
+          <w:sz w:val="20"/>
+          <w:szCs w:val="20"/>
+          <w:lang w:eastAsia="en-US"/>
+        </w:rPr>
+        <w:t>n</w:t>
+      </w:r>
+      <w:r>
+        <w:rPr>
+          <w:rFonts w:ascii="Times New Roman" w:eastAsia="MS Mincho" w:hAnsi="Times New Roman" w:cs="Times New Roman"/>
+          <w:i/>
+          <w:color w:val="auto"/>
+          <w:spacing w:val="-1"/>
+          <w:sz w:val="20"/>
+          <w:szCs w:val="20"/>
+          <w:vertAlign w:val="subscript"/>
+          <w:lang w:eastAsia="en-US"/>
+        </w:rPr>
+        <w:t>1</w:t>
+      </w:r>
+      <w:r>
+        <w:rPr>
+          <w:rFonts w:ascii="Times New Roman" w:eastAsia="MS Mincho" w:hAnsi="Times New Roman" w:cs="Times New Roman"/>
+          <w:color w:val="auto"/>
+          <w:spacing w:val="-1"/>
+          <w:sz w:val="20"/>
+          <w:szCs w:val="20"/>
+          <w:lang w:eastAsia="en-US"/>
+        </w:rPr>
+        <w:t xml:space="preserve"> and </w:t>
+      </w:r>
+      <w:r>
+        <w:rPr>
+          <w:rFonts w:ascii="Times New Roman" w:eastAsia="MS Mincho" w:hAnsi="Times New Roman" w:cs="Times New Roman"/>
+          <w:i/>
+          <w:color w:val="auto"/>
+          <w:spacing w:val="-1"/>
+          <w:sz w:val="20"/>
+          <w:szCs w:val="20"/>
+          <w:lang w:eastAsia="en-US"/>
+        </w:rPr>
+        <w:t>n</w:t>
+      </w:r>
+      <w:r>
+        <w:rPr>
+          <w:rFonts w:ascii="Times New Roman" w:eastAsia="MS Mincho" w:hAnsi="Times New Roman" w:cs="Times New Roman"/>
+          <w:i/>
+          <w:color w:val="auto"/>
+          <w:spacing w:val="-1"/>
+          <w:sz w:val="20"/>
+          <w:szCs w:val="20"/>
+          <w:vertAlign w:val="subscript"/>
+          <w:lang w:eastAsia="en-US"/>
+        </w:rPr>
+        <w:t>6</w:t>
+      </w:r>
+      <w:r>
+        <w:rPr>
+          <w:rFonts w:ascii="Times New Roman" w:eastAsia="MS Mincho" w:hAnsi="Times New Roman" w:cs="Times New Roman"/>
+          <w:color w:val="auto"/>
+          <w:spacing w:val="-1"/>
+          <w:sz w:val="20"/>
+          <w:szCs w:val="20"/>
+          <w:lang w:eastAsia="en-US"/>
+        </w:rPr>
+        <w:t xml:space="preserve"> are of degree 2. Thus, if we choose node n6, the resulting topology would look something like this: </w:t>
       </w:r>
     </w:p>
     <w:p>
@@ -19965,31 +20648,363 @@
       <w:r>
         <w:rPr>
           <w:rFonts w:ascii="Times New Roman" w:eastAsia="MS Mincho" w:hAnsi="Times New Roman" w:cs="Times New Roman"/>
+          <w:noProof/>
+          <w:color w:val="auto"/>
+          <w:spacing w:val="-1"/>
+          <w:sz w:val="20"/>
+          <w:szCs w:val="20"/>
+        </w:rPr>
+        <mc:AlternateContent>
+          <mc:Choice Requires="wps">
+            <w:drawing>
+              <wp:anchor distT="0" distB="0" distL="114300" distR="114300" simplePos="0" relativeHeight="251671552" behindDoc="0" locked="0" layoutInCell="1" allowOverlap="1" wp14:anchorId="61F6337D" wp14:editId="11A5268F">
+                <wp:simplePos x="0" y="0"/>
+                <wp:positionH relativeFrom="column">
+                  <wp:posOffset>-635</wp:posOffset>
+                </wp:positionH>
+                <wp:positionV relativeFrom="paragraph">
+                  <wp:posOffset>443230</wp:posOffset>
+                </wp:positionV>
+                <wp:extent cx="3003550" cy="2658110"/>
+                <wp:effectExtent l="0" t="0" r="0" b="8890"/>
+                <wp:wrapSquare wrapText="bothSides"/>
+                <wp:docPr id="7" name="Text Box 7"/>
+                <wp:cNvGraphicFramePr/>
+                <a:graphic xmlns:a="http://schemas.openxmlformats.org/drawingml/2006/main">
+                  <a:graphicData uri="http://schemas.microsoft.com/office/word/2010/wordprocessingShape">
+                    <wps:wsp>
+                      <wps:cNvSpPr txBox="1"/>
+                      <wps:spPr>
+                        <a:xfrm>
+                          <a:off x="0" y="0"/>
+                          <a:ext cx="3003550" cy="2658110"/>
+                        </a:xfrm>
+                        <a:prstGeom prst="rect">
+                          <a:avLst/>
+                        </a:prstGeom>
+                        <a:noFill/>
+                        <a:ln>
+                          <a:noFill/>
+                        </a:ln>
+                        <a:effectLst/>
+                      </wps:spPr>
+                      <wps:style>
+                        <a:lnRef idx="0">
+                          <a:schemeClr val="accent1"/>
+                        </a:lnRef>
+                        <a:fillRef idx="0">
+                          <a:schemeClr val="accent1"/>
+                        </a:fillRef>
+                        <a:effectRef idx="0">
+                          <a:schemeClr val="accent1"/>
+                        </a:effectRef>
+                        <a:fontRef idx="minor">
+                          <a:schemeClr val="dk1"/>
+                        </a:fontRef>
+                      </wps:style>
+                      <wps:txbx>
+                        <w:txbxContent>
+                          <w:p>
+                            <w:pPr>
+                              <w:spacing w:line="240" w:lineRule="auto"/>
+                              <w:jc w:val="center"/>
+                              <w:rPr>
+                                <w:rFonts w:ascii="Times New Roman" w:eastAsia="MS Mincho" w:hAnsi="Times New Roman" w:cs="Times New Roman"/>
+                                <w:color w:val="auto"/>
+                                <w:spacing w:val="-1"/>
+                                <w:sz w:val="20"/>
+                                <w:szCs w:val="20"/>
+                                <w:lang w:eastAsia="en-US"/>
+                              </w:rPr>
+                            </w:pPr>
+                            <w:r>
+                              <w:rPr>
+                                <w:rFonts w:ascii="Times New Roman" w:eastAsia="MS Mincho" w:hAnsi="Times New Roman" w:cs="Times New Roman"/>
+                                <w:noProof/>
+                                <w:color w:val="auto"/>
+                                <w:spacing w:val="-1"/>
+                                <w:sz w:val="20"/>
+                                <w:szCs w:val="20"/>
+                              </w:rPr>
+                              <w:drawing>
+                                <wp:inline distT="114300" distB="114300" distL="114300" distR="114300" wp14:anchorId="29469176" wp14:editId="13472A78">
+                                  <wp:extent cx="2794635" cy="2282825"/>
+                                  <wp:effectExtent l="0" t="0" r="0" b="3175"/>
+                                  <wp:docPr id="17" name="image11.png" descr="Figure8_IsolatedPairSolution.png"/>
+                                  <wp:cNvGraphicFramePr/>
+                                  <a:graphic xmlns:a="http://schemas.openxmlformats.org/drawingml/2006/main">
+                                    <a:graphicData uri="http://schemas.openxmlformats.org/drawingml/2006/picture">
+                                      <pic:pic xmlns:pic="http://schemas.openxmlformats.org/drawingml/2006/picture">
+                                        <pic:nvPicPr>
+                                          <pic:cNvPr id="0" name="image11.png" descr="Figure8_IsolatedPairSolution.png"/>
+                                          <pic:cNvPicPr preferRelativeResize="0"/>
+                                        </pic:nvPicPr>
+                                        <pic:blipFill>
+                                          <a:blip r:embed="rId15"/>
+                                          <a:srcRect/>
+                                          <a:stretch>
+                                            <a:fillRect/>
+                                          </a:stretch>
+                                        </pic:blipFill>
+                                        <pic:spPr>
+                                          <a:xfrm>
+                                            <a:off x="0" y="0"/>
+                                            <a:ext cx="2817869" cy="2301804"/>
+                                          </a:xfrm>
+                                          <a:prstGeom prst="rect">
+                                            <a:avLst/>
+                                          </a:prstGeom>
+                                          <a:ln/>
+                                        </pic:spPr>
+                                      </pic:pic>
+                                    </a:graphicData>
+                                  </a:graphic>
+                                </wp:inline>
+                              </w:drawing>
+                            </w:r>
+                          </w:p>
+                          <w:p>
+                            <w:pPr>
+                              <w:spacing w:line="240" w:lineRule="auto"/>
+                              <w:jc w:val="center"/>
+                              <w:rPr>
+                                <w:rFonts w:ascii="Times New Roman" w:eastAsia="MS Mincho" w:hAnsi="Times New Roman" w:cs="Times New Roman"/>
+                                <w:color w:val="auto"/>
+                                <w:spacing w:val="-1"/>
+                                <w:sz w:val="20"/>
+                                <w:szCs w:val="20"/>
+                                <w:lang w:eastAsia="en-US"/>
+                              </w:rPr>
+                            </w:pPr>
+                            <w:r>
+                              <w:rPr>
+                                <w:rFonts w:ascii="Times New Roman" w:eastAsia="MS Mincho" w:hAnsi="Times New Roman" w:cs="Times New Roman"/>
+                                <w:color w:val="auto"/>
+                                <w:spacing w:val="-1"/>
+                                <w:sz w:val="20"/>
+                                <w:szCs w:val="20"/>
+                                <w:lang w:eastAsia="en-US"/>
+                              </w:rPr>
+                              <w:t>Fig. 8.</w:t>
+                            </w:r>
+                            <w:r>
+                              <w:rPr>
+                                <w:rFonts w:ascii="Times New Roman" w:eastAsia="MS Mincho" w:hAnsi="Times New Roman" w:cs="Times New Roman"/>
+                                <w:color w:val="auto"/>
+                                <w:spacing w:val="-1"/>
+                                <w:sz w:val="20"/>
+                                <w:szCs w:val="20"/>
+                                <w:lang w:eastAsia="en-US"/>
+                              </w:rPr>
+                              <w:t xml:space="preserve"> Proposed solution</w:t>
+                            </w:r>
+                          </w:p>
+                          <w:p/>
+                        </w:txbxContent>
+                      </wps:txbx>
+                      <wps:bodyPr rot="0" spcFirstLastPara="0" vertOverflow="overflow" horzOverflow="overflow" vert="horz" wrap="square" lIns="91440" tIns="45720" rIns="91440" bIns="45720" numCol="1" spcCol="0" rtlCol="0" fromWordArt="0" anchor="t" anchorCtr="0" forceAA="0" compatLnSpc="1">
+                        <a:prstTxWarp prst="textNoShape">
+                          <a:avLst/>
+                        </a:prstTxWarp>
+                        <a:noAutofit/>
+                      </wps:bodyPr>
+                    </wps:wsp>
+                  </a:graphicData>
+                </a:graphic>
+                <wp14:sizeRelH relativeFrom="margin">
+                  <wp14:pctWidth>0</wp14:pctWidth>
+                </wp14:sizeRelH>
+                <wp14:sizeRelV relativeFrom="margin">
+                  <wp14:pctHeight>0</wp14:pctHeight>
+                </wp14:sizeRelV>
+              </wp:anchor>
+            </w:drawing>
+          </mc:Choice>
+          <mc:Fallback>
+            <w:pict>
+              <v:shape w14:anchorId="61F6337D" id="Text Box 7" o:spid="_x0000_s1034" type="#_x0000_t202" style="position:absolute;margin-left:-.05pt;margin-top:34.9pt;width:236.5pt;height:209.3pt;z-index:251671552;visibility:visible;mso-wrap-style:square;mso-width-percent:0;mso-height-percent:0;mso-wrap-distance-left:9pt;mso-wrap-distance-top:0;mso-wrap-distance-right:9pt;mso-wrap-distance-bottom:0;mso-position-horizontal:absolute;mso-position-horizontal-relative:text;mso-position-vertical:absolute;mso-position-vertical-relative:text;mso-width-percent:0;mso-height-percent:0;mso-width-relative:margin;mso-height-relative:margin;v-text-anchor:top" o:gfxdata="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" filled="f" stroked="f">
+                <v:textbox>
+                  <w:txbxContent>
+                    <w:p>
+                      <w:pPr>
+                        <w:spacing w:line="240" w:lineRule="auto"/>
+                        <w:jc w:val="center"/>
+                        <w:rPr>
+                          <w:rFonts w:ascii="Times New Roman" w:eastAsia="MS Mincho" w:hAnsi="Times New Roman" w:cs="Times New Roman"/>
+                          <w:color w:val="auto"/>
+                          <w:spacing w:val="-1"/>
+                          <w:sz w:val="20"/>
+                          <w:szCs w:val="20"/>
+                          <w:lang w:eastAsia="en-US"/>
+                        </w:rPr>
+                      </w:pPr>
+                      <w:r>
+                        <w:rPr>
+                          <w:rFonts w:ascii="Times New Roman" w:eastAsia="MS Mincho" w:hAnsi="Times New Roman" w:cs="Times New Roman"/>
+                          <w:noProof/>
+                          <w:color w:val="auto"/>
+                          <w:spacing w:val="-1"/>
+                          <w:sz w:val="20"/>
+                          <w:szCs w:val="20"/>
+                        </w:rPr>
+                        <w:drawing>
+                          <wp:inline distT="114300" distB="114300" distL="114300" distR="114300" wp14:anchorId="29469176" wp14:editId="13472A78">
+                            <wp:extent cx="2794635" cy="2282825"/>
+                            <wp:effectExtent l="0" t="0" r="0" b="3175"/>
+                            <wp:docPr id="17" name="image11.png" descr="Figure8_IsolatedPairSolution.png"/>
+                            <wp:cNvGraphicFramePr/>
+                            <a:graphic xmlns:a="http://schemas.openxmlformats.org/drawingml/2006/main">
+                              <a:graphicData uri="http://schemas.openxmlformats.org/drawingml/2006/picture">
+                                <pic:pic xmlns:pic="http://schemas.openxmlformats.org/drawingml/2006/picture">
+                                  <pic:nvPicPr>
+                                    <pic:cNvPr id="0" name="image11.png" descr="Figure8_IsolatedPairSolution.png"/>
+                                    <pic:cNvPicPr preferRelativeResize="0"/>
+                                  </pic:nvPicPr>
+                                  <pic:blipFill>
+                                    <a:blip r:embed="rId15"/>
+                                    <a:srcRect/>
+                                    <a:stretch>
+                                      <a:fillRect/>
+                                    </a:stretch>
+                                  </pic:blipFill>
+                                  <pic:spPr>
+                                    <a:xfrm>
+                                      <a:off x="0" y="0"/>
+                                      <a:ext cx="2817869" cy="2301804"/>
+                                    </a:xfrm>
+                                    <a:prstGeom prst="rect">
+                                      <a:avLst/>
+                                    </a:prstGeom>
+                                    <a:ln/>
+                                  </pic:spPr>
+                                </pic:pic>
+                              </a:graphicData>
+                            </a:graphic>
+                          </wp:inline>
+                        </w:drawing>
+                      </w:r>
+                    </w:p>
+                    <w:p>
+                      <w:pPr>
+                        <w:spacing w:line="240" w:lineRule="auto"/>
+                        <w:jc w:val="center"/>
+                        <w:rPr>
+                          <w:rFonts w:ascii="Times New Roman" w:eastAsia="MS Mincho" w:hAnsi="Times New Roman" w:cs="Times New Roman"/>
+                          <w:color w:val="auto"/>
+                          <w:spacing w:val="-1"/>
+                          <w:sz w:val="20"/>
+                          <w:szCs w:val="20"/>
+                          <w:lang w:eastAsia="en-US"/>
+                        </w:rPr>
+                      </w:pPr>
+                      <w:r>
+                        <w:rPr>
+                          <w:rFonts w:ascii="Times New Roman" w:eastAsia="MS Mincho" w:hAnsi="Times New Roman" w:cs="Times New Roman"/>
+                          <w:color w:val="auto"/>
+                          <w:spacing w:val="-1"/>
+                          <w:sz w:val="20"/>
+                          <w:szCs w:val="20"/>
+                          <w:lang w:eastAsia="en-US"/>
+                        </w:rPr>
+                        <w:t>Fig. 8.</w:t>
+                      </w:r>
+                      <w:r>
+                        <w:rPr>
+                          <w:rFonts w:ascii="Times New Roman" w:eastAsia="MS Mincho" w:hAnsi="Times New Roman" w:cs="Times New Roman"/>
+                          <w:color w:val="auto"/>
+                          <w:spacing w:val="-1"/>
+                          <w:sz w:val="20"/>
+                          <w:szCs w:val="20"/>
+                          <w:lang w:eastAsia="en-US"/>
+                        </w:rPr>
+                        <w:t xml:space="preserve"> Proposed solution</w:t>
+                      </w:r>
+                    </w:p>
+                    <w:p/>
+                  </w:txbxContent>
+                </v:textbox>
+                <w10:wrap type="square"/>
+              </v:shape>
+            </w:pict>
+          </mc:Fallback>
+        </mc:AlternateContent>
+      </w:r>
+      <w:r>
+        <w:rPr>
+          <w:rFonts w:ascii="Times New Roman" w:eastAsia="MS Mincho" w:hAnsi="Times New Roman" w:cs="Times New Roman"/>
+          <w:color w:val="auto"/>
+          <w:spacing w:val="-1"/>
+          <w:sz w:val="20"/>
+          <w:szCs w:val="20"/>
+          <w:lang w:eastAsia="en-US"/>
+        </w:rPr>
+        <w:t xml:space="preserve">However, this increases the number of ports of the chosen node by 2. Thus, the degree of node </w:t>
+      </w:r>
+      <w:r>
+        <w:rPr>
+          <w:rFonts w:ascii="Times New Roman" w:eastAsia="MS Mincho" w:hAnsi="Times New Roman" w:cs="Times New Roman"/>
           <w:i/>
-          <w:smallCaps/>
-          <w:color w:val="auto"/>
-          <w:sz w:val="20"/>
-          <w:szCs w:val="20"/>
-          <w:lang w:eastAsia="en-US"/>
-        </w:rPr>
-        <w:t xml:space="preserve">B. </w:t>
+          <w:color w:val="auto"/>
+          <w:spacing w:val="-1"/>
+          <w:sz w:val="20"/>
+          <w:szCs w:val="20"/>
+          <w:lang w:eastAsia="en-US"/>
+        </w:rPr>
+        <w:t>n</w:t>
       </w:r>
       <w:r>
         <w:rPr>
           <w:rFonts w:ascii="Times New Roman" w:eastAsia="MS Mincho" w:hAnsi="Times New Roman" w:cs="Times New Roman"/>
           <w:i/>
-          <w:smallCaps/>
-          <w:color w:val="auto"/>
-          <w:sz w:val="20"/>
-          <w:szCs w:val="20"/>
-          <w:lang w:eastAsia="en-US"/>
-        </w:rPr>
-        <w:t>Proposed solutions</w:t>
+          <w:color w:val="auto"/>
+          <w:spacing w:val="-1"/>
+          <w:sz w:val="20"/>
+          <w:szCs w:val="20"/>
+          <w:vertAlign w:val="subscript"/>
+          <w:lang w:eastAsia="en-US"/>
+        </w:rPr>
+        <w:t>6</w:t>
+      </w:r>
+      <w:r>
+        <w:rPr>
+          <w:rFonts w:ascii="Times New Roman" w:eastAsia="MS Mincho" w:hAnsi="Times New Roman" w:cs="Times New Roman"/>
+          <w:color w:val="auto"/>
+          <w:spacing w:val="-1"/>
+          <w:sz w:val="20"/>
+          <w:szCs w:val="20"/>
+          <w:lang w:eastAsia="en-US"/>
+        </w:rPr>
+        <w:t xml:space="preserve"> now becomes 4. This would become a problem if the degree goes beyond the </w:t>
+      </w:r>
+      <w:bookmarkStart w:id="11" w:name="_GoBack"/>
+      <w:bookmarkEnd w:id="11"/>
+      <w:r>
+        <w:rPr>
+          <w:rFonts w:ascii="Times New Roman" w:eastAsia="MS Mincho" w:hAnsi="Times New Roman" w:cs="Times New Roman"/>
+          <w:color w:val="auto"/>
+          <w:spacing w:val="-1"/>
+          <w:sz w:val="20"/>
+          <w:szCs w:val="20"/>
+          <w:lang w:eastAsia="en-US"/>
+        </w:rPr>
+        <w:t>maximum number of ports of a router. For example, if the minimum degree in the above example was 3 instead of 2 and the maximum number of ports a router ha</w:t>
+      </w:r>
+      <w:r>
+        <w:rPr>
+          <w:rFonts w:ascii="Times New Roman" w:eastAsia="MS Mincho" w:hAnsi="Times New Roman" w:cs="Times New Roman"/>
+          <w:color w:val="auto"/>
+          <w:spacing w:val="-1"/>
+          <w:sz w:val="20"/>
+          <w:szCs w:val="20"/>
+          <w:lang w:eastAsia="en-US"/>
+        </w:rPr>
+        <w:t>s is 4, it would look like fig. 9.</w:t>
       </w:r>
     </w:p>
     <w:p>
       <w:pPr>
         <w:spacing w:line="240" w:lineRule="auto"/>
+        <w:ind w:firstLine="216"/>
         <w:rPr>
           <w:rFonts w:ascii="Times New Roman" w:eastAsia="MS Mincho" w:hAnsi="Times New Roman" w:cs="Times New Roman"/>
           <w:color w:val="auto"/>
@@ -20008,312 +21023,43 @@
           <w:szCs w:val="20"/>
           <w:lang w:eastAsia="en-US"/>
         </w:rPr>
-        <w:t xml:space="preserve">In this case, the proposed solution is to modify the algorithm to connect the nodes to the nodes in the rest of the graph with the lowest degree. Here, the nodes n1 and n6 are of degree 2. Thus, if we choose node n6, the resulting topology would look something like this: </w:t>
-      </w:r>
-    </w:p>
-    <w:p>
-      <w:pPr>
-        <w:spacing w:line="240" w:lineRule="auto"/>
-        <w:rPr>
-          <w:rFonts w:ascii="Times New Roman" w:eastAsia="MS Mincho" w:hAnsi="Times New Roman" w:cs="Times New Roman"/>
-          <w:color w:val="auto"/>
-          <w:spacing w:val="-1"/>
-          <w:sz w:val="20"/>
-          <w:szCs w:val="20"/>
-          <w:lang w:eastAsia="en-US"/>
-        </w:rPr>
-      </w:pPr>
-      <w:r>
-        <w:rPr>
-          <w:rFonts w:ascii="Times New Roman" w:eastAsia="MS Mincho" w:hAnsi="Times New Roman" w:cs="Times New Roman"/>
-          <w:color w:val="auto"/>
-          <w:spacing w:val="-1"/>
-          <w:sz w:val="20"/>
-          <w:szCs w:val="20"/>
-          <w:lang w:eastAsia="en-US"/>
-        </w:rPr>
-        <w:drawing>
-          <wp:inline distT="114300" distB="114300" distL="114300" distR="114300" wp14:anchorId="44DB39D7" wp14:editId="1D6161B6">
-            <wp:extent cx="2794635" cy="2282825"/>
-            <wp:effectExtent l="0" t="0" r="0" b="3175"/>
-            <wp:docPr id="1" name="image11.png" descr="Figure8_IsolatedPairSolution.png"/>
-            <wp:cNvGraphicFramePr/>
-            <a:graphic xmlns:a="http://schemas.openxmlformats.org/drawingml/2006/main">
-              <a:graphicData uri="http://schemas.openxmlformats.org/drawingml/2006/picture">
-                <pic:pic xmlns:pic="http://schemas.openxmlformats.org/drawingml/2006/picture">
-                  <pic:nvPicPr>
-                    <pic:cNvPr id="0" name="image11.png" descr="Figure8_IsolatedPairSolution.png"/>
-                    <pic:cNvPicPr preferRelativeResize="0"/>
-                  </pic:nvPicPr>
-                  <pic:blipFill>
-                    <a:blip r:embed="rId19"/>
-                    <a:srcRect/>
-                    <a:stretch>
-                      <a:fillRect/>
-                    </a:stretch>
-                  </pic:blipFill>
-                  <pic:spPr>
-                    <a:xfrm>
-                      <a:off x="0" y="0"/>
-                      <a:ext cx="2817869" cy="2301804"/>
-                    </a:xfrm>
-                    <a:prstGeom prst="rect">
-                      <a:avLst/>
-                    </a:prstGeom>
-                    <a:ln/>
-                  </pic:spPr>
-                </pic:pic>
-              </a:graphicData>
-            </a:graphic>
-          </wp:inline>
-        </w:drawing>
-      </w:r>
-    </w:p>
-    <w:p>
-      <w:pPr>
-        <w:spacing w:line="240" w:lineRule="auto"/>
-        <w:rPr>
-          <w:rFonts w:ascii="Times New Roman" w:eastAsia="MS Mincho" w:hAnsi="Times New Roman" w:cs="Times New Roman"/>
-          <w:color w:val="auto"/>
-          <w:spacing w:val="-1"/>
-          <w:sz w:val="20"/>
-          <w:szCs w:val="20"/>
-          <w:lang w:eastAsia="en-US"/>
-        </w:rPr>
-      </w:pPr>
-      <w:r>
-        <w:rPr>
-          <w:rFonts w:ascii="Times New Roman" w:eastAsia="MS Mincho" w:hAnsi="Times New Roman" w:cs="Times New Roman"/>
-          <w:color w:val="auto"/>
-          <w:spacing w:val="-1"/>
-          <w:sz w:val="20"/>
-          <w:szCs w:val="20"/>
-          <w:lang w:eastAsia="en-US"/>
-        </w:rPr>
-        <w:t xml:space="preserve">Figure 8: Proposed solution </w:t>
-      </w:r>
-    </w:p>
-    <w:p>
-      <w:pPr>
-        <w:spacing w:line="240" w:lineRule="auto"/>
-        <w:rPr>
-          <w:rFonts w:ascii="Times New Roman" w:eastAsia="MS Mincho" w:hAnsi="Times New Roman" w:cs="Times New Roman"/>
-          <w:color w:val="auto"/>
-          <w:spacing w:val="-1"/>
-          <w:sz w:val="20"/>
-          <w:szCs w:val="20"/>
-          <w:lang w:eastAsia="en-US"/>
-        </w:rPr>
-      </w:pPr>
-    </w:p>
-    <w:p>
-      <w:pPr>
-        <w:spacing w:line="240" w:lineRule="auto"/>
-        <w:rPr>
-          <w:rFonts w:ascii="Times New Roman" w:eastAsia="MS Mincho" w:hAnsi="Times New Roman" w:cs="Times New Roman"/>
-          <w:color w:val="auto"/>
-          <w:spacing w:val="-1"/>
-          <w:sz w:val="20"/>
-          <w:szCs w:val="20"/>
-          <w:lang w:eastAsia="en-US"/>
-        </w:rPr>
-      </w:pPr>
-      <w:r>
-        <w:rPr>
-          <w:rFonts w:ascii="Times New Roman" w:eastAsia="MS Mincho" w:hAnsi="Times New Roman" w:cs="Times New Roman"/>
-          <w:color w:val="auto"/>
-          <w:spacing w:val="-1"/>
-          <w:sz w:val="20"/>
-          <w:szCs w:val="20"/>
-          <w:lang w:eastAsia="en-US"/>
-        </w:rPr>
-        <w:t xml:space="preserve">However, this increases the number of ports of the chosen node by 2. Thus, the degree of node n6 now becomes 4. This </w:t>
-      </w:r>
-      <w:r>
-        <w:rPr>
-          <w:rFonts w:ascii="Times New Roman" w:eastAsia="MS Mincho" w:hAnsi="Times New Roman" w:cs="Times New Roman"/>
-          <w:color w:val="auto"/>
-          <w:spacing w:val="-1"/>
-          <w:sz w:val="20"/>
-          <w:szCs w:val="20"/>
-          <w:lang w:eastAsia="en-US"/>
-        </w:rPr>
-        <w:lastRenderedPageBreak/>
-        <w:t>would become a problem if the degree goes beyond the maximum number of ports of a router. For example, if the minimum degree in the above example was 3 instead of 2 and the maximum number of ports a router has is 4, it would look like this:</w:t>
-      </w:r>
-    </w:p>
-    <w:p>
-      <w:pPr>
-        <w:spacing w:line="240" w:lineRule="auto"/>
-        <w:jc w:val="center"/>
-        <w:rPr>
-          <w:b/>
-        </w:rPr>
-      </w:pPr>
-      <w:r>
-        <w:drawing>
-          <wp:inline distT="114300" distB="114300" distL="114300" distR="114300" wp14:anchorId="18CFC02B" wp14:editId="02C425E5">
-            <wp:extent cx="2984116" cy="2189057"/>
-            <wp:effectExtent l="0" t="0" r="0" b="0"/>
-            <wp:docPr id="3" name="image13.png" descr="Figure9_IsolatedPair2.png"/>
-            <wp:cNvGraphicFramePr/>
-            <a:graphic xmlns:a="http://schemas.openxmlformats.org/drawingml/2006/main">
-              <a:graphicData uri="http://schemas.openxmlformats.org/drawingml/2006/picture">
-                <pic:pic xmlns:pic="http://schemas.openxmlformats.org/drawingml/2006/picture">
-                  <pic:nvPicPr>
-                    <pic:cNvPr id="0" name="image13.png" descr="Figure9_IsolatedPair2.png"/>
-                    <pic:cNvPicPr preferRelativeResize="0"/>
-                  </pic:nvPicPr>
-                  <pic:blipFill>
-                    <a:blip r:embed="rId20"/>
-                    <a:srcRect/>
-                    <a:stretch>
-                      <a:fillRect/>
-                    </a:stretch>
-                  </pic:blipFill>
-                  <pic:spPr>
-                    <a:xfrm>
-                      <a:off x="0" y="0"/>
-                      <a:ext cx="2998676" cy="2199738"/>
-                    </a:xfrm>
-                    <a:prstGeom prst="rect">
-                      <a:avLst/>
-                    </a:prstGeom>
-                    <a:ln/>
-                  </pic:spPr>
-                </pic:pic>
-              </a:graphicData>
-            </a:graphic>
-          </wp:inline>
-        </w:drawing>
-      </w:r>
-    </w:p>
-    <w:p>
-      <w:pPr>
-        <w:spacing w:line="240" w:lineRule="auto"/>
-        <w:rPr>
-          <w:rFonts w:ascii="Times New Roman" w:eastAsia="MS Mincho" w:hAnsi="Times New Roman" w:cs="Times New Roman"/>
-          <w:color w:val="auto"/>
-          <w:spacing w:val="-1"/>
-          <w:sz w:val="20"/>
-          <w:szCs w:val="20"/>
-          <w:lang w:eastAsia="en-US"/>
-        </w:rPr>
-      </w:pPr>
-      <w:r>
-        <w:rPr>
-          <w:rFonts w:ascii="Times New Roman" w:eastAsia="MS Mincho" w:hAnsi="Times New Roman" w:cs="Times New Roman"/>
-          <w:color w:val="auto"/>
-          <w:spacing w:val="-1"/>
-          <w:sz w:val="20"/>
-          <w:szCs w:val="20"/>
-          <w:lang w:eastAsia="en-US"/>
-        </w:rPr>
-        <w:t>Figure 9: Alternate scenario</w:t>
-      </w:r>
-    </w:p>
-    <w:p>
-      <w:pPr>
-        <w:spacing w:line="240" w:lineRule="auto"/>
-        <w:rPr>
-          <w:rFonts w:ascii="Times New Roman" w:eastAsia="MS Mincho" w:hAnsi="Times New Roman" w:cs="Times New Roman"/>
-          <w:color w:val="auto"/>
-          <w:spacing w:val="-1"/>
-          <w:sz w:val="20"/>
-          <w:szCs w:val="20"/>
-          <w:lang w:eastAsia="en-US"/>
-        </w:rPr>
-      </w:pPr>
-    </w:p>
-    <w:p>
-      <w:pPr>
-        <w:spacing w:line="240" w:lineRule="auto"/>
-        <w:rPr>
-          <w:rFonts w:ascii="Times New Roman" w:eastAsia="MS Mincho" w:hAnsi="Times New Roman" w:cs="Times New Roman"/>
-          <w:color w:val="auto"/>
-          <w:spacing w:val="-1"/>
-          <w:sz w:val="20"/>
-          <w:szCs w:val="20"/>
-          <w:lang w:eastAsia="en-US"/>
-        </w:rPr>
-      </w:pPr>
-      <w:r>
-        <w:rPr>
-          <w:rFonts w:ascii="Times New Roman" w:eastAsia="MS Mincho" w:hAnsi="Times New Roman" w:cs="Times New Roman"/>
-          <w:color w:val="auto"/>
-          <w:spacing w:val="-1"/>
-          <w:sz w:val="20"/>
-          <w:szCs w:val="20"/>
-          <w:lang w:eastAsia="en-US"/>
-        </w:rPr>
-        <w:t>Here, we can connect only one node to n6. One solution would be to connect the other node to the poorest neighbour of n6 which refers to the node n3. Thus, the resulting fault tolerant topology would look like this:</w:t>
-      </w:r>
-    </w:p>
-    <w:p>
-      <w:pPr>
-        <w:spacing w:line="240" w:lineRule="auto"/>
-        <w:jc w:val="center"/>
-      </w:pPr>
-      <w:r>
-        <w:drawing>
-          <wp:inline distT="114300" distB="114300" distL="114300" distR="114300" wp14:anchorId="6890F183" wp14:editId="6A2239C2">
-            <wp:extent cx="1755352" cy="2662555"/>
-            <wp:effectExtent l="0" t="0" r="0" b="4445"/>
-            <wp:docPr id="5" name="image15.png" descr="Figure10_IsolatedPairSolution2.png"/>
-            <wp:cNvGraphicFramePr/>
-            <a:graphic xmlns:a="http://schemas.openxmlformats.org/drawingml/2006/main">
-              <a:graphicData uri="http://schemas.openxmlformats.org/drawingml/2006/picture">
-                <pic:pic xmlns:pic="http://schemas.openxmlformats.org/drawingml/2006/picture">
-                  <pic:nvPicPr>
-                    <pic:cNvPr id="0" name="image15.png" descr="Figure10_IsolatedPairSolution2.png"/>
-                    <pic:cNvPicPr preferRelativeResize="0"/>
-                  </pic:nvPicPr>
-                  <pic:blipFill>
-                    <a:blip r:embed="rId21"/>
-                    <a:srcRect/>
-                    <a:stretch>
-                      <a:fillRect/>
-                    </a:stretch>
-                  </pic:blipFill>
-                  <pic:spPr>
-                    <a:xfrm>
-                      <a:off x="0" y="0"/>
-                      <a:ext cx="1774315" cy="2691319"/>
-                    </a:xfrm>
-                    <a:prstGeom prst="rect">
-                      <a:avLst/>
-                    </a:prstGeom>
-                    <a:ln/>
-                  </pic:spPr>
-                </pic:pic>
-              </a:graphicData>
-            </a:graphic>
-          </wp:inline>
-        </w:drawing>
-      </w:r>
-    </w:p>
-    <w:p>
-      <w:pPr>
-        <w:spacing w:line="240" w:lineRule="auto"/>
-        <w:rPr>
-          <w:rFonts w:ascii="Times New Roman" w:eastAsia="MS Mincho" w:hAnsi="Times New Roman" w:cs="Times New Roman"/>
-          <w:color w:val="auto"/>
-          <w:spacing w:val="-1"/>
-          <w:sz w:val="20"/>
-          <w:szCs w:val="20"/>
-          <w:lang w:eastAsia="en-US"/>
-        </w:rPr>
-      </w:pPr>
-      <w:r>
-        <w:rPr>
-          <w:rFonts w:ascii="Times New Roman" w:eastAsia="MS Mincho" w:hAnsi="Times New Roman" w:cs="Times New Roman"/>
-          <w:color w:val="auto"/>
-          <w:spacing w:val="-1"/>
-          <w:sz w:val="20"/>
-          <w:szCs w:val="20"/>
-          <w:lang w:eastAsia="en-US"/>
-        </w:rPr>
-        <w:t>Figure 10: Proposed solution to the alternate scenario</w:t>
+        <w:t xml:space="preserve">Here, we can connect only one node to </w:t>
+      </w:r>
+      <w:r>
+        <w:rPr>
+          <w:rFonts w:ascii="Times New Roman" w:eastAsia="MS Mincho" w:hAnsi="Times New Roman" w:cs="Times New Roman"/>
+          <w:i/>
+          <w:color w:val="auto"/>
+          <w:spacing w:val="-1"/>
+          <w:sz w:val="20"/>
+          <w:szCs w:val="20"/>
+          <w:lang w:eastAsia="en-US"/>
+        </w:rPr>
+        <w:t>n</w:t>
+      </w:r>
+      <w:r>
+        <w:rPr>
+          <w:rFonts w:ascii="Times New Roman" w:eastAsia="MS Mincho" w:hAnsi="Times New Roman" w:cs="Times New Roman"/>
+          <w:i/>
+          <w:color w:val="auto"/>
+          <w:spacing w:val="-1"/>
+          <w:sz w:val="20"/>
+          <w:szCs w:val="20"/>
+          <w:vertAlign w:val="subscript"/>
+          <w:lang w:eastAsia="en-US"/>
+        </w:rPr>
+        <w:t>6</w:t>
+      </w:r>
+      <w:r>
+        <w:rPr>
+          <w:rFonts w:ascii="Times New Roman" w:eastAsia="MS Mincho" w:hAnsi="Times New Roman" w:cs="Times New Roman"/>
+          <w:color w:val="auto"/>
+          <w:spacing w:val="-1"/>
+          <w:sz w:val="20"/>
+          <w:szCs w:val="20"/>
+          <w:lang w:eastAsia="en-US"/>
+        </w:rPr>
+        <w:t>. One solution would be to connect the other node to the poorest neighbour of n6 which refers to the node n3. Thus, the resulting fault tolerant topology would look like this:</w:t>
       </w:r>
     </w:p>
     <w:p>
@@ -20330,8 +21076,8 @@
           <w:lang w:eastAsia="en-US"/>
         </w:rPr>
       </w:pPr>
-      <w:bookmarkStart w:id="11" w:name="_f2ksd4o5w02f" w:colFirst="0" w:colLast="0"/>
-      <w:bookmarkEnd w:id="11"/>
+      <w:bookmarkStart w:id="12" w:name="_f2ksd4o5w02f" w:colFirst="0" w:colLast="0"/>
+      <w:bookmarkEnd w:id="12"/>
       <w:r>
         <w:rPr>
           <w:rFonts w:ascii="Times New Roman" w:eastAsia="MS Mincho" w:hAnsi="Times New Roman" w:cs="Times New Roman"/>
@@ -20347,6 +21093,7 @@
     <w:p>
       <w:pPr>
         <w:spacing w:line="240" w:lineRule="auto"/>
+        <w:ind w:firstLine="216"/>
         <w:rPr>
           <w:rFonts w:ascii="Times New Roman" w:eastAsia="MS Mincho" w:hAnsi="Times New Roman" w:cs="Times New Roman"/>
           <w:color w:val="auto"/>
@@ -20481,6 +21228,275 @@
       <w:r>
         <w:rPr>
           <w:rFonts w:ascii="Times New Roman" w:eastAsia="MS Mincho" w:hAnsi="Times New Roman" w:cs="Times New Roman"/>
+          <w:smallCaps/>
+          <w:noProof/>
+          <w:color w:val="auto"/>
+          <w:sz w:val="20"/>
+          <w:szCs w:val="20"/>
+        </w:rPr>
+        <mc:AlternateContent>
+          <mc:Choice Requires="wps">
+            <w:drawing>
+              <wp:anchor distT="0" distB="0" distL="114300" distR="114300" simplePos="0" relativeHeight="251673600" behindDoc="0" locked="0" layoutInCell="1" allowOverlap="1" wp14:anchorId="54617DEF" wp14:editId="14519403">
+                <wp:simplePos x="0" y="0"/>
+                <wp:positionH relativeFrom="column">
+                  <wp:posOffset>23495</wp:posOffset>
+                </wp:positionH>
+                <wp:positionV relativeFrom="paragraph">
+                  <wp:posOffset>504825</wp:posOffset>
+                </wp:positionV>
+                <wp:extent cx="2999105" cy="3033395"/>
+                <wp:effectExtent l="0" t="0" r="0" b="0"/>
+                <wp:wrapSquare wrapText="bothSides"/>
+                <wp:docPr id="21" name="Text Box 21"/>
+                <wp:cNvGraphicFramePr/>
+                <a:graphic xmlns:a="http://schemas.openxmlformats.org/drawingml/2006/main">
+                  <a:graphicData uri="http://schemas.microsoft.com/office/word/2010/wordprocessingShape">
+                    <wps:wsp>
+                      <wps:cNvSpPr txBox="1"/>
+                      <wps:spPr>
+                        <a:xfrm>
+                          <a:off x="0" y="0"/>
+                          <a:ext cx="2999105" cy="3033395"/>
+                        </a:xfrm>
+                        <a:prstGeom prst="rect">
+                          <a:avLst/>
+                        </a:prstGeom>
+                        <a:noFill/>
+                        <a:ln>
+                          <a:noFill/>
+                        </a:ln>
+                        <a:effectLst/>
+                      </wps:spPr>
+                      <wps:style>
+                        <a:lnRef idx="0">
+                          <a:schemeClr val="accent1"/>
+                        </a:lnRef>
+                        <a:fillRef idx="0">
+                          <a:schemeClr val="accent1"/>
+                        </a:fillRef>
+                        <a:effectRef idx="0">
+                          <a:schemeClr val="accent1"/>
+                        </a:effectRef>
+                        <a:fontRef idx="minor">
+                          <a:schemeClr val="dk1"/>
+                        </a:fontRef>
+                      </wps:style>
+                      <wps:txbx>
+                        <w:txbxContent>
+                          <w:p>
+                            <w:pPr>
+                              <w:spacing w:line="240" w:lineRule="auto"/>
+                              <w:jc w:val="center"/>
+                            </w:pPr>
+                            <w:r>
+                              <w:rPr>
+                                <w:noProof/>
+                              </w:rPr>
+                              <w:drawing>
+                                <wp:inline distT="114300" distB="114300" distL="114300" distR="114300" wp14:anchorId="448426F2" wp14:editId="1CD6E011">
+                                  <wp:extent cx="1755352" cy="2662555"/>
+                                  <wp:effectExtent l="0" t="0" r="0" b="4445"/>
+                                  <wp:docPr id="27" name="image15.png" descr="Figure10_IsolatedPairSolution2.png"/>
+                                  <wp:cNvGraphicFramePr/>
+                                  <a:graphic xmlns:a="http://schemas.openxmlformats.org/drawingml/2006/main">
+                                    <a:graphicData uri="http://schemas.openxmlformats.org/drawingml/2006/picture">
+                                      <pic:pic xmlns:pic="http://schemas.openxmlformats.org/drawingml/2006/picture">
+                                        <pic:nvPicPr>
+                                          <pic:cNvPr id="0" name="image15.png" descr="Figure10_IsolatedPairSolution2.png"/>
+                                          <pic:cNvPicPr preferRelativeResize="0"/>
+                                        </pic:nvPicPr>
+                                        <pic:blipFill>
+                                          <a:blip r:embed="rId16"/>
+                                          <a:srcRect/>
+                                          <a:stretch>
+                                            <a:fillRect/>
+                                          </a:stretch>
+                                        </pic:blipFill>
+                                        <pic:spPr>
+                                          <a:xfrm>
+                                            <a:off x="0" y="0"/>
+                                            <a:ext cx="1774315" cy="2691319"/>
+                                          </a:xfrm>
+                                          <a:prstGeom prst="rect">
+                                            <a:avLst/>
+                                          </a:prstGeom>
+                                          <a:ln/>
+                                        </pic:spPr>
+                                      </pic:pic>
+                                    </a:graphicData>
+                                  </a:graphic>
+                                </wp:inline>
+                              </w:drawing>
+                            </w:r>
+                          </w:p>
+                          <w:p>
+                            <w:pPr>
+                              <w:spacing w:line="240" w:lineRule="auto"/>
+                              <w:jc w:val="center"/>
+                              <w:rPr>
+                                <w:rFonts w:ascii="Times New Roman" w:eastAsia="MS Mincho" w:hAnsi="Times New Roman" w:cs="Times New Roman"/>
+                                <w:color w:val="auto"/>
+                                <w:spacing w:val="-1"/>
+                                <w:sz w:val="20"/>
+                                <w:szCs w:val="20"/>
+                                <w:lang w:eastAsia="en-US"/>
+                              </w:rPr>
+                            </w:pPr>
+                            <w:r>
+                              <w:rPr>
+                                <w:rFonts w:ascii="Times New Roman" w:eastAsia="MS Mincho" w:hAnsi="Times New Roman" w:cs="Times New Roman"/>
+                                <w:color w:val="auto"/>
+                                <w:spacing w:val="-1"/>
+                                <w:sz w:val="20"/>
+                                <w:szCs w:val="20"/>
+                                <w:lang w:eastAsia="en-US"/>
+                              </w:rPr>
+                              <w:t>Fig. 10.</w:t>
+                            </w:r>
+                            <w:r>
+                              <w:rPr>
+                                <w:rFonts w:ascii="Times New Roman" w:eastAsia="MS Mincho" w:hAnsi="Times New Roman" w:cs="Times New Roman"/>
+                                <w:color w:val="auto"/>
+                                <w:spacing w:val="-1"/>
+                                <w:sz w:val="20"/>
+                                <w:szCs w:val="20"/>
+                                <w:lang w:eastAsia="en-US"/>
+                              </w:rPr>
+                              <w:t xml:space="preserve"> Proposed solution to the alternate scenario</w:t>
+                            </w:r>
+                          </w:p>
+                          <w:p/>
+                        </w:txbxContent>
+                      </wps:txbx>
+                      <wps:bodyPr rot="0" spcFirstLastPara="0" vertOverflow="overflow" horzOverflow="overflow" vert="horz" wrap="square" lIns="91440" tIns="45720" rIns="91440" bIns="45720" numCol="1" spcCol="0" rtlCol="0" fromWordArt="0" anchor="t" anchorCtr="0" forceAA="0" compatLnSpc="1">
+                        <a:prstTxWarp prst="textNoShape">
+                          <a:avLst/>
+                        </a:prstTxWarp>
+                        <a:noAutofit/>
+                      </wps:bodyPr>
+                    </wps:wsp>
+                  </a:graphicData>
+                </a:graphic>
+                <wp14:sizeRelH relativeFrom="margin">
+                  <wp14:pctWidth>0</wp14:pctWidth>
+                </wp14:sizeRelH>
+                <wp14:sizeRelV relativeFrom="margin">
+                  <wp14:pctHeight>0</wp14:pctHeight>
+                </wp14:sizeRelV>
+              </wp:anchor>
+            </w:drawing>
+          </mc:Choice>
+          <mc:Fallback>
+            <w:pict>
+              <v:shape w14:anchorId="54617DEF" id="Text Box 21" o:spid="_x0000_s1035" type="#_x0000_t202" style="position:absolute;margin-left:1.85pt;margin-top:39.75pt;width:236.15pt;height:238.85pt;z-index:251673600;visibility:visible;mso-wrap-style:square;mso-width-percent:0;mso-height-percent:0;mso-wrap-distance-left:9pt;mso-wrap-distance-top:0;mso-wrap-distance-right:9pt;mso-wrap-distance-bottom:0;mso-position-horizontal:absolute;mso-position-horizontal-relative:text;mso-position-vertical:absolute;mso-position-vertical-relative:text;mso-width-percent:0;mso-height-percent:0;mso-width-relative:margin;mso-height-relative:margin;v-text-anchor:top" o:gfxdata="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" filled="f" stroked="f">
+                <v:textbox>
+                  <w:txbxContent>
+                    <w:p>
+                      <w:pPr>
+                        <w:spacing w:line="240" w:lineRule="auto"/>
+                        <w:jc w:val="center"/>
+                      </w:pPr>
+                      <w:r>
+                        <w:rPr>
+                          <w:noProof/>
+                        </w:rPr>
+                        <w:drawing>
+                          <wp:inline distT="114300" distB="114300" distL="114300" distR="114300" wp14:anchorId="448426F2" wp14:editId="1CD6E011">
+                            <wp:extent cx="1755352" cy="2662555"/>
+                            <wp:effectExtent l="0" t="0" r="0" b="4445"/>
+                            <wp:docPr id="27" name="image15.png" descr="Figure10_IsolatedPairSolution2.png"/>
+                            <wp:cNvGraphicFramePr/>
+                            <a:graphic xmlns:a="http://schemas.openxmlformats.org/drawingml/2006/main">
+                              <a:graphicData uri="http://schemas.openxmlformats.org/drawingml/2006/picture">
+                                <pic:pic xmlns:pic="http://schemas.openxmlformats.org/drawingml/2006/picture">
+                                  <pic:nvPicPr>
+                                    <pic:cNvPr id="0" name="image15.png" descr="Figure10_IsolatedPairSolution2.png"/>
+                                    <pic:cNvPicPr preferRelativeResize="0"/>
+                                  </pic:nvPicPr>
+                                  <pic:blipFill>
+                                    <a:blip r:embed="rId16"/>
+                                    <a:srcRect/>
+                                    <a:stretch>
+                                      <a:fillRect/>
+                                    </a:stretch>
+                                  </pic:blipFill>
+                                  <pic:spPr>
+                                    <a:xfrm>
+                                      <a:off x="0" y="0"/>
+                                      <a:ext cx="1774315" cy="2691319"/>
+                                    </a:xfrm>
+                                    <a:prstGeom prst="rect">
+                                      <a:avLst/>
+                                    </a:prstGeom>
+                                    <a:ln/>
+                                  </pic:spPr>
+                                </pic:pic>
+                              </a:graphicData>
+                            </a:graphic>
+                          </wp:inline>
+                        </w:drawing>
+                      </w:r>
+                    </w:p>
+                    <w:p>
+                      <w:pPr>
+                        <w:spacing w:line="240" w:lineRule="auto"/>
+                        <w:jc w:val="center"/>
+                        <w:rPr>
+                          <w:rFonts w:ascii="Times New Roman" w:eastAsia="MS Mincho" w:hAnsi="Times New Roman" w:cs="Times New Roman"/>
+                          <w:color w:val="auto"/>
+                          <w:spacing w:val="-1"/>
+                          <w:sz w:val="20"/>
+                          <w:szCs w:val="20"/>
+                          <w:lang w:eastAsia="en-US"/>
+                        </w:rPr>
+                      </w:pPr>
+                      <w:r>
+                        <w:rPr>
+                          <w:rFonts w:ascii="Times New Roman" w:eastAsia="MS Mincho" w:hAnsi="Times New Roman" w:cs="Times New Roman"/>
+                          <w:color w:val="auto"/>
+                          <w:spacing w:val="-1"/>
+                          <w:sz w:val="20"/>
+                          <w:szCs w:val="20"/>
+                          <w:lang w:eastAsia="en-US"/>
+                        </w:rPr>
+                        <w:t>Fig. 10.</w:t>
+                      </w:r>
+                      <w:r>
+                        <w:rPr>
+                          <w:rFonts w:ascii="Times New Roman" w:eastAsia="MS Mincho" w:hAnsi="Times New Roman" w:cs="Times New Roman"/>
+                          <w:color w:val="auto"/>
+                          <w:spacing w:val="-1"/>
+                          <w:sz w:val="20"/>
+                          <w:szCs w:val="20"/>
+                          <w:lang w:eastAsia="en-US"/>
+                        </w:rPr>
+                        <w:t xml:space="preserve"> Proposed solution to the alternate scenario</w:t>
+                      </w:r>
+                    </w:p>
+                    <w:p/>
+                  </w:txbxContent>
+                </v:textbox>
+                <w10:wrap type="square"/>
+              </v:shape>
+            </w:pict>
+          </mc:Fallback>
+        </mc:AlternateContent>
+      </w:r>
+      <w:r>
+        <w:rPr>
+          <w:rFonts w:ascii="Times New Roman" w:eastAsia="MS Mincho" w:hAnsi="Times New Roman" w:cs="Times New Roman"/>
+          <w:color w:val="auto"/>
+          <w:spacing w:val="-1"/>
+          <w:sz w:val="20"/>
+          <w:szCs w:val="20"/>
+          <w:lang w:eastAsia="en-US"/>
+        </w:rPr>
+        <w:tab/>
+      </w:r>
+      <w:r>
+        <w:rPr>
+          <w:rFonts w:ascii="Times New Roman" w:eastAsia="MS Mincho" w:hAnsi="Times New Roman" w:cs="Times New Roman"/>
           <w:color w:val="auto"/>
           <w:spacing w:val="-1"/>
           <w:sz w:val="20"/>
@@ -20521,7 +21537,6 @@
           <w:pgNumType w:start="1"/>
           <w:cols w:num="2" w:space="720"/>
           <w:docGrid w:linePitch="299"/>
-          <w:printerSettings r:id="rId22"/>
         </w:sectPr>
       </w:pPr>
     </w:p>
@@ -20556,7 +21571,6 @@
           <w:pgNumType w:start="1"/>
           <w:cols w:space="720"/>
           <w:docGrid w:linePitch="299"/>
-          <w:printerSettings r:id="rId23"/>
         </w:sectPr>
       </w:pPr>
       <w:r>
@@ -20592,7 +21606,6 @@
           <w:pgNumType w:start="1"/>
           <w:cols w:num="2" w:space="720"/>
           <w:docGrid w:linePitch="299"/>
-          <w:printerSettings r:id="rId24"/>
         </w:sectPr>
       </w:pPr>
     </w:p>
@@ -30345,7 +31358,6 @@
           <w:pgNumType w:start="1"/>
           <w:cols w:space="720"/>
           <w:docGrid w:linePitch="299"/>
-          <w:printerSettings r:id="rId25"/>
         </w:sectPr>
       </w:pPr>
     </w:p>
@@ -30693,7 +31705,6 @@
           <w:pgNumType w:start="1"/>
           <w:cols w:num="2" w:space="720"/>
           <w:docGrid w:linePitch="299"/>
-          <w:printerSettings r:id="rId26"/>
         </w:sectPr>
       </w:pPr>
     </w:p>
@@ -30750,7 +31761,6 @@
           <w:pgNumType w:start="1"/>
           <w:cols w:space="720"/>
           <w:docGrid w:linePitch="299"/>
-          <w:printerSettings r:id="rId27"/>
         </w:sectPr>
       </w:pPr>
     </w:p>
@@ -30771,7 +31781,6 @@
           <w:pgNumType w:start="1"/>
           <w:cols w:num="2" w:space="720"/>
           <w:docGrid w:linePitch="299"/>
-          <w:printerSettings r:id="rId28"/>
         </w:sectPr>
       </w:pPr>
     </w:p>
@@ -31041,20 +32050,7 @@
                 <w:szCs w:val="20"/>
                 <w:lang w:eastAsia="en-US"/>
               </w:rPr>
-              <w:t xml:space="preserve">Minimum </w:t>
-            </w:r>
-            <w:bookmarkStart w:id="12" w:name="_GoBack"/>
-            <w:bookmarkEnd w:id="12"/>
-            <w:r>
-              <w:rPr>
-                <w:rFonts w:ascii="Times New Roman" w:eastAsia="MS Mincho" w:hAnsi="Times New Roman" w:cs="Times New Roman"/>
-                <w:color w:val="auto"/>
-                <w:spacing w:val="-1"/>
-                <w:sz w:val="20"/>
-                <w:szCs w:val="20"/>
-                <w:lang w:eastAsia="en-US"/>
-              </w:rPr>
-              <w:t>Spanning Tree</w:t>
+              <w:t>Minimum Spanning Tree</w:t>
             </w:r>
           </w:p>
         </w:tc>
@@ -40750,7 +41746,6 @@
           <w:pgNumType w:start="1"/>
           <w:cols w:space="720"/>
           <w:docGrid w:linePitch="299"/>
-          <w:printerSettings r:id="rId29"/>
         </w:sectPr>
       </w:pPr>
     </w:p>
@@ -42090,7 +43085,6 @@
       <w:pgNumType w:start="1"/>
       <w:cols w:num="2" w:space="720"/>
       <w:docGrid w:linePitch="299"/>
-      <w:printerSettings r:id="rId30"/>
     </w:sectPr>
   </w:body>
 </w:document>
@@ -43502,6 +44496,7 @@
   <w:style w:type="character" w:default="1" w:styleId="DefaultParagraphFont">
     <w:name w:val="Default Paragraph Font"/>
     <w:uiPriority w:val="1"/>
+    <w:semiHidden/>
     <w:unhideWhenUsed/>
   </w:style>
   <w:style w:type="table" w:default="1" w:styleId="TableNormal">
@@ -43871,6 +44866,16 @@
       <w:contextualSpacing/>
     </w:pPr>
   </w:style>
+  <w:style w:type="character" w:styleId="PlaceholderText">
+    <w:name w:val="Placeholder Text"/>
+    <w:basedOn w:val="DefaultParagraphFont"/>
+    <w:uiPriority w:val="99"/>
+    <w:semiHidden/>
+    <w:rsid w:val="004E2A0B"/>
+    <w:rPr>
+      <w:color w:val="808080"/>
+    </w:rPr>
+  </w:style>
 </w:styles>
 </file>
 

</xml_diff>

<commit_message>
figure captions changed to 8 point
</commit_message>
<xml_diff>
--- a/Reports and Papers/ConferencePaper.docx
+++ b/Reports and Papers/ConferencePaper.docx
@@ -1409,7 +1409,7 @@
                                 <w:rFonts w:ascii="Times New Roman" w:eastAsia="MS Mincho" w:hAnsi="Times New Roman" w:cs="Times New Roman"/>
                                 <w:color w:val="auto"/>
                                 <w:spacing w:val="-1"/>
-                                <w:sz w:val="20"/>
+                                <w:sz w:val="16"/>
                                 <w:szCs w:val="20"/>
                                 <w:lang w:val="en-US" w:eastAsia="en-US"/>
                               </w:rPr>
@@ -1419,22 +1419,11 @@
                                 <w:rFonts w:ascii="Times New Roman" w:eastAsia="MS Mincho" w:hAnsi="Times New Roman" w:cs="Times New Roman"/>
                                 <w:color w:val="auto"/>
                                 <w:spacing w:val="-1"/>
-                                <w:sz w:val="20"/>
+                                <w:sz w:val="16"/>
                                 <w:szCs w:val="20"/>
                                 <w:lang w:val="en-US" w:eastAsia="en-US"/>
                               </w:rPr>
-                              <w:t>Fig. 1.</w:t>
-                            </w:r>
-                            <w:r>
-                              <w:rPr>
-                                <w:rFonts w:ascii="Times New Roman" w:eastAsia="MS Mincho" w:hAnsi="Times New Roman" w:cs="Times New Roman"/>
-                                <w:color w:val="auto"/>
-                                <w:spacing w:val="-1"/>
-                                <w:sz w:val="20"/>
-                                <w:szCs w:val="20"/>
-                                <w:lang w:val="en-US" w:eastAsia="en-US"/>
-                              </w:rPr>
-                              <w:t xml:space="preserve"> Sample input graph</w:t>
+                              <w:t>Fig. 1. Sample input graph</w:t>
                             </w:r>
                           </w:p>
                           <w:p/>
@@ -1531,7 +1520,7 @@
                           <w:rFonts w:ascii="Times New Roman" w:eastAsia="MS Mincho" w:hAnsi="Times New Roman" w:cs="Times New Roman"/>
                           <w:color w:val="auto"/>
                           <w:spacing w:val="-1"/>
-                          <w:sz w:val="20"/>
+                          <w:sz w:val="16"/>
                           <w:szCs w:val="20"/>
                           <w:lang w:val="en-US" w:eastAsia="en-US"/>
                         </w:rPr>
@@ -1541,22 +1530,11 @@
                           <w:rFonts w:ascii="Times New Roman" w:eastAsia="MS Mincho" w:hAnsi="Times New Roman" w:cs="Times New Roman"/>
                           <w:color w:val="auto"/>
                           <w:spacing w:val="-1"/>
-                          <w:sz w:val="20"/>
+                          <w:sz w:val="16"/>
                           <w:szCs w:val="20"/>
                           <w:lang w:val="en-US" w:eastAsia="en-US"/>
                         </w:rPr>
-                        <w:t>Fig. 1.</w:t>
-                      </w:r>
-                      <w:r>
-                        <w:rPr>
-                          <w:rFonts w:ascii="Times New Roman" w:eastAsia="MS Mincho" w:hAnsi="Times New Roman" w:cs="Times New Roman"/>
-                          <w:color w:val="auto"/>
-                          <w:spacing w:val="-1"/>
-                          <w:sz w:val="20"/>
-                          <w:szCs w:val="20"/>
-                          <w:lang w:val="en-US" w:eastAsia="en-US"/>
-                        </w:rPr>
-                        <w:t xml:space="preserve"> Sample input graph</w:t>
+                        <w:t>Fig. 1. Sample input graph</w:t>
                       </w:r>
                     </w:p>
                     <w:p/>
@@ -2734,7 +2712,7 @@
                                 <w:rFonts w:ascii="Times New Roman" w:eastAsia="MS Mincho" w:hAnsi="Times New Roman" w:cs="Times New Roman"/>
                                 <w:color w:val="auto"/>
                                 <w:spacing w:val="-1"/>
-                                <w:sz w:val="20"/>
+                                <w:sz w:val="16"/>
                                 <w:szCs w:val="20"/>
                                 <w:lang w:eastAsia="en-US"/>
                               </w:rPr>
@@ -2744,7 +2722,7 @@
                                 <w:rFonts w:ascii="Times New Roman" w:eastAsia="MS Mincho" w:hAnsi="Times New Roman" w:cs="Times New Roman"/>
                                 <w:color w:val="auto"/>
                                 <w:spacing w:val="-1"/>
-                                <w:sz w:val="20"/>
+                                <w:sz w:val="16"/>
                                 <w:szCs w:val="20"/>
                                 <w:lang w:eastAsia="en-US"/>
                               </w:rPr>
@@ -2843,7 +2821,7 @@
                           <w:rFonts w:ascii="Times New Roman" w:eastAsia="MS Mincho" w:hAnsi="Times New Roman" w:cs="Times New Roman"/>
                           <w:color w:val="auto"/>
                           <w:spacing w:val="-1"/>
-                          <w:sz w:val="20"/>
+                          <w:sz w:val="16"/>
                           <w:szCs w:val="20"/>
                           <w:lang w:eastAsia="en-US"/>
                         </w:rPr>
@@ -2853,7 +2831,7 @@
                           <w:rFonts w:ascii="Times New Roman" w:eastAsia="MS Mincho" w:hAnsi="Times New Roman" w:cs="Times New Roman"/>
                           <w:color w:val="auto"/>
                           <w:spacing w:val="-1"/>
-                          <w:sz w:val="20"/>
+                          <w:sz w:val="16"/>
                           <w:szCs w:val="20"/>
                           <w:lang w:eastAsia="en-US"/>
                         </w:rPr>
@@ -3415,15 +3393,7 @@
               <w:sz w:val="20"/>
               <w:szCs w:val="20"/>
             </w:rPr>
-            <m:t>C =</m:t>
-          </m:r>
-          <m:r>
-            <w:rPr>
-              <w:rFonts w:ascii="Cambria Math" w:eastAsia="Arial Unicode MS" w:hAnsi="Cambria Math" w:cs="Times New Roman"/>
-              <w:sz w:val="20"/>
-              <w:szCs w:val="20"/>
-            </w:rPr>
-            <m:t xml:space="preserve"> </m:t>
+            <m:t xml:space="preserve">C = </m:t>
           </m:r>
           <m:nary>
             <m:naryPr>
@@ -5193,7 +5163,7 @@
                                 <w:rFonts w:ascii="Times New Roman" w:eastAsia="MS Mincho" w:hAnsi="Times New Roman" w:cs="Times New Roman"/>
                                 <w:color w:val="auto"/>
                                 <w:spacing w:val="-1"/>
-                                <w:sz w:val="20"/>
+                                <w:sz w:val="16"/>
                                 <w:szCs w:val="20"/>
                                 <w:lang w:eastAsia="en-US"/>
                               </w:rPr>
@@ -5203,7 +5173,7 @@
                                 <w:rFonts w:ascii="Times New Roman" w:eastAsia="MS Mincho" w:hAnsi="Times New Roman" w:cs="Times New Roman"/>
                                 <w:color w:val="auto"/>
                                 <w:spacing w:val="-1"/>
-                                <w:sz w:val="20"/>
+                                <w:sz w:val="16"/>
                                 <w:szCs w:val="20"/>
                                 <w:lang w:eastAsia="en-US"/>
                               </w:rPr>
@@ -5318,7 +5288,7 @@
                           <w:rFonts w:ascii="Times New Roman" w:eastAsia="MS Mincho" w:hAnsi="Times New Roman" w:cs="Times New Roman"/>
                           <w:color w:val="auto"/>
                           <w:spacing w:val="-1"/>
-                          <w:sz w:val="20"/>
+                          <w:sz w:val="16"/>
                           <w:szCs w:val="20"/>
                           <w:lang w:eastAsia="en-US"/>
                         </w:rPr>
@@ -5328,7 +5298,7 @@
                           <w:rFonts w:ascii="Times New Roman" w:eastAsia="MS Mincho" w:hAnsi="Times New Roman" w:cs="Times New Roman"/>
                           <w:color w:val="auto"/>
                           <w:spacing w:val="-1"/>
-                          <w:sz w:val="20"/>
+                          <w:sz w:val="16"/>
                           <w:szCs w:val="20"/>
                           <w:lang w:eastAsia="en-US"/>
                         </w:rPr>
@@ -5475,7 +5445,7 @@
                                 <w:rFonts w:ascii="Times New Roman" w:eastAsia="MS Mincho" w:hAnsi="Times New Roman" w:cs="Times New Roman"/>
                                 <w:color w:val="auto"/>
                                 <w:spacing w:val="-1"/>
-                                <w:sz w:val="20"/>
+                                <w:sz w:val="16"/>
                                 <w:szCs w:val="20"/>
                                 <w:lang w:eastAsia="en-US"/>
                               </w:rPr>
@@ -5485,33 +5455,11 @@
                                 <w:rFonts w:ascii="Times New Roman" w:eastAsia="MS Mincho" w:hAnsi="Times New Roman" w:cs="Times New Roman"/>
                                 <w:color w:val="auto"/>
                                 <w:spacing w:val="-1"/>
-                                <w:sz w:val="20"/>
+                                <w:sz w:val="16"/>
                                 <w:szCs w:val="20"/>
                                 <w:lang w:eastAsia="en-US"/>
                               </w:rPr>
-                              <w:t>Fig</w:t>
-                            </w:r>
-                            <w:r>
-                              <w:rPr>
-                                <w:rFonts w:ascii="Times New Roman" w:eastAsia="MS Mincho" w:hAnsi="Times New Roman" w:cs="Times New Roman"/>
-                                <w:color w:val="auto"/>
-                                <w:spacing w:val="-1"/>
-                                <w:sz w:val="20"/>
-                                <w:szCs w:val="20"/>
-                                <w:lang w:eastAsia="en-US"/>
-                              </w:rPr>
-                              <w:t>.</w:t>
-                            </w:r>
-                            <w:r>
-                              <w:rPr>
-                                <w:rFonts w:ascii="Times New Roman" w:eastAsia="MS Mincho" w:hAnsi="Times New Roman" w:cs="Times New Roman"/>
-                                <w:color w:val="auto"/>
-                                <w:spacing w:val="-1"/>
-                                <w:sz w:val="20"/>
-                                <w:szCs w:val="20"/>
-                                <w:lang w:eastAsia="en-US"/>
-                              </w:rPr>
-                              <w:t xml:space="preserve"> 4: Example of the native algorithm</w:t>
+                              <w:t>Fig. 4: Example of the native algorithm</w:t>
                             </w:r>
                           </w:p>
                         </w:txbxContent>
@@ -5612,7 +5560,7 @@
                           <w:rFonts w:ascii="Times New Roman" w:eastAsia="MS Mincho" w:hAnsi="Times New Roman" w:cs="Times New Roman"/>
                           <w:color w:val="auto"/>
                           <w:spacing w:val="-1"/>
-                          <w:sz w:val="20"/>
+                          <w:sz w:val="16"/>
                           <w:szCs w:val="20"/>
                           <w:lang w:eastAsia="en-US"/>
                         </w:rPr>
@@ -5622,33 +5570,11 @@
                           <w:rFonts w:ascii="Times New Roman" w:eastAsia="MS Mincho" w:hAnsi="Times New Roman" w:cs="Times New Roman"/>
                           <w:color w:val="auto"/>
                           <w:spacing w:val="-1"/>
-                          <w:sz w:val="20"/>
+                          <w:sz w:val="16"/>
                           <w:szCs w:val="20"/>
                           <w:lang w:eastAsia="en-US"/>
                         </w:rPr>
-                        <w:t>Fig</w:t>
-                      </w:r>
-                      <w:r>
-                        <w:rPr>
-                          <w:rFonts w:ascii="Times New Roman" w:eastAsia="MS Mincho" w:hAnsi="Times New Roman" w:cs="Times New Roman"/>
-                          <w:color w:val="auto"/>
-                          <w:spacing w:val="-1"/>
-                          <w:sz w:val="20"/>
-                          <w:szCs w:val="20"/>
-                          <w:lang w:eastAsia="en-US"/>
-                        </w:rPr>
-                        <w:t>.</w:t>
-                      </w:r>
-                      <w:r>
-                        <w:rPr>
-                          <w:rFonts w:ascii="Times New Roman" w:eastAsia="MS Mincho" w:hAnsi="Times New Roman" w:cs="Times New Roman"/>
-                          <w:color w:val="auto"/>
-                          <w:spacing w:val="-1"/>
-                          <w:sz w:val="20"/>
-                          <w:szCs w:val="20"/>
-                          <w:lang w:eastAsia="en-US"/>
-                        </w:rPr>
-                        <w:t xml:space="preserve"> 4: Example of the native algorithm</w:t>
+                        <w:t>Fig. 4: Example of the native algorithm</w:t>
                       </w:r>
                     </w:p>
                   </w:txbxContent>
@@ -8098,13 +8024,13 @@
         <mc:AlternateContent>
           <mc:Choice Requires="wps">
             <w:drawing>
-              <wp:anchor distT="0" distB="0" distL="114300" distR="114300" simplePos="0" relativeHeight="251668480" behindDoc="0" locked="0" layoutInCell="1" allowOverlap="1" wp14:anchorId="6D675414" wp14:editId="3FCE85A6">
+              <wp:anchor distT="0" distB="0" distL="114300" distR="114300" simplePos="0" relativeHeight="251668480" behindDoc="0" locked="0" layoutInCell="1" allowOverlap="1" wp14:anchorId="6D675414" wp14:editId="02429EAD">
                 <wp:simplePos x="0" y="0"/>
                 <wp:positionH relativeFrom="column">
-                  <wp:posOffset>-130598</wp:posOffset>
+                  <wp:posOffset>-131174</wp:posOffset>
                 </wp:positionH>
                 <wp:positionV relativeFrom="paragraph">
-                  <wp:posOffset>486833</wp:posOffset>
+                  <wp:posOffset>487551</wp:posOffset>
                 </wp:positionV>
                 <wp:extent cx="3702050" cy="3041015"/>
                 <wp:effectExtent l="0" t="0" r="0" b="6985"/>
@@ -8206,7 +8132,7 @@
                                 <w:rFonts w:ascii="Times New Roman" w:eastAsia="MS Mincho" w:hAnsi="Times New Roman" w:cs="Times New Roman"/>
                                 <w:color w:val="auto"/>
                                 <w:spacing w:val="-1"/>
-                                <w:sz w:val="20"/>
+                                <w:sz w:val="16"/>
                                 <w:szCs w:val="20"/>
                                 <w:lang w:eastAsia="en-US"/>
                               </w:rPr>
@@ -8216,22 +8142,11 @@
                                 <w:rFonts w:ascii="Times New Roman" w:eastAsia="MS Mincho" w:hAnsi="Times New Roman" w:cs="Times New Roman"/>
                                 <w:color w:val="auto"/>
                                 <w:spacing w:val="-1"/>
-                                <w:sz w:val="20"/>
+                                <w:sz w:val="16"/>
                                 <w:szCs w:val="20"/>
                                 <w:lang w:eastAsia="en-US"/>
                               </w:rPr>
-                              <w:t>Fig. 5.</w:t>
-                            </w:r>
-                            <w:r>
-                              <w:rPr>
-                                <w:rFonts w:ascii="Times New Roman" w:eastAsia="MS Mincho" w:hAnsi="Times New Roman" w:cs="Times New Roman"/>
-                                <w:color w:val="auto"/>
-                                <w:spacing w:val="-1"/>
-                                <w:sz w:val="20"/>
-                                <w:szCs w:val="20"/>
-                                <w:lang w:eastAsia="en-US"/>
-                              </w:rPr>
-                              <w:t xml:space="preserve"> Example of De </w:t>
+                              <w:t xml:space="preserve">Fig. 5. Example of De </w:t>
                             </w:r>
                             <w:proofErr w:type="spellStart"/>
                             <w:r>
@@ -8239,7 +8154,7 @@
                                 <w:rFonts w:ascii="Times New Roman" w:eastAsia="MS Mincho" w:hAnsi="Times New Roman" w:cs="Times New Roman"/>
                                 <w:color w:val="auto"/>
                                 <w:spacing w:val="-1"/>
-                                <w:sz w:val="20"/>
+                                <w:sz w:val="16"/>
                                 <w:szCs w:val="20"/>
                                 <w:lang w:eastAsia="en-US"/>
                               </w:rPr>
@@ -8251,22 +8166,11 @@
                                 <w:rFonts w:ascii="Times New Roman" w:eastAsia="MS Mincho" w:hAnsi="Times New Roman" w:cs="Times New Roman"/>
                                 <w:color w:val="auto"/>
                                 <w:spacing w:val="-1"/>
-                                <w:sz w:val="20"/>
+                                <w:sz w:val="16"/>
                                 <w:szCs w:val="20"/>
                                 <w:lang w:eastAsia="en-US"/>
                               </w:rPr>
-                              <w:t xml:space="preserve"> </w:t>
-                            </w:r>
-                            <w:r>
-                              <w:rPr>
-                                <w:rFonts w:ascii="Times New Roman" w:eastAsia="MS Mincho" w:hAnsi="Times New Roman" w:cs="Times New Roman"/>
-                                <w:color w:val="auto"/>
-                                <w:spacing w:val="-1"/>
-                                <w:sz w:val="20"/>
-                                <w:szCs w:val="20"/>
-                                <w:lang w:eastAsia="en-US"/>
-                              </w:rPr>
-                              <w:t>topology</w:t>
+                              <w:t xml:space="preserve"> topology</w:t>
                             </w:r>
                           </w:p>
                           <w:p/>
@@ -8289,7 +8193,7 @@
           </mc:Choice>
           <mc:Fallback>
             <w:pict>
-              <v:shape w14:anchorId="6D675414" id="Text Box 22" o:spid="_x0000_s1030" type="#_x0000_t202" style="position:absolute;left:0;text-align:left;margin-left:-10.3pt;margin-top:38.35pt;width:291.5pt;height:239.45pt;z-index:251668480;visibility:visible;mso-wrap-style:square;mso-height-percent:0;mso-wrap-distance-left:9pt;mso-wrap-distance-top:0;mso-wrap-distance-right:9pt;mso-wrap-distance-bottom:0;mso-position-horizontal:absolute;mso-position-horizontal-relative:text;mso-position-vertical:absolute;mso-position-vertical-relative:text;mso-height-percent:0;mso-height-relative:margin;v-text-anchor:top" o:gfxdata="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" filled="f" stroked="f">
+              <v:shape w14:anchorId="6D675414" id="Text Box 22" o:spid="_x0000_s1030" type="#_x0000_t202" style="position:absolute;left:0;text-align:left;margin-left:-10.35pt;margin-top:38.4pt;width:291.5pt;height:239.45pt;z-index:251668480;visibility:visible;mso-wrap-style:square;mso-height-percent:0;mso-wrap-distance-left:9pt;mso-wrap-distance-top:0;mso-wrap-distance-right:9pt;mso-wrap-distance-bottom:0;mso-position-horizontal:absolute;mso-position-horizontal-relative:text;mso-position-vertical:absolute;mso-position-vertical-relative:text;mso-height-percent:0;mso-height-relative:margin;v-text-anchor:top" o:gfxdata="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" filled="f" stroked="f">
                 <v:textbox>
                   <w:txbxContent>
                     <w:p>
@@ -8353,7 +8257,7 @@
                           <w:rFonts w:ascii="Times New Roman" w:eastAsia="MS Mincho" w:hAnsi="Times New Roman" w:cs="Times New Roman"/>
                           <w:color w:val="auto"/>
                           <w:spacing w:val="-1"/>
-                          <w:sz w:val="20"/>
+                          <w:sz w:val="16"/>
                           <w:szCs w:val="20"/>
                           <w:lang w:eastAsia="en-US"/>
                         </w:rPr>
@@ -8363,22 +8267,11 @@
                           <w:rFonts w:ascii="Times New Roman" w:eastAsia="MS Mincho" w:hAnsi="Times New Roman" w:cs="Times New Roman"/>
                           <w:color w:val="auto"/>
                           <w:spacing w:val="-1"/>
-                          <w:sz w:val="20"/>
+                          <w:sz w:val="16"/>
                           <w:szCs w:val="20"/>
                           <w:lang w:eastAsia="en-US"/>
                         </w:rPr>
-                        <w:t>Fig. 5.</w:t>
-                      </w:r>
-                      <w:r>
-                        <w:rPr>
-                          <w:rFonts w:ascii="Times New Roman" w:eastAsia="MS Mincho" w:hAnsi="Times New Roman" w:cs="Times New Roman"/>
-                          <w:color w:val="auto"/>
-                          <w:spacing w:val="-1"/>
-                          <w:sz w:val="20"/>
-                          <w:szCs w:val="20"/>
-                          <w:lang w:eastAsia="en-US"/>
-                        </w:rPr>
-                        <w:t xml:space="preserve"> Example of De </w:t>
+                        <w:t xml:space="preserve">Fig. 5. Example of De </w:t>
                       </w:r>
                       <w:proofErr w:type="spellStart"/>
                       <w:r>
@@ -8386,7 +8279,7 @@
                           <w:rFonts w:ascii="Times New Roman" w:eastAsia="MS Mincho" w:hAnsi="Times New Roman" w:cs="Times New Roman"/>
                           <w:color w:val="auto"/>
                           <w:spacing w:val="-1"/>
-                          <w:sz w:val="20"/>
+                          <w:sz w:val="16"/>
                           <w:szCs w:val="20"/>
                           <w:lang w:eastAsia="en-US"/>
                         </w:rPr>
@@ -8398,22 +8291,11 @@
                           <w:rFonts w:ascii="Times New Roman" w:eastAsia="MS Mincho" w:hAnsi="Times New Roman" w:cs="Times New Roman"/>
                           <w:color w:val="auto"/>
                           <w:spacing w:val="-1"/>
-                          <w:sz w:val="20"/>
+                          <w:sz w:val="16"/>
                           <w:szCs w:val="20"/>
                           <w:lang w:eastAsia="en-US"/>
                         </w:rPr>
-                        <w:t xml:space="preserve"> </w:t>
-                      </w:r>
-                      <w:r>
-                        <w:rPr>
-                          <w:rFonts w:ascii="Times New Roman" w:eastAsia="MS Mincho" w:hAnsi="Times New Roman" w:cs="Times New Roman"/>
-                          <w:color w:val="auto"/>
-                          <w:spacing w:val="-1"/>
-                          <w:sz w:val="20"/>
-                          <w:szCs w:val="20"/>
-                          <w:lang w:eastAsia="en-US"/>
-                        </w:rPr>
-                        <w:t>topology</w:t>
+                        <w:t xml:space="preserve"> topology</w:t>
                       </w:r>
                     </w:p>
                     <w:p/>
@@ -8583,7 +8465,7 @@
                                 <w:rFonts w:ascii="Times New Roman" w:eastAsia="MS Mincho" w:hAnsi="Times New Roman" w:cs="Times New Roman"/>
                                 <w:color w:val="auto"/>
                                 <w:spacing w:val="-1"/>
-                                <w:sz w:val="20"/>
+                                <w:sz w:val="16"/>
                                 <w:szCs w:val="20"/>
                                 <w:lang w:eastAsia="en-US"/>
                               </w:rPr>
@@ -8593,22 +8475,11 @@
                                 <w:rFonts w:ascii="Times New Roman" w:eastAsia="MS Mincho" w:hAnsi="Times New Roman" w:cs="Times New Roman"/>
                                 <w:color w:val="auto"/>
                                 <w:spacing w:val="-1"/>
-                                <w:sz w:val="20"/>
+                                <w:sz w:val="16"/>
                                 <w:szCs w:val="20"/>
                                 <w:lang w:eastAsia="en-US"/>
                               </w:rPr>
-                              <w:t>Fig. 6.</w:t>
-                            </w:r>
-                            <w:r>
-                              <w:rPr>
-                                <w:rFonts w:ascii="Times New Roman" w:eastAsia="MS Mincho" w:hAnsi="Times New Roman" w:cs="Times New Roman"/>
-                                <w:color w:val="auto"/>
-                                <w:spacing w:val="-1"/>
-                                <w:sz w:val="20"/>
-                                <w:szCs w:val="20"/>
-                                <w:lang w:eastAsia="en-US"/>
-                              </w:rPr>
-                              <w:t xml:space="preserve"> Example of the poorest neighbour algorithm</w:t>
+                              <w:t>Fig. 6. Example of the poorest neighbour algorithm</w:t>
                             </w:r>
                           </w:p>
                           <w:p/>
@@ -8698,7 +8569,7 @@
                           <w:rFonts w:ascii="Times New Roman" w:eastAsia="MS Mincho" w:hAnsi="Times New Roman" w:cs="Times New Roman"/>
                           <w:color w:val="auto"/>
                           <w:spacing w:val="-1"/>
-                          <w:sz w:val="20"/>
+                          <w:sz w:val="16"/>
                           <w:szCs w:val="20"/>
                           <w:lang w:eastAsia="en-US"/>
                         </w:rPr>
@@ -8708,22 +8579,11 @@
                           <w:rFonts w:ascii="Times New Roman" w:eastAsia="MS Mincho" w:hAnsi="Times New Roman" w:cs="Times New Roman"/>
                           <w:color w:val="auto"/>
                           <w:spacing w:val="-1"/>
-                          <w:sz w:val="20"/>
+                          <w:sz w:val="16"/>
                           <w:szCs w:val="20"/>
                           <w:lang w:eastAsia="en-US"/>
                         </w:rPr>
-                        <w:t>Fig. 6.</w:t>
-                      </w:r>
-                      <w:r>
-                        <w:rPr>
-                          <w:rFonts w:ascii="Times New Roman" w:eastAsia="MS Mincho" w:hAnsi="Times New Roman" w:cs="Times New Roman"/>
-                          <w:color w:val="auto"/>
-                          <w:spacing w:val="-1"/>
-                          <w:sz w:val="20"/>
-                          <w:szCs w:val="20"/>
-                          <w:lang w:eastAsia="en-US"/>
-                        </w:rPr>
-                        <w:t xml:space="preserve"> Example of the poorest neighbour algorithm</w:t>
+                        <w:t>Fig. 6. Example of the poorest neighbour algorithm</w:t>
                       </w:r>
                     </w:p>
                     <w:p/>
@@ -20001,7 +19861,7 @@
                                 <w:rFonts w:ascii="Times New Roman" w:eastAsia="MS Mincho" w:hAnsi="Times New Roman" w:cs="Times New Roman"/>
                                 <w:color w:val="auto"/>
                                 <w:spacing w:val="-1"/>
-                                <w:sz w:val="20"/>
+                                <w:sz w:val="16"/>
                                 <w:szCs w:val="20"/>
                                 <w:lang w:eastAsia="en-US"/>
                               </w:rPr>
@@ -20011,7 +19871,7 @@
                                 <w:rFonts w:ascii="Times New Roman" w:eastAsia="MS Mincho" w:hAnsi="Times New Roman" w:cs="Times New Roman"/>
                                 <w:color w:val="auto"/>
                                 <w:spacing w:val="-1"/>
-                                <w:sz w:val="20"/>
+                                <w:sz w:val="16"/>
                                 <w:szCs w:val="20"/>
                                 <w:lang w:eastAsia="en-US"/>
                               </w:rPr>
@@ -20022,7 +19882,7 @@
                                 <w:rFonts w:ascii="Times New Roman" w:eastAsia="MS Mincho" w:hAnsi="Times New Roman" w:cs="Times New Roman"/>
                                 <w:color w:val="auto"/>
                                 <w:spacing w:val="-1"/>
-                                <w:sz w:val="20"/>
+                                <w:sz w:val="16"/>
                                 <w:szCs w:val="20"/>
                                 <w:lang w:eastAsia="en-US"/>
                               </w:rPr>
@@ -20109,7 +19969,7 @@
                           <w:rFonts w:ascii="Times New Roman" w:eastAsia="MS Mincho" w:hAnsi="Times New Roman" w:cs="Times New Roman"/>
                           <w:color w:val="auto"/>
                           <w:spacing w:val="-1"/>
-                          <w:sz w:val="20"/>
+                          <w:sz w:val="16"/>
                           <w:szCs w:val="20"/>
                           <w:lang w:eastAsia="en-US"/>
                         </w:rPr>
@@ -20119,7 +19979,7 @@
                           <w:rFonts w:ascii="Times New Roman" w:eastAsia="MS Mincho" w:hAnsi="Times New Roman" w:cs="Times New Roman"/>
                           <w:color w:val="auto"/>
                           <w:spacing w:val="-1"/>
-                          <w:sz w:val="20"/>
+                          <w:sz w:val="16"/>
                           <w:szCs w:val="20"/>
                           <w:lang w:eastAsia="en-US"/>
                         </w:rPr>
@@ -20130,7 +19990,7 @@
                           <w:rFonts w:ascii="Times New Roman" w:eastAsia="MS Mincho" w:hAnsi="Times New Roman" w:cs="Times New Roman"/>
                           <w:color w:val="auto"/>
                           <w:spacing w:val="-1"/>
-                          <w:sz w:val="20"/>
+                          <w:sz w:val="16"/>
                           <w:szCs w:val="20"/>
                           <w:lang w:eastAsia="en-US"/>
                         </w:rPr>
@@ -20258,28 +20118,20 @@
                           <w:p>
                             <w:pPr>
                               <w:jc w:val="center"/>
+                              <w:rPr>
+                                <w:sz w:val="20"/>
+                              </w:rPr>
                             </w:pPr>
                             <w:r>
                               <w:rPr>
                                 <w:rFonts w:ascii="Times New Roman" w:eastAsia="MS Mincho" w:hAnsi="Times New Roman" w:cs="Times New Roman"/>
                                 <w:color w:val="auto"/>
                                 <w:spacing w:val="-1"/>
-                                <w:sz w:val="20"/>
+                                <w:sz w:val="16"/>
                                 <w:szCs w:val="20"/>
                                 <w:lang w:eastAsia="en-US"/>
                               </w:rPr>
-                              <w:t>Fig. 7.</w:t>
-                            </w:r>
-                            <w:r>
-                              <w:rPr>
-                                <w:rFonts w:ascii="Times New Roman" w:eastAsia="MS Mincho" w:hAnsi="Times New Roman" w:cs="Times New Roman"/>
-                                <w:color w:val="auto"/>
-                                <w:spacing w:val="-1"/>
-                                <w:sz w:val="20"/>
-                                <w:szCs w:val="20"/>
-                                <w:lang w:eastAsia="en-US"/>
-                              </w:rPr>
-                              <w:t xml:space="preserve"> Graph with an isolated pair.</w:t>
+                              <w:t>Fig. 7. Graph with an isolated pair.</w:t>
                             </w:r>
                           </w:p>
                         </w:txbxContent>
@@ -20353,28 +20205,20 @@
                     <w:p>
                       <w:pPr>
                         <w:jc w:val="center"/>
+                        <w:rPr>
+                          <w:sz w:val="20"/>
+                        </w:rPr>
                       </w:pPr>
                       <w:r>
                         <w:rPr>
                           <w:rFonts w:ascii="Times New Roman" w:eastAsia="MS Mincho" w:hAnsi="Times New Roman" w:cs="Times New Roman"/>
                           <w:color w:val="auto"/>
                           <w:spacing w:val="-1"/>
-                          <w:sz w:val="20"/>
+                          <w:sz w:val="16"/>
                           <w:szCs w:val="20"/>
                           <w:lang w:eastAsia="en-US"/>
                         </w:rPr>
-                        <w:t>Fig. 7.</w:t>
-                      </w:r>
-                      <w:r>
-                        <w:rPr>
-                          <w:rFonts w:ascii="Times New Roman" w:eastAsia="MS Mincho" w:hAnsi="Times New Roman" w:cs="Times New Roman"/>
-                          <w:color w:val="auto"/>
-                          <w:spacing w:val="-1"/>
-                          <w:sz w:val="20"/>
-                          <w:szCs w:val="20"/>
-                          <w:lang w:eastAsia="en-US"/>
-                        </w:rPr>
-                        <w:t xml:space="preserve"> Graph with an isolated pair.</w:t>
+                        <w:t>Fig. 7. Graph with an isolated pair.</w:t>
                       </w:r>
                     </w:p>
                   </w:txbxContent>
@@ -20771,7 +20615,7 @@
                                 <w:rFonts w:ascii="Times New Roman" w:eastAsia="MS Mincho" w:hAnsi="Times New Roman" w:cs="Times New Roman"/>
                                 <w:color w:val="auto"/>
                                 <w:spacing w:val="-1"/>
-                                <w:sz w:val="20"/>
+                                <w:sz w:val="16"/>
                                 <w:szCs w:val="20"/>
                                 <w:lang w:eastAsia="en-US"/>
                               </w:rPr>
@@ -20781,7 +20625,7 @@
                                 <w:rFonts w:ascii="Times New Roman" w:eastAsia="MS Mincho" w:hAnsi="Times New Roman" w:cs="Times New Roman"/>
                                 <w:color w:val="auto"/>
                                 <w:spacing w:val="-1"/>
-                                <w:sz w:val="20"/>
+                                <w:sz w:val="16"/>
                                 <w:szCs w:val="20"/>
                                 <w:lang w:eastAsia="en-US"/>
                               </w:rPr>
@@ -20792,7 +20636,7 @@
                                 <w:rFonts w:ascii="Times New Roman" w:eastAsia="MS Mincho" w:hAnsi="Times New Roman" w:cs="Times New Roman"/>
                                 <w:color w:val="auto"/>
                                 <w:spacing w:val="-1"/>
-                                <w:sz w:val="20"/>
+                                <w:sz w:val="16"/>
                                 <w:szCs w:val="20"/>
                                 <w:lang w:eastAsia="en-US"/>
                               </w:rPr>
@@ -20892,7 +20736,7 @@
                           <w:rFonts w:ascii="Times New Roman" w:eastAsia="MS Mincho" w:hAnsi="Times New Roman" w:cs="Times New Roman"/>
                           <w:color w:val="auto"/>
                           <w:spacing w:val="-1"/>
-                          <w:sz w:val="20"/>
+                          <w:sz w:val="16"/>
                           <w:szCs w:val="20"/>
                           <w:lang w:eastAsia="en-US"/>
                         </w:rPr>
@@ -20902,7 +20746,7 @@
                           <w:rFonts w:ascii="Times New Roman" w:eastAsia="MS Mincho" w:hAnsi="Times New Roman" w:cs="Times New Roman"/>
                           <w:color w:val="auto"/>
                           <w:spacing w:val="-1"/>
-                          <w:sz w:val="20"/>
+                          <w:sz w:val="16"/>
                           <w:szCs w:val="20"/>
                           <w:lang w:eastAsia="en-US"/>
                         </w:rPr>
@@ -20913,7 +20757,7 @@
                           <w:rFonts w:ascii="Times New Roman" w:eastAsia="MS Mincho" w:hAnsi="Times New Roman" w:cs="Times New Roman"/>
                           <w:color w:val="auto"/>
                           <w:spacing w:val="-1"/>
-                          <w:sz w:val="20"/>
+                          <w:sz w:val="16"/>
                           <w:szCs w:val="20"/>
                           <w:lang w:eastAsia="en-US"/>
                         </w:rPr>
@@ -20974,20 +20818,7 @@
           <w:szCs w:val="20"/>
           <w:lang w:eastAsia="en-US"/>
         </w:rPr>
-        <w:t xml:space="preserve"> now becomes 4. This would become a problem if the degree goes beyond the </w:t>
-      </w:r>
-      <w:bookmarkStart w:id="11" w:name="_GoBack"/>
-      <w:bookmarkEnd w:id="11"/>
-      <w:r>
-        <w:rPr>
-          <w:rFonts w:ascii="Times New Roman" w:eastAsia="MS Mincho" w:hAnsi="Times New Roman" w:cs="Times New Roman"/>
-          <w:color w:val="auto"/>
-          <w:spacing w:val="-1"/>
-          <w:sz w:val="20"/>
-          <w:szCs w:val="20"/>
-          <w:lang w:eastAsia="en-US"/>
-        </w:rPr>
-        <w:t>maximum number of ports of a router. For example, if the minimum degree in the above example was 3 instead of 2 and the maximum number of ports a router ha</w:t>
+        <w:t xml:space="preserve"> now becomes 4. This would become a problem if the degree goes beyond the maximum number of ports of a router. For example, if the minimum degree in the above example was 3 instead of 2 and the maximum number of ports a router ha</w:t>
       </w:r>
       <w:r>
         <w:rPr>
@@ -21076,8 +20907,8 @@
           <w:lang w:eastAsia="en-US"/>
         </w:rPr>
       </w:pPr>
-      <w:bookmarkStart w:id="12" w:name="_f2ksd4o5w02f" w:colFirst="0" w:colLast="0"/>
-      <w:bookmarkEnd w:id="12"/>
+      <w:bookmarkStart w:id="11" w:name="_f2ksd4o5w02f" w:colFirst="0" w:colLast="0"/>
+      <w:bookmarkEnd w:id="11"/>
       <w:r>
         <w:rPr>
           <w:rFonts w:ascii="Times New Roman" w:eastAsia="MS Mincho" w:hAnsi="Times New Roman" w:cs="Times New Roman"/>
@@ -21338,34 +21169,25 @@
                                 <w:rFonts w:ascii="Times New Roman" w:eastAsia="MS Mincho" w:hAnsi="Times New Roman" w:cs="Times New Roman"/>
                                 <w:color w:val="auto"/>
                                 <w:spacing w:val="-1"/>
-                                <w:sz w:val="20"/>
+                                <w:sz w:val="16"/>
                                 <w:szCs w:val="20"/>
                                 <w:lang w:eastAsia="en-US"/>
                               </w:rPr>
                             </w:pPr>
+                            <w:bookmarkStart w:id="12" w:name="_GoBack"/>
                             <w:r>
                               <w:rPr>
                                 <w:rFonts w:ascii="Times New Roman" w:eastAsia="MS Mincho" w:hAnsi="Times New Roman" w:cs="Times New Roman"/>
                                 <w:color w:val="auto"/>
                                 <w:spacing w:val="-1"/>
-                                <w:sz w:val="20"/>
+                                <w:sz w:val="16"/>
                                 <w:szCs w:val="20"/>
                                 <w:lang w:eastAsia="en-US"/>
                               </w:rPr>
-                              <w:t>Fig. 10.</w:t>
-                            </w:r>
-                            <w:r>
-                              <w:rPr>
-                                <w:rFonts w:ascii="Times New Roman" w:eastAsia="MS Mincho" w:hAnsi="Times New Roman" w:cs="Times New Roman"/>
-                                <w:color w:val="auto"/>
-                                <w:spacing w:val="-1"/>
-                                <w:sz w:val="20"/>
-                                <w:szCs w:val="20"/>
-                                <w:lang w:eastAsia="en-US"/>
-                              </w:rPr>
-                              <w:t xml:space="preserve"> Proposed solution to the alternate scenario</w:t>
+                              <w:t>Fig. 10. Proposed solution to the alternate scenario</w:t>
                             </w:r>
                           </w:p>
+                          <w:bookmarkEnd w:id="12"/>
                           <w:p/>
                         </w:txbxContent>
                       </wps:txbx>
@@ -21446,34 +21268,25 @@
                           <w:rFonts w:ascii="Times New Roman" w:eastAsia="MS Mincho" w:hAnsi="Times New Roman" w:cs="Times New Roman"/>
                           <w:color w:val="auto"/>
                           <w:spacing w:val="-1"/>
-                          <w:sz w:val="20"/>
+                          <w:sz w:val="16"/>
                           <w:szCs w:val="20"/>
                           <w:lang w:eastAsia="en-US"/>
                         </w:rPr>
                       </w:pPr>
+                      <w:bookmarkStart w:id="13" w:name="_GoBack"/>
                       <w:r>
                         <w:rPr>
                           <w:rFonts w:ascii="Times New Roman" w:eastAsia="MS Mincho" w:hAnsi="Times New Roman" w:cs="Times New Roman"/>
                           <w:color w:val="auto"/>
                           <w:spacing w:val="-1"/>
-                          <w:sz w:val="20"/>
+                          <w:sz w:val="16"/>
                           <w:szCs w:val="20"/>
                           <w:lang w:eastAsia="en-US"/>
                         </w:rPr>
-                        <w:t>Fig. 10.</w:t>
-                      </w:r>
-                      <w:r>
-                        <w:rPr>
-                          <w:rFonts w:ascii="Times New Roman" w:eastAsia="MS Mincho" w:hAnsi="Times New Roman" w:cs="Times New Roman"/>
-                          <w:color w:val="auto"/>
-                          <w:spacing w:val="-1"/>
-                          <w:sz w:val="20"/>
-                          <w:szCs w:val="20"/>
-                          <w:lang w:eastAsia="en-US"/>
-                        </w:rPr>
-                        <w:t xml:space="preserve"> Proposed solution to the alternate scenario</w:t>
+                        <w:t>Fig. 10. Proposed solution to the alternate scenario</w:t>
                       </w:r>
                     </w:p>
+                    <w:bookmarkEnd w:id="13"/>
                     <w:p/>
                   </w:txbxContent>
                 </v:textbox>
@@ -42155,8 +41968,8 @@
           <w:lang w:eastAsia="en-US"/>
         </w:rPr>
       </w:pPr>
-      <w:bookmarkStart w:id="13" w:name="_fn1t23epsy0e" w:colFirst="0" w:colLast="0"/>
-      <w:bookmarkEnd w:id="13"/>
+      <w:bookmarkStart w:id="14" w:name="_fn1t23epsy0e" w:colFirst="0" w:colLast="0"/>
+      <w:bookmarkEnd w:id="14"/>
       <w:r>
         <w:rPr>
           <w:rFonts w:ascii="Times New Roman" w:eastAsia="MS Mincho" w:hAnsi="Times New Roman" w:cs="Times New Roman"/>
@@ -42279,8 +42092,8 @@
           <w:lang w:eastAsia="en-US"/>
         </w:rPr>
       </w:pPr>
-      <w:bookmarkStart w:id="14" w:name="_njw3ksinz62x" w:colFirst="0" w:colLast="0"/>
-      <w:bookmarkEnd w:id="14"/>
+      <w:bookmarkStart w:id="15" w:name="_njw3ksinz62x" w:colFirst="0" w:colLast="0"/>
+      <w:bookmarkEnd w:id="15"/>
       <w:r>
         <w:rPr>
           <w:rFonts w:ascii="Times New Roman" w:eastAsia="MS Mincho" w:hAnsi="Times New Roman" w:cs="Times New Roman"/>

</xml_diff>

<commit_message>
Final modifications on submission day
</commit_message>
<xml_diff>
--- a/Reports and Papers/ConferencePaper.docx
+++ b/Reports and Papers/ConferencePaper.docx
@@ -360,55 +360,7 @@
           <w:szCs w:val="20"/>
           <w:lang w:eastAsia="en-US"/>
         </w:rPr>
-        <w:t xml:space="preserve">), irregular topologies can reduce hardware costs and improve performance. A survey of </w:t>
-      </w:r>
-      <w:proofErr w:type="spellStart"/>
-      <w:r>
-        <w:rPr>
-          <w:rFonts w:ascii="Times New Roman" w:eastAsia="MS Mincho" w:hAnsi="Times New Roman" w:cs="Times New Roman"/>
-          <w:color w:val="auto"/>
-          <w:spacing w:val="-1"/>
-          <w:sz w:val="20"/>
-          <w:szCs w:val="20"/>
-          <w:lang w:eastAsia="en-US"/>
-        </w:rPr>
-        <w:t>ASNoC</w:t>
-      </w:r>
-      <w:proofErr w:type="spellEnd"/>
-      <w:r>
-        <w:rPr>
-          <w:rFonts w:ascii="Times New Roman" w:eastAsia="MS Mincho" w:hAnsi="Times New Roman" w:cs="Times New Roman"/>
-          <w:color w:val="auto"/>
-          <w:spacing w:val="-1"/>
-          <w:sz w:val="20"/>
-          <w:szCs w:val="20"/>
-          <w:lang w:eastAsia="en-US"/>
-        </w:rPr>
-        <w:t xml:space="preserve"> design techniques has been presented in [4]. It enumerates the advantages of custom topologies over standard ones for </w:t>
-      </w:r>
-      <w:proofErr w:type="spellStart"/>
-      <w:r>
-        <w:rPr>
-          <w:rFonts w:ascii="Times New Roman" w:eastAsia="MS Mincho" w:hAnsi="Times New Roman" w:cs="Times New Roman"/>
-          <w:color w:val="auto"/>
-          <w:spacing w:val="-1"/>
-          <w:sz w:val="20"/>
-          <w:szCs w:val="20"/>
-          <w:lang w:eastAsia="en-US"/>
-        </w:rPr>
-        <w:t>ASNoC</w:t>
-      </w:r>
-      <w:proofErr w:type="spellEnd"/>
-      <w:r>
-        <w:rPr>
-          <w:rFonts w:ascii="Times New Roman" w:eastAsia="MS Mincho" w:hAnsi="Times New Roman" w:cs="Times New Roman"/>
-          <w:color w:val="auto"/>
-          <w:spacing w:val="-1"/>
-          <w:sz w:val="20"/>
-          <w:szCs w:val="20"/>
-          <w:lang w:eastAsia="en-US"/>
-        </w:rPr>
-        <w:t xml:space="preserve">. The network components which connect various cores in the </w:t>
+        <w:t xml:space="preserve">), irregular topologies can reduce hardware costs and improve performance. The network components which connect various cores in the </w:t>
       </w:r>
       <w:proofErr w:type="spellStart"/>
       <w:r>
@@ -681,19 +633,8 @@
     </w:p>
     <w:p>
       <w:pPr>
-        <w:pStyle w:val="BodyText"/>
-        <w:pBdr>
-          <w:top w:val="none" w:sz="0" w:space="0" w:color="auto"/>
-          <w:left w:val="none" w:sz="0" w:space="0" w:color="auto"/>
-          <w:bottom w:val="none" w:sz="0" w:space="0" w:color="auto"/>
-          <w:right w:val="none" w:sz="0" w:space="0" w:color="auto"/>
-          <w:between w:val="none" w:sz="0" w:space="0" w:color="auto"/>
-        </w:pBdr>
-        <w:tabs>
-          <w:tab w:val="left" w:pos="288"/>
-        </w:tabs>
-        <w:spacing w:line="228" w:lineRule="auto"/>
-        <w:ind w:firstLine="288"/>
+        <w:spacing w:line="240" w:lineRule="auto"/>
+        <w:ind w:firstLine="284"/>
         <w:jc w:val="both"/>
         <w:rPr>
           <w:rFonts w:ascii="Times New Roman" w:eastAsia="MS Mincho" w:hAnsi="Times New Roman" w:cs="Times New Roman"/>
@@ -713,9 +654,52 @@
           <w:szCs w:val="20"/>
           <w:lang w:eastAsia="en-US"/>
         </w:rPr>
-        <w:t xml:space="preserve">[2] presents an algorithm for generation of </w:t>
-      </w:r>
-      <w:proofErr w:type="spellStart"/>
+        <w:t>[1]</w:t>
+      </w:r>
+      <w:r>
+        <w:rPr>
+          <w:rFonts w:ascii="Times New Roman" w:eastAsia="MS Mincho" w:hAnsi="Times New Roman" w:cs="Times New Roman"/>
+          <w:color w:val="auto"/>
+          <w:spacing w:val="-1"/>
+          <w:sz w:val="20"/>
+          <w:szCs w:val="20"/>
+          <w:lang w:eastAsia="en-US"/>
+        </w:rPr>
+        <w:t xml:space="preserve"> </w:t>
+      </w:r>
+      <w:r>
+        <w:rPr>
+          <w:rFonts w:ascii="Times New Roman" w:eastAsia="MS Mincho" w:hAnsi="Times New Roman" w:cs="Times New Roman"/>
+          <w:color w:val="auto"/>
+          <w:spacing w:val="-1"/>
+          <w:sz w:val="20"/>
+          <w:szCs w:val="20"/>
+          <w:lang w:eastAsia="en-US"/>
+        </w:rPr>
+        <w:t>talk</w:t>
+      </w:r>
+      <w:r>
+        <w:rPr>
+          <w:rFonts w:ascii="Times New Roman" w:eastAsia="MS Mincho" w:hAnsi="Times New Roman" w:cs="Times New Roman"/>
+          <w:color w:val="auto"/>
+          <w:spacing w:val="-1"/>
+          <w:sz w:val="20"/>
+          <w:szCs w:val="20"/>
+          <w:lang w:eastAsia="en-US"/>
+        </w:rPr>
+        <w:t>s</w:t>
+      </w:r>
+      <w:r>
+        <w:rPr>
+          <w:rFonts w:ascii="Times New Roman" w:eastAsia="MS Mincho" w:hAnsi="Times New Roman" w:cs="Times New Roman"/>
+          <w:color w:val="auto"/>
+          <w:spacing w:val="-1"/>
+          <w:sz w:val="20"/>
+          <w:szCs w:val="20"/>
+          <w:lang w:eastAsia="en-US"/>
+        </w:rPr>
+        <w:t xml:space="preserve"> about using a special hardware called the link interface to tackle faults in a system on chip. They propose using two </w:t>
+      </w:r>
       <w:proofErr w:type="gramStart"/>
       <w:r>
         <w:rPr>
@@ -726,9 +710,8 @@
           <w:szCs w:val="20"/>
           <w:lang w:eastAsia="en-US"/>
         </w:rPr>
-        <w:t>a</w:t>
-      </w:r>
-      <w:proofErr w:type="spellEnd"/>
+        <w:t>router</w:t>
+      </w:r>
       <w:proofErr w:type="gramEnd"/>
       <w:r>
         <w:rPr>
@@ -739,211 +722,7 @@
           <w:szCs w:val="20"/>
           <w:lang w:eastAsia="en-US"/>
         </w:rPr>
-        <w:t xml:space="preserve"> irregular link fault tolerant topology for Application Specific </w:t>
-      </w:r>
-      <w:proofErr w:type="spellStart"/>
-      <w:r>
-        <w:rPr>
-          <w:rFonts w:ascii="Times New Roman" w:eastAsia="MS Mincho" w:hAnsi="Times New Roman" w:cs="Times New Roman"/>
-          <w:color w:val="auto"/>
-          <w:spacing w:val="-1"/>
-          <w:sz w:val="20"/>
-          <w:szCs w:val="20"/>
-          <w:lang w:eastAsia="en-US"/>
-        </w:rPr>
-        <w:t>NoC</w:t>
-      </w:r>
-      <w:proofErr w:type="spellEnd"/>
-      <w:r>
-        <w:rPr>
-          <w:rFonts w:ascii="Times New Roman" w:eastAsia="MS Mincho" w:hAnsi="Times New Roman" w:cs="Times New Roman"/>
-          <w:color w:val="auto"/>
-          <w:spacing w:val="-1"/>
-          <w:sz w:val="20"/>
-          <w:szCs w:val="20"/>
-          <w:lang w:eastAsia="en-US"/>
-        </w:rPr>
-        <w:t xml:space="preserve"> designs.</w:t>
-      </w:r>
-      <w:r>
-        <w:rPr>
-          <w:rFonts w:ascii="Times New Roman" w:eastAsia="MS Mincho" w:hAnsi="Times New Roman" w:cs="Times New Roman"/>
-          <w:color w:val="auto"/>
-          <w:spacing w:val="-1"/>
-          <w:sz w:val="20"/>
-          <w:szCs w:val="20"/>
-          <w:lang w:eastAsia="en-US"/>
-        </w:rPr>
-        <w:t xml:space="preserve"> </w:t>
-      </w:r>
-      <w:r>
-        <w:rPr>
-          <w:rFonts w:ascii="Times New Roman" w:eastAsia="MS Mincho" w:hAnsi="Times New Roman" w:cs="Times New Roman"/>
-          <w:color w:val="auto"/>
-          <w:spacing w:val="-1"/>
-          <w:sz w:val="20"/>
-          <w:szCs w:val="20"/>
-          <w:lang w:eastAsia="en-US"/>
-        </w:rPr>
-        <w:t xml:space="preserve">They discuss how designed </w:t>
-      </w:r>
-      <w:proofErr w:type="spellStart"/>
-      <w:r>
-        <w:rPr>
-          <w:rFonts w:ascii="Times New Roman" w:eastAsia="MS Mincho" w:hAnsi="Times New Roman" w:cs="Times New Roman"/>
-          <w:color w:val="auto"/>
-          <w:spacing w:val="-1"/>
-          <w:sz w:val="20"/>
-          <w:szCs w:val="20"/>
-          <w:lang w:eastAsia="en-US"/>
-        </w:rPr>
-        <w:t>NoC</w:t>
-      </w:r>
-      <w:proofErr w:type="spellEnd"/>
-      <w:r>
-        <w:rPr>
-          <w:rFonts w:ascii="Times New Roman" w:eastAsia="MS Mincho" w:hAnsi="Times New Roman" w:cs="Times New Roman"/>
-          <w:color w:val="auto"/>
-          <w:spacing w:val="-1"/>
-          <w:sz w:val="20"/>
-          <w:szCs w:val="20"/>
-          <w:lang w:eastAsia="en-US"/>
-        </w:rPr>
-        <w:t xml:space="preserve"> topology allows different routing path if there is a link failure on the default routing path.</w:t>
-      </w:r>
-      <w:r>
-        <w:rPr>
-          <w:rFonts w:ascii="Times New Roman" w:eastAsia="MS Mincho" w:hAnsi="Times New Roman" w:cs="Times New Roman"/>
-          <w:color w:val="auto"/>
-          <w:spacing w:val="-1"/>
-          <w:sz w:val="20"/>
-          <w:szCs w:val="20"/>
-          <w:lang w:eastAsia="en-US"/>
-        </w:rPr>
-        <w:t xml:space="preserve"> </w:t>
-      </w:r>
-      <w:r>
-        <w:rPr>
-          <w:rFonts w:ascii="Times New Roman" w:eastAsia="MS Mincho" w:hAnsi="Times New Roman" w:cs="Times New Roman"/>
-          <w:color w:val="auto"/>
-          <w:spacing w:val="-1"/>
-          <w:sz w:val="20"/>
-          <w:szCs w:val="20"/>
-          <w:lang w:eastAsia="en-US"/>
-        </w:rPr>
-        <w:t xml:space="preserve">The solution proposed in this paper generates a fault tolerant topology by first generating a random irregular </w:t>
-      </w:r>
-      <w:proofErr w:type="spellStart"/>
-      <w:r>
-        <w:rPr>
-          <w:rFonts w:ascii="Times New Roman" w:eastAsia="MS Mincho" w:hAnsi="Times New Roman" w:cs="Times New Roman"/>
-          <w:color w:val="auto"/>
-          <w:spacing w:val="-1"/>
-          <w:sz w:val="20"/>
-          <w:szCs w:val="20"/>
-          <w:lang w:eastAsia="en-US"/>
-        </w:rPr>
-        <w:t>nonfault</w:t>
-      </w:r>
-      <w:proofErr w:type="spellEnd"/>
-      <w:r>
-        <w:rPr>
-          <w:rFonts w:ascii="Times New Roman" w:eastAsia="MS Mincho" w:hAnsi="Times New Roman" w:cs="Times New Roman"/>
-          <w:color w:val="auto"/>
-          <w:spacing w:val="-1"/>
-          <w:sz w:val="20"/>
-          <w:szCs w:val="20"/>
-          <w:lang w:eastAsia="en-US"/>
-        </w:rPr>
-        <w:t xml:space="preserve"> tolerant topologi</w:t>
-      </w:r>
-      <w:r>
-        <w:rPr>
-          <w:rFonts w:ascii="Times New Roman" w:eastAsia="MS Mincho" w:hAnsi="Times New Roman" w:cs="Times New Roman"/>
-          <w:color w:val="auto"/>
-          <w:spacing w:val="-1"/>
-          <w:sz w:val="20"/>
-          <w:szCs w:val="20"/>
-          <w:lang w:eastAsia="en-US"/>
-        </w:rPr>
-        <w:t xml:space="preserve">es and adding additional links </w:t>
-      </w:r>
-      <w:r>
-        <w:rPr>
-          <w:rFonts w:ascii="Times New Roman" w:eastAsia="MS Mincho" w:hAnsi="Times New Roman" w:cs="Times New Roman"/>
-          <w:color w:val="auto"/>
-          <w:spacing w:val="-1"/>
-          <w:sz w:val="20"/>
-          <w:szCs w:val="20"/>
-          <w:lang w:eastAsia="en-US"/>
-        </w:rPr>
-        <w:t>to make them fault tolerant. The paper uses Ring topology as their baseline metric for network resource consumption. A theoretical maximum and minimum are calculated for number of links and routers. The algorithm runs for multiple iterations where in every iteration, a non-fault tolerant topology is randomly generated and links are added to it to make fault tolerant. After a series of iterations</w:t>
-      </w:r>
-      <w:r>
-        <w:rPr>
-          <w:rFonts w:ascii="Times New Roman" w:eastAsia="MS Mincho" w:hAnsi="Times New Roman" w:cs="Times New Roman"/>
-          <w:color w:val="auto"/>
-          <w:spacing w:val="-1"/>
-          <w:sz w:val="20"/>
-          <w:szCs w:val="20"/>
-          <w:lang w:eastAsia="en-US"/>
-        </w:rPr>
-        <w:t>,</w:t>
-      </w:r>
-      <w:r>
-        <w:rPr>
-          <w:rFonts w:ascii="Times New Roman" w:eastAsia="MS Mincho" w:hAnsi="Times New Roman" w:cs="Times New Roman"/>
-          <w:color w:val="auto"/>
-          <w:spacing w:val="-1"/>
-          <w:sz w:val="20"/>
-          <w:szCs w:val="20"/>
-          <w:lang w:eastAsia="en-US"/>
-        </w:rPr>
-        <w:t xml:space="preserve"> a set of topologies which also includes Ring topology, are generated and the topology with minimum communication cost is chosen as the final topology. They compare fault-tolerant topologies with non-fault-tolerant application-specific irregular topologies on energy consumption, performance, and area using multimedia benchmarks and custom-generated graphs.</w:t>
-      </w:r>
-      <w:r>
-        <w:rPr>
-          <w:rFonts w:ascii="Times New Roman" w:eastAsia="MS Mincho" w:hAnsi="Times New Roman" w:cs="Times New Roman"/>
-          <w:color w:val="auto"/>
-          <w:spacing w:val="-1"/>
-          <w:sz w:val="20"/>
-          <w:szCs w:val="20"/>
-          <w:lang w:eastAsia="en-US"/>
-        </w:rPr>
-        <w:t xml:space="preserve"> </w:t>
-      </w:r>
-      <w:r>
-        <w:rPr>
-          <w:rFonts w:ascii="Times New Roman" w:eastAsia="MS Mincho" w:hAnsi="Times New Roman" w:cs="Times New Roman"/>
-          <w:color w:val="auto"/>
-          <w:spacing w:val="-1"/>
-          <w:sz w:val="20"/>
-          <w:szCs w:val="20"/>
-          <w:lang w:eastAsia="en-US"/>
-        </w:rPr>
-        <w:t xml:space="preserve">The algorithm proposed in this paper is a probabilistic algorithm where a fault tolerant topology </w:t>
-      </w:r>
-      <w:r>
-        <w:rPr>
-          <w:rFonts w:ascii="Times New Roman" w:eastAsia="MS Mincho" w:hAnsi="Times New Roman" w:cs="Times New Roman"/>
-          <w:color w:val="auto"/>
-          <w:spacing w:val="-1"/>
-          <w:sz w:val="20"/>
-          <w:szCs w:val="20"/>
-          <w:lang w:eastAsia="en-US"/>
-        </w:rPr>
-        <w:t xml:space="preserve">is not always guaranteed to be </w:t>
-      </w:r>
-      <w:r>
-        <w:rPr>
-          <w:rFonts w:ascii="Times New Roman" w:eastAsia="MS Mincho" w:hAnsi="Times New Roman" w:cs="Times New Roman"/>
-          <w:color w:val="auto"/>
-          <w:spacing w:val="-1"/>
-          <w:sz w:val="20"/>
-          <w:szCs w:val="20"/>
-          <w:lang w:eastAsia="en-US"/>
-        </w:rPr>
-        <w:t>generated.</w:t>
+        <w:t xml:space="preserve"> for each core. One of the router is the main router, all the communication for that core takes place through that router until it fails. When a fault occurs in a router then the core starts using the spare router assigned to it. The spare router allotment is done using an algorithm which calculates the response time between the core and the other router and then selects the router with the minimum response time.</w:t>
       </w:r>
     </w:p>
     <w:p>
@@ -980,7 +759,259 @@
           <w:szCs w:val="20"/>
           <w:lang w:eastAsia="en-US"/>
         </w:rPr>
-        <w:t xml:space="preserve">The algorithm proposed in this paper is a deterministic algorithm which always generates a fault tolerant topology for a given input topology. </w:t>
+        <w:t xml:space="preserve">[2] presents an algorithm for generation of </w:t>
+      </w:r>
+      <w:proofErr w:type="spellStart"/>
+      <w:proofErr w:type="gramStart"/>
+      <w:r>
+        <w:rPr>
+          <w:rFonts w:ascii="Times New Roman" w:eastAsia="MS Mincho" w:hAnsi="Times New Roman" w:cs="Times New Roman"/>
+          <w:color w:val="auto"/>
+          <w:spacing w:val="-1"/>
+          <w:sz w:val="20"/>
+          <w:szCs w:val="20"/>
+          <w:lang w:eastAsia="en-US"/>
+        </w:rPr>
+        <w:t>a</w:t>
+      </w:r>
+      <w:proofErr w:type="spellEnd"/>
+      <w:proofErr w:type="gramEnd"/>
+      <w:r>
+        <w:rPr>
+          <w:rFonts w:ascii="Times New Roman" w:eastAsia="MS Mincho" w:hAnsi="Times New Roman" w:cs="Times New Roman"/>
+          <w:color w:val="auto"/>
+          <w:spacing w:val="-1"/>
+          <w:sz w:val="20"/>
+          <w:szCs w:val="20"/>
+          <w:lang w:eastAsia="en-US"/>
+        </w:rPr>
+        <w:t xml:space="preserve"> irregular link fault tolerant topology for Application Specific </w:t>
+      </w:r>
+      <w:proofErr w:type="spellStart"/>
+      <w:r>
+        <w:rPr>
+          <w:rFonts w:ascii="Times New Roman" w:eastAsia="MS Mincho" w:hAnsi="Times New Roman" w:cs="Times New Roman"/>
+          <w:color w:val="auto"/>
+          <w:spacing w:val="-1"/>
+          <w:sz w:val="20"/>
+          <w:szCs w:val="20"/>
+          <w:lang w:eastAsia="en-US"/>
+        </w:rPr>
+        <w:t>NoC</w:t>
+      </w:r>
+      <w:proofErr w:type="spellEnd"/>
+      <w:r>
+        <w:rPr>
+          <w:rFonts w:ascii="Times New Roman" w:eastAsia="MS Mincho" w:hAnsi="Times New Roman" w:cs="Times New Roman"/>
+          <w:color w:val="auto"/>
+          <w:spacing w:val="-1"/>
+          <w:sz w:val="20"/>
+          <w:szCs w:val="20"/>
+          <w:lang w:eastAsia="en-US"/>
+        </w:rPr>
+        <w:t xml:space="preserve"> designs.</w:t>
+      </w:r>
+      <w:r>
+        <w:rPr>
+          <w:rFonts w:ascii="Times New Roman" w:eastAsia="MS Mincho" w:hAnsi="Times New Roman" w:cs="Times New Roman"/>
+          <w:color w:val="auto"/>
+          <w:spacing w:val="-1"/>
+          <w:sz w:val="20"/>
+          <w:szCs w:val="20"/>
+          <w:lang w:eastAsia="en-US"/>
+        </w:rPr>
+        <w:t xml:space="preserve"> </w:t>
+      </w:r>
+      <w:r>
+        <w:rPr>
+          <w:rFonts w:ascii="Times New Roman" w:eastAsia="MS Mincho" w:hAnsi="Times New Roman" w:cs="Times New Roman"/>
+          <w:color w:val="auto"/>
+          <w:spacing w:val="-1"/>
+          <w:sz w:val="20"/>
+          <w:szCs w:val="20"/>
+          <w:lang w:eastAsia="en-US"/>
+        </w:rPr>
+        <w:t xml:space="preserve">They discuss how designed </w:t>
+      </w:r>
+      <w:proofErr w:type="spellStart"/>
+      <w:r>
+        <w:rPr>
+          <w:rFonts w:ascii="Times New Roman" w:eastAsia="MS Mincho" w:hAnsi="Times New Roman" w:cs="Times New Roman"/>
+          <w:color w:val="auto"/>
+          <w:spacing w:val="-1"/>
+          <w:sz w:val="20"/>
+          <w:szCs w:val="20"/>
+          <w:lang w:eastAsia="en-US"/>
+        </w:rPr>
+        <w:t>NoC</w:t>
+      </w:r>
+      <w:proofErr w:type="spellEnd"/>
+      <w:r>
+        <w:rPr>
+          <w:rFonts w:ascii="Times New Roman" w:eastAsia="MS Mincho" w:hAnsi="Times New Roman" w:cs="Times New Roman"/>
+          <w:color w:val="auto"/>
+          <w:spacing w:val="-1"/>
+          <w:sz w:val="20"/>
+          <w:szCs w:val="20"/>
+          <w:lang w:eastAsia="en-US"/>
+        </w:rPr>
+        <w:t xml:space="preserve"> topology allows different routing path if there is a link failure on the default routing path.</w:t>
+      </w:r>
+      <w:r>
+        <w:rPr>
+          <w:rFonts w:ascii="Times New Roman" w:eastAsia="MS Mincho" w:hAnsi="Times New Roman" w:cs="Times New Roman"/>
+          <w:color w:val="auto"/>
+          <w:spacing w:val="-1"/>
+          <w:sz w:val="20"/>
+          <w:szCs w:val="20"/>
+          <w:lang w:eastAsia="en-US"/>
+        </w:rPr>
+        <w:t xml:space="preserve"> </w:t>
+      </w:r>
+      <w:r>
+        <w:rPr>
+          <w:rFonts w:ascii="Times New Roman" w:eastAsia="MS Mincho" w:hAnsi="Times New Roman" w:cs="Times New Roman"/>
+          <w:color w:val="auto"/>
+          <w:spacing w:val="-1"/>
+          <w:sz w:val="20"/>
+          <w:szCs w:val="20"/>
+          <w:lang w:eastAsia="en-US"/>
+        </w:rPr>
+        <w:t xml:space="preserve">The solution proposed in this paper generates a fault tolerant topology by first generating a random irregular </w:t>
+      </w:r>
+      <w:proofErr w:type="spellStart"/>
+      <w:r>
+        <w:rPr>
+          <w:rFonts w:ascii="Times New Roman" w:eastAsia="MS Mincho" w:hAnsi="Times New Roman" w:cs="Times New Roman"/>
+          <w:color w:val="auto"/>
+          <w:spacing w:val="-1"/>
+          <w:sz w:val="20"/>
+          <w:szCs w:val="20"/>
+          <w:lang w:eastAsia="en-US"/>
+        </w:rPr>
+        <w:t>nonfault</w:t>
+      </w:r>
+      <w:proofErr w:type="spellEnd"/>
+      <w:r>
+        <w:rPr>
+          <w:rFonts w:ascii="Times New Roman" w:eastAsia="MS Mincho" w:hAnsi="Times New Roman" w:cs="Times New Roman"/>
+          <w:color w:val="auto"/>
+          <w:spacing w:val="-1"/>
+          <w:sz w:val="20"/>
+          <w:szCs w:val="20"/>
+          <w:lang w:eastAsia="en-US"/>
+        </w:rPr>
+        <w:t xml:space="preserve"> tolerant topologi</w:t>
+      </w:r>
+      <w:r>
+        <w:rPr>
+          <w:rFonts w:ascii="Times New Roman" w:eastAsia="MS Mincho" w:hAnsi="Times New Roman" w:cs="Times New Roman"/>
+          <w:color w:val="auto"/>
+          <w:spacing w:val="-1"/>
+          <w:sz w:val="20"/>
+          <w:szCs w:val="20"/>
+          <w:lang w:eastAsia="en-US"/>
+        </w:rPr>
+        <w:t xml:space="preserve">es and adding additional links </w:t>
+      </w:r>
+      <w:r>
+        <w:rPr>
+          <w:rFonts w:ascii="Times New Roman" w:eastAsia="MS Mincho" w:hAnsi="Times New Roman" w:cs="Times New Roman"/>
+          <w:color w:val="auto"/>
+          <w:spacing w:val="-1"/>
+          <w:sz w:val="20"/>
+          <w:szCs w:val="20"/>
+          <w:lang w:eastAsia="en-US"/>
+        </w:rPr>
+        <w:t>to make them fault tolerant. The paper uses Ring topology as their baseline metric for network resource consumption. A theoretical maximum and minimum are calculated for number of links and routers. The algorithm runs for multiple iterations where in every iteration, a non-fault tolerant topology is randomly generated and links are added to it to make fault tolerant. After a series of iterations</w:t>
+      </w:r>
+      <w:r>
+        <w:rPr>
+          <w:rFonts w:ascii="Times New Roman" w:eastAsia="MS Mincho" w:hAnsi="Times New Roman" w:cs="Times New Roman"/>
+          <w:color w:val="auto"/>
+          <w:spacing w:val="-1"/>
+          <w:sz w:val="20"/>
+          <w:szCs w:val="20"/>
+          <w:lang w:eastAsia="en-US"/>
+        </w:rPr>
+        <w:t>,</w:t>
+      </w:r>
+      <w:r>
+        <w:rPr>
+          <w:rFonts w:ascii="Times New Roman" w:eastAsia="MS Mincho" w:hAnsi="Times New Roman" w:cs="Times New Roman"/>
+          <w:color w:val="auto"/>
+          <w:spacing w:val="-1"/>
+          <w:sz w:val="20"/>
+          <w:szCs w:val="20"/>
+          <w:lang w:eastAsia="en-US"/>
+        </w:rPr>
+        <w:t xml:space="preserve"> a set of topologies which also includes Ring topology, are generated and the topology with minimum communication cost is chosen as the final topology. They compare fault-tolerant topologies with non-fault-tolerant application-specific irregular topologies on energy consumption, performance, and area using multimedia benchmarks and custom-generated graphs.</w:t>
+      </w:r>
+      <w:r>
+        <w:rPr>
+          <w:rFonts w:ascii="Times New Roman" w:eastAsia="MS Mincho" w:hAnsi="Times New Roman" w:cs="Times New Roman"/>
+          <w:color w:val="auto"/>
+          <w:spacing w:val="-1"/>
+          <w:sz w:val="20"/>
+          <w:szCs w:val="20"/>
+          <w:lang w:eastAsia="en-US"/>
+        </w:rPr>
+        <w:t xml:space="preserve"> </w:t>
+      </w:r>
+      <w:r>
+        <w:rPr>
+          <w:rFonts w:ascii="Times New Roman" w:eastAsia="MS Mincho" w:hAnsi="Times New Roman" w:cs="Times New Roman"/>
+          <w:color w:val="auto"/>
+          <w:spacing w:val="-1"/>
+          <w:sz w:val="20"/>
+          <w:szCs w:val="20"/>
+          <w:lang w:eastAsia="en-US"/>
+        </w:rPr>
+        <w:t xml:space="preserve">The </w:t>
+      </w:r>
+      <w:r>
+        <w:rPr>
+          <w:rFonts w:ascii="Times New Roman" w:eastAsia="MS Mincho" w:hAnsi="Times New Roman" w:cs="Times New Roman"/>
+          <w:color w:val="auto"/>
+          <w:spacing w:val="-1"/>
+          <w:sz w:val="20"/>
+          <w:szCs w:val="20"/>
+          <w:lang w:eastAsia="en-US"/>
+        </w:rPr>
+        <w:t>algorithm proposed there</w:t>
+      </w:r>
+      <w:r>
+        <w:rPr>
+          <w:rFonts w:ascii="Times New Roman" w:eastAsia="MS Mincho" w:hAnsi="Times New Roman" w:cs="Times New Roman"/>
+          <w:color w:val="auto"/>
+          <w:spacing w:val="-1"/>
+          <w:sz w:val="20"/>
+          <w:szCs w:val="20"/>
+          <w:lang w:eastAsia="en-US"/>
+        </w:rPr>
+        <w:t xml:space="preserve"> is a probabilistic algorithm where a fault tolerant topology </w:t>
+      </w:r>
+      <w:r>
+        <w:rPr>
+          <w:rFonts w:ascii="Times New Roman" w:eastAsia="MS Mincho" w:hAnsi="Times New Roman" w:cs="Times New Roman"/>
+          <w:color w:val="auto"/>
+          <w:spacing w:val="-1"/>
+          <w:sz w:val="20"/>
+          <w:szCs w:val="20"/>
+          <w:lang w:eastAsia="en-US"/>
+        </w:rPr>
+        <w:t xml:space="preserve">is not always guaranteed to be </w:t>
+      </w:r>
+      <w:r>
+        <w:rPr>
+          <w:rFonts w:ascii="Times New Roman" w:eastAsia="MS Mincho" w:hAnsi="Times New Roman" w:cs="Times New Roman"/>
+          <w:color w:val="auto"/>
+          <w:spacing w:val="-1"/>
+          <w:sz w:val="20"/>
+          <w:szCs w:val="20"/>
+          <w:lang w:eastAsia="en-US"/>
+        </w:rPr>
+        <w:t>generated.</w:t>
       </w:r>
     </w:p>
     <w:p>
@@ -1017,197 +1048,18 @@
           <w:szCs w:val="20"/>
           <w:lang w:eastAsia="en-US"/>
         </w:rPr>
-        <w:t>In</w:t>
-      </w:r>
-      <w:r>
-        <w:rPr>
-          <w:rFonts w:ascii="Times New Roman" w:eastAsia="MS Mincho" w:hAnsi="Times New Roman" w:cs="Times New Roman"/>
-          <w:color w:val="auto"/>
-          <w:spacing w:val="-1"/>
-          <w:sz w:val="20"/>
-          <w:szCs w:val="20"/>
-          <w:lang w:eastAsia="en-US"/>
-        </w:rPr>
-        <w:t xml:space="preserve"> [3], they use the generalized binary de </w:t>
-      </w:r>
-      <w:proofErr w:type="spellStart"/>
-      <w:r>
-        <w:rPr>
-          <w:rFonts w:ascii="Times New Roman" w:eastAsia="MS Mincho" w:hAnsi="Times New Roman" w:cs="Times New Roman"/>
-          <w:color w:val="auto"/>
-          <w:spacing w:val="-1"/>
-          <w:sz w:val="20"/>
-          <w:szCs w:val="20"/>
-          <w:lang w:eastAsia="en-US"/>
-        </w:rPr>
-        <w:t>Bruijn</w:t>
-      </w:r>
-      <w:r>
-        <w:rPr>
-          <w:rFonts w:ascii="Times New Roman" w:eastAsia="MS Mincho" w:hAnsi="Times New Roman" w:cs="Times New Roman"/>
-          <w:color w:val="auto"/>
-          <w:spacing w:val="-1"/>
-          <w:sz w:val="20"/>
-          <w:szCs w:val="20"/>
-          <w:lang w:eastAsia="en-US"/>
-        </w:rPr>
-        <w:t>’s</w:t>
-      </w:r>
-      <w:proofErr w:type="spellEnd"/>
-      <w:r>
-        <w:rPr>
-          <w:rFonts w:ascii="Times New Roman" w:eastAsia="MS Mincho" w:hAnsi="Times New Roman" w:cs="Times New Roman"/>
-          <w:color w:val="auto"/>
-          <w:spacing w:val="-1"/>
-          <w:sz w:val="20"/>
-          <w:szCs w:val="20"/>
-          <w:lang w:eastAsia="en-US"/>
-        </w:rPr>
-        <w:t xml:space="preserve"> (GBDB) graph as a scalable and efficient network topology for an on-chip communication network. The experimental results show that the latency and energy consumption of generalized de </w:t>
-      </w:r>
-      <w:proofErr w:type="spellStart"/>
-      <w:r>
-        <w:rPr>
-          <w:rFonts w:ascii="Times New Roman" w:eastAsia="MS Mincho" w:hAnsi="Times New Roman" w:cs="Times New Roman"/>
-          <w:color w:val="auto"/>
-          <w:spacing w:val="-1"/>
-          <w:sz w:val="20"/>
-          <w:szCs w:val="20"/>
-          <w:lang w:eastAsia="en-US"/>
-        </w:rPr>
-        <w:t>Bruijn</w:t>
-      </w:r>
-      <w:r>
-        <w:rPr>
-          <w:rFonts w:ascii="Times New Roman" w:eastAsia="MS Mincho" w:hAnsi="Times New Roman" w:cs="Times New Roman"/>
-          <w:color w:val="auto"/>
-          <w:spacing w:val="-1"/>
-          <w:sz w:val="20"/>
-          <w:szCs w:val="20"/>
-          <w:lang w:eastAsia="en-US"/>
-        </w:rPr>
-        <w:t>’s</w:t>
-      </w:r>
-      <w:proofErr w:type="spellEnd"/>
-      <w:r>
-        <w:rPr>
-          <w:rFonts w:ascii="Times New Roman" w:eastAsia="MS Mincho" w:hAnsi="Times New Roman" w:cs="Times New Roman"/>
-          <w:color w:val="auto"/>
-          <w:spacing w:val="-1"/>
-          <w:sz w:val="20"/>
-          <w:szCs w:val="20"/>
-          <w:lang w:eastAsia="en-US"/>
-        </w:rPr>
-        <w:t xml:space="preserve"> graph are much less with compared to Mesh and Torus, the two common </w:t>
-      </w:r>
-      <w:proofErr w:type="spellStart"/>
-      <w:r>
-        <w:rPr>
-          <w:rFonts w:ascii="Times New Roman" w:eastAsia="MS Mincho" w:hAnsi="Times New Roman" w:cs="Times New Roman"/>
-          <w:color w:val="auto"/>
-          <w:spacing w:val="-1"/>
-          <w:sz w:val="20"/>
-          <w:szCs w:val="20"/>
-          <w:lang w:eastAsia="en-US"/>
-        </w:rPr>
-        <w:t>NoC</w:t>
-      </w:r>
-      <w:proofErr w:type="spellEnd"/>
-      <w:r>
-        <w:rPr>
-          <w:rFonts w:ascii="Times New Roman" w:eastAsia="MS Mincho" w:hAnsi="Times New Roman" w:cs="Times New Roman"/>
-          <w:color w:val="auto"/>
-          <w:spacing w:val="-1"/>
-          <w:sz w:val="20"/>
-          <w:szCs w:val="20"/>
-          <w:lang w:eastAsia="en-US"/>
-        </w:rPr>
-        <w:t xml:space="preserve"> architectures in the literature.</w:t>
-      </w:r>
-      <w:r>
-        <w:rPr>
-          <w:rFonts w:ascii="Times New Roman" w:eastAsia="MS Mincho" w:hAnsi="Times New Roman" w:cs="Times New Roman"/>
-          <w:color w:val="auto"/>
-          <w:spacing w:val="-1"/>
-          <w:sz w:val="20"/>
-          <w:szCs w:val="20"/>
-          <w:lang w:eastAsia="en-US"/>
-        </w:rPr>
-        <w:t xml:space="preserve"> </w:t>
-      </w:r>
-      <w:r>
-        <w:rPr>
-          <w:rFonts w:ascii="Times New Roman" w:eastAsia="MS Mincho" w:hAnsi="Times New Roman" w:cs="Times New Roman"/>
-          <w:color w:val="auto"/>
-          <w:spacing w:val="-1"/>
-          <w:sz w:val="20"/>
-          <w:szCs w:val="20"/>
-          <w:lang w:eastAsia="en-US"/>
-        </w:rPr>
-        <w:t xml:space="preserve">Hence, this paper compares the De </w:t>
-      </w:r>
-      <w:proofErr w:type="spellStart"/>
-      <w:r>
-        <w:rPr>
-          <w:rFonts w:ascii="Times New Roman" w:eastAsia="MS Mincho" w:hAnsi="Times New Roman" w:cs="Times New Roman"/>
-          <w:color w:val="auto"/>
-          <w:spacing w:val="-1"/>
-          <w:sz w:val="20"/>
-          <w:szCs w:val="20"/>
-          <w:lang w:eastAsia="en-US"/>
-        </w:rPr>
-        <w:t>Bruijn</w:t>
-      </w:r>
-      <w:r>
-        <w:rPr>
-          <w:rFonts w:ascii="Times New Roman" w:eastAsia="MS Mincho" w:hAnsi="Times New Roman" w:cs="Times New Roman"/>
-          <w:color w:val="auto"/>
-          <w:spacing w:val="-1"/>
-          <w:sz w:val="20"/>
-          <w:szCs w:val="20"/>
-          <w:lang w:eastAsia="en-US"/>
-        </w:rPr>
-        <w:t>’s</w:t>
-      </w:r>
-      <w:proofErr w:type="spellEnd"/>
-      <w:r>
-        <w:rPr>
-          <w:rFonts w:ascii="Times New Roman" w:eastAsia="MS Mincho" w:hAnsi="Times New Roman" w:cs="Times New Roman"/>
-          <w:color w:val="auto"/>
-          <w:spacing w:val="-1"/>
-          <w:sz w:val="20"/>
-          <w:szCs w:val="20"/>
-          <w:lang w:eastAsia="en-US"/>
-        </w:rPr>
-        <w:t xml:space="preserve"> topology with the one presented here.</w:t>
-      </w:r>
-    </w:p>
-    <w:p>
-      <w:pPr>
-        <w:pStyle w:val="Heading1"/>
-        <w:spacing w:line="240" w:lineRule="auto"/>
-        <w:contextualSpacing w:val="0"/>
-        <w:rPr>
-          <w:rFonts w:ascii="Times New Roman" w:eastAsia="MS Mincho" w:hAnsi="Times New Roman" w:cs="Times New Roman"/>
-          <w:smallCaps/>
-          <w:color w:val="auto"/>
-          <w:sz w:val="20"/>
-          <w:szCs w:val="20"/>
-          <w:lang w:eastAsia="en-US"/>
-        </w:rPr>
-      </w:pPr>
-      <w:bookmarkStart w:id="4" w:name="_l81sf0k33fo7" w:colFirst="0" w:colLast="0"/>
-      <w:bookmarkEnd w:id="4"/>
-      <w:r>
-        <w:rPr>
-          <w:rFonts w:ascii="Times New Roman" w:eastAsia="MS Mincho" w:hAnsi="Times New Roman" w:cs="Times New Roman"/>
-          <w:smallCaps/>
-          <w:color w:val="auto"/>
-          <w:sz w:val="20"/>
-          <w:szCs w:val="20"/>
-          <w:lang w:eastAsia="en-US"/>
-        </w:rPr>
-        <w:t>Problem Definition</w:t>
+        <w:t>In contrast, t</w:t>
+      </w:r>
+      <w:r>
+        <w:rPr>
+          <w:rFonts w:ascii="Times New Roman" w:eastAsia="MS Mincho" w:hAnsi="Times New Roman" w:cs="Times New Roman"/>
+          <w:color w:val="auto"/>
+          <w:spacing w:val="-1"/>
+          <w:sz w:val="20"/>
+          <w:szCs w:val="20"/>
+          <w:lang w:eastAsia="en-US"/>
+        </w:rPr>
+        <w:t xml:space="preserve">he algorithm proposed in this paper is a deterministic algorithm which always generates a fault tolerant topology for a given input topology. </w:t>
       </w:r>
     </w:p>
     <w:p>
@@ -1244,7 +1096,191 @@
           <w:szCs w:val="20"/>
           <w:lang w:eastAsia="en-US"/>
         </w:rPr>
-        <w:t xml:space="preserve">Our aim is given the information of the application such as the number of cores and the communication bandwidth requirement between each pair of cores, to create topologies which have 1) cores communicating with each other through at least two distinct paths, 2) have minimum latency and energy consumption and 3) minimum hardware overheads. To achieve this, each link must be such that even if it is removed from the topology, the two routers which were connected at the ends of it would be connected through some alternate path. Thus, even if the link fails, the routers will not get cut off from each other. Also, each core must have access </w:t>
+        <w:t>In</w:t>
+      </w:r>
+      <w:r>
+        <w:rPr>
+          <w:rFonts w:ascii="Times New Roman" w:eastAsia="MS Mincho" w:hAnsi="Times New Roman" w:cs="Times New Roman"/>
+          <w:color w:val="auto"/>
+          <w:spacing w:val="-1"/>
+          <w:sz w:val="20"/>
+          <w:szCs w:val="20"/>
+          <w:lang w:eastAsia="en-US"/>
+        </w:rPr>
+        <w:t xml:space="preserve"> [3], t</w:t>
+      </w:r>
+      <w:r>
+        <w:rPr>
+          <w:rFonts w:ascii="Times New Roman" w:eastAsia="MS Mincho" w:hAnsi="Times New Roman" w:cs="Times New Roman"/>
+          <w:color w:val="auto"/>
+          <w:spacing w:val="-1"/>
+          <w:sz w:val="20"/>
+          <w:szCs w:val="20"/>
+          <w:lang w:eastAsia="en-US"/>
+        </w:rPr>
+        <w:t>hey use the generalized binary D</w:t>
+      </w:r>
+      <w:r>
+        <w:rPr>
+          <w:rFonts w:ascii="Times New Roman" w:eastAsia="MS Mincho" w:hAnsi="Times New Roman" w:cs="Times New Roman"/>
+          <w:color w:val="auto"/>
+          <w:spacing w:val="-1"/>
+          <w:sz w:val="20"/>
+          <w:szCs w:val="20"/>
+          <w:lang w:eastAsia="en-US"/>
+        </w:rPr>
+        <w:t xml:space="preserve">e </w:t>
+      </w:r>
+      <w:proofErr w:type="spellStart"/>
+      <w:r>
+        <w:rPr>
+          <w:rFonts w:ascii="Times New Roman" w:eastAsia="MS Mincho" w:hAnsi="Times New Roman" w:cs="Times New Roman"/>
+          <w:color w:val="auto"/>
+          <w:spacing w:val="-1"/>
+          <w:sz w:val="20"/>
+          <w:szCs w:val="20"/>
+          <w:lang w:eastAsia="en-US"/>
+        </w:rPr>
+        <w:t>Bruijn</w:t>
+      </w:r>
+      <w:r>
+        <w:rPr>
+          <w:rFonts w:ascii="Times New Roman" w:eastAsia="MS Mincho" w:hAnsi="Times New Roman" w:cs="Times New Roman"/>
+          <w:color w:val="auto"/>
+          <w:spacing w:val="-1"/>
+          <w:sz w:val="20"/>
+          <w:szCs w:val="20"/>
+          <w:lang w:eastAsia="en-US"/>
+        </w:rPr>
+        <w:t>’s</w:t>
+      </w:r>
+      <w:proofErr w:type="spellEnd"/>
+      <w:r>
+        <w:rPr>
+          <w:rFonts w:ascii="Times New Roman" w:eastAsia="MS Mincho" w:hAnsi="Times New Roman" w:cs="Times New Roman"/>
+          <w:color w:val="auto"/>
+          <w:spacing w:val="-1"/>
+          <w:sz w:val="20"/>
+          <w:szCs w:val="20"/>
+          <w:lang w:eastAsia="en-US"/>
+        </w:rPr>
+        <w:t xml:space="preserve"> (GBDB) graph as a scalable and efficient network topology for an on-chip communication network. The experimental results show that the latency and energy consumption of generalized de </w:t>
+      </w:r>
+      <w:proofErr w:type="spellStart"/>
+      <w:r>
+        <w:rPr>
+          <w:rFonts w:ascii="Times New Roman" w:eastAsia="MS Mincho" w:hAnsi="Times New Roman" w:cs="Times New Roman"/>
+          <w:color w:val="auto"/>
+          <w:spacing w:val="-1"/>
+          <w:sz w:val="20"/>
+          <w:szCs w:val="20"/>
+          <w:lang w:eastAsia="en-US"/>
+        </w:rPr>
+        <w:t>Bruijn</w:t>
+      </w:r>
+      <w:r>
+        <w:rPr>
+          <w:rFonts w:ascii="Times New Roman" w:eastAsia="MS Mincho" w:hAnsi="Times New Roman" w:cs="Times New Roman"/>
+          <w:color w:val="auto"/>
+          <w:spacing w:val="-1"/>
+          <w:sz w:val="20"/>
+          <w:szCs w:val="20"/>
+          <w:lang w:eastAsia="en-US"/>
+        </w:rPr>
+        <w:t>’s</w:t>
+      </w:r>
+      <w:proofErr w:type="spellEnd"/>
+      <w:r>
+        <w:rPr>
+          <w:rFonts w:ascii="Times New Roman" w:eastAsia="MS Mincho" w:hAnsi="Times New Roman" w:cs="Times New Roman"/>
+          <w:color w:val="auto"/>
+          <w:spacing w:val="-1"/>
+          <w:sz w:val="20"/>
+          <w:szCs w:val="20"/>
+          <w:lang w:eastAsia="en-US"/>
+        </w:rPr>
+        <w:t xml:space="preserve"> graph are much less with compared to Mesh and Torus, the two common </w:t>
+      </w:r>
+      <w:proofErr w:type="spellStart"/>
+      <w:r>
+        <w:rPr>
+          <w:rFonts w:ascii="Times New Roman" w:eastAsia="MS Mincho" w:hAnsi="Times New Roman" w:cs="Times New Roman"/>
+          <w:color w:val="auto"/>
+          <w:spacing w:val="-1"/>
+          <w:sz w:val="20"/>
+          <w:szCs w:val="20"/>
+          <w:lang w:eastAsia="en-US"/>
+        </w:rPr>
+        <w:t>NoC</w:t>
+      </w:r>
+      <w:proofErr w:type="spellEnd"/>
+      <w:r>
+        <w:rPr>
+          <w:rFonts w:ascii="Times New Roman" w:eastAsia="MS Mincho" w:hAnsi="Times New Roman" w:cs="Times New Roman"/>
+          <w:color w:val="auto"/>
+          <w:spacing w:val="-1"/>
+          <w:sz w:val="20"/>
+          <w:szCs w:val="20"/>
+          <w:lang w:eastAsia="en-US"/>
+        </w:rPr>
+        <w:t xml:space="preserve"> architectures in the literature.</w:t>
+      </w:r>
+      <w:r>
+        <w:rPr>
+          <w:rFonts w:ascii="Times New Roman" w:eastAsia="MS Mincho" w:hAnsi="Times New Roman" w:cs="Times New Roman"/>
+          <w:color w:val="auto"/>
+          <w:spacing w:val="-1"/>
+          <w:sz w:val="20"/>
+          <w:szCs w:val="20"/>
+          <w:lang w:eastAsia="en-US"/>
+        </w:rPr>
+        <w:t xml:space="preserve"> </w:t>
+      </w:r>
+      <w:r>
+        <w:rPr>
+          <w:rFonts w:ascii="Times New Roman" w:eastAsia="MS Mincho" w:hAnsi="Times New Roman" w:cs="Times New Roman"/>
+          <w:color w:val="auto"/>
+          <w:spacing w:val="-1"/>
+          <w:sz w:val="20"/>
+          <w:szCs w:val="20"/>
+          <w:lang w:eastAsia="en-US"/>
+        </w:rPr>
+        <w:t xml:space="preserve">Hence, this paper compares the De </w:t>
+      </w:r>
+      <w:proofErr w:type="spellStart"/>
+      <w:r>
+        <w:rPr>
+          <w:rFonts w:ascii="Times New Roman" w:eastAsia="MS Mincho" w:hAnsi="Times New Roman" w:cs="Times New Roman"/>
+          <w:color w:val="auto"/>
+          <w:spacing w:val="-1"/>
+          <w:sz w:val="20"/>
+          <w:szCs w:val="20"/>
+          <w:lang w:eastAsia="en-US"/>
+        </w:rPr>
+        <w:t>Bruijn</w:t>
+      </w:r>
+      <w:r>
+        <w:rPr>
+          <w:rFonts w:ascii="Times New Roman" w:eastAsia="MS Mincho" w:hAnsi="Times New Roman" w:cs="Times New Roman"/>
+          <w:color w:val="auto"/>
+          <w:spacing w:val="-1"/>
+          <w:sz w:val="20"/>
+          <w:szCs w:val="20"/>
+          <w:lang w:eastAsia="en-US"/>
+        </w:rPr>
+        <w:t>’s</w:t>
+      </w:r>
+      <w:proofErr w:type="spellEnd"/>
+      <w:r>
+        <w:rPr>
+          <w:rFonts w:ascii="Times New Roman" w:eastAsia="MS Mincho" w:hAnsi="Times New Roman" w:cs="Times New Roman"/>
+          <w:color w:val="auto"/>
+          <w:spacing w:val="-1"/>
+          <w:sz w:val="20"/>
+          <w:szCs w:val="20"/>
+          <w:lang w:eastAsia="en-US"/>
+        </w:rPr>
+        <w:t xml:space="preserve"> topology with the one presented here.</w:t>
       </w:r>
     </w:p>
     <w:p>
@@ -1274,9 +1310,220 @@
       </w:pPr>
       <w:r>
         <w:rPr>
+          <w:rFonts w:ascii="Times New Roman" w:eastAsia="MS Mincho" w:hAnsi="Times New Roman" w:cs="Times New Roman"/>
+          <w:color w:val="auto"/>
+          <w:spacing w:val="-1"/>
+          <w:sz w:val="20"/>
+          <w:szCs w:val="20"/>
+          <w:lang w:eastAsia="en-US"/>
+        </w:rPr>
+        <w:t xml:space="preserve">A survey of </w:t>
+      </w:r>
+      <w:proofErr w:type="spellStart"/>
+      <w:r>
+        <w:rPr>
+          <w:rFonts w:ascii="Times New Roman" w:eastAsia="MS Mincho" w:hAnsi="Times New Roman" w:cs="Times New Roman"/>
+          <w:color w:val="auto"/>
+          <w:spacing w:val="-1"/>
+          <w:sz w:val="20"/>
+          <w:szCs w:val="20"/>
+          <w:lang w:eastAsia="en-US"/>
+        </w:rPr>
+        <w:t>ASNoC</w:t>
+      </w:r>
+      <w:proofErr w:type="spellEnd"/>
+      <w:r>
+        <w:rPr>
+          <w:rFonts w:ascii="Times New Roman" w:eastAsia="MS Mincho" w:hAnsi="Times New Roman" w:cs="Times New Roman"/>
+          <w:color w:val="auto"/>
+          <w:spacing w:val="-1"/>
+          <w:sz w:val="20"/>
+          <w:szCs w:val="20"/>
+          <w:lang w:eastAsia="en-US"/>
+        </w:rPr>
+        <w:t xml:space="preserve"> design techniques has been presented in [4]. It enumerates the advantages of custom topologies over standard ones for </w:t>
+      </w:r>
+      <w:proofErr w:type="spellStart"/>
+      <w:r>
+        <w:rPr>
+          <w:rFonts w:ascii="Times New Roman" w:eastAsia="MS Mincho" w:hAnsi="Times New Roman" w:cs="Times New Roman"/>
+          <w:color w:val="auto"/>
+          <w:spacing w:val="-1"/>
+          <w:sz w:val="20"/>
+          <w:szCs w:val="20"/>
+          <w:lang w:eastAsia="en-US"/>
+        </w:rPr>
+        <w:t>ASNoC</w:t>
+      </w:r>
+      <w:proofErr w:type="spellEnd"/>
+      <w:r>
+        <w:rPr>
+          <w:rFonts w:ascii="Times New Roman" w:eastAsia="MS Mincho" w:hAnsi="Times New Roman" w:cs="Times New Roman"/>
+          <w:color w:val="auto"/>
+          <w:spacing w:val="-1"/>
+          <w:sz w:val="20"/>
+          <w:szCs w:val="20"/>
+          <w:lang w:eastAsia="en-US"/>
+        </w:rPr>
+        <w:t>.</w:t>
+      </w:r>
+      <w:bookmarkStart w:id="4" w:name="_GoBack"/>
+      <w:bookmarkEnd w:id="4"/>
+    </w:p>
+    <w:p>
+      <w:pPr>
+        <w:pStyle w:val="BodyText"/>
+        <w:pBdr>
+          <w:top w:val="none" w:sz="0" w:space="0" w:color="auto"/>
+          <w:left w:val="none" w:sz="0" w:space="0" w:color="auto"/>
+          <w:bottom w:val="none" w:sz="0" w:space="0" w:color="auto"/>
+          <w:right w:val="none" w:sz="0" w:space="0" w:color="auto"/>
+          <w:between w:val="none" w:sz="0" w:space="0" w:color="auto"/>
+        </w:pBdr>
+        <w:tabs>
+          <w:tab w:val="left" w:pos="288"/>
+        </w:tabs>
+        <w:spacing w:line="228" w:lineRule="auto"/>
+        <w:ind w:firstLine="288"/>
+        <w:jc w:val="both"/>
+        <w:rPr>
+          <w:rFonts w:ascii="Times New Roman" w:eastAsia="MS Mincho" w:hAnsi="Times New Roman" w:cs="Times New Roman"/>
+          <w:color w:val="auto"/>
+          <w:spacing w:val="-1"/>
+          <w:sz w:val="20"/>
+          <w:szCs w:val="20"/>
+          <w:lang w:eastAsia="en-US"/>
+        </w:rPr>
+      </w:pPr>
+      <w:r>
+        <w:rPr>
+          <w:rFonts w:ascii="Times New Roman" w:eastAsia="MS Mincho" w:hAnsi="Times New Roman" w:cs="Times New Roman"/>
+          <w:color w:val="auto"/>
+          <w:spacing w:val="-1"/>
+          <w:sz w:val="20"/>
+          <w:szCs w:val="20"/>
+          <w:lang w:eastAsia="en-US"/>
+        </w:rPr>
+        <w:t>[5] gives a nice introduction to the GBDB and explains the basic topology</w:t>
+      </w:r>
+      <w:r>
+        <w:rPr>
+          <w:rFonts w:ascii="Times New Roman" w:eastAsia="MS Mincho" w:hAnsi="Times New Roman" w:cs="Times New Roman"/>
+          <w:color w:val="auto"/>
+          <w:spacing w:val="-1"/>
+          <w:sz w:val="20"/>
+          <w:szCs w:val="20"/>
+          <w:lang w:eastAsia="en-US"/>
+        </w:rPr>
+        <w:t xml:space="preserve"> and routing. We use this understanding as </w:t>
+      </w:r>
+      <w:r>
+        <w:rPr>
+          <w:rFonts w:ascii="Times New Roman" w:eastAsia="MS Mincho" w:hAnsi="Times New Roman" w:cs="Times New Roman"/>
+          <w:color w:val="auto"/>
+          <w:spacing w:val="-1"/>
+          <w:sz w:val="20"/>
+          <w:szCs w:val="20"/>
+          <w:lang w:eastAsia="en-US"/>
+        </w:rPr>
+        <w:lastRenderedPageBreak/>
+        <w:t>a basis for the development of the algorithm described in Section 6.</w:t>
+      </w:r>
+    </w:p>
+    <w:p>
+      <w:pPr>
+        <w:pStyle w:val="Heading1"/>
+        <w:spacing w:line="240" w:lineRule="auto"/>
+        <w:contextualSpacing w:val="0"/>
+        <w:rPr>
+          <w:rFonts w:ascii="Times New Roman" w:eastAsia="MS Mincho" w:hAnsi="Times New Roman" w:cs="Times New Roman"/>
+          <w:smallCaps/>
+          <w:color w:val="auto"/>
+          <w:sz w:val="20"/>
+          <w:szCs w:val="20"/>
+          <w:lang w:eastAsia="en-US"/>
+        </w:rPr>
+      </w:pPr>
+      <w:bookmarkStart w:id="5" w:name="_l81sf0k33fo7" w:colFirst="0" w:colLast="0"/>
+      <w:bookmarkEnd w:id="5"/>
+      <w:r>
+        <w:rPr>
+          <w:rFonts w:ascii="Times New Roman" w:eastAsia="MS Mincho" w:hAnsi="Times New Roman" w:cs="Times New Roman"/>
+          <w:smallCaps/>
+          <w:color w:val="auto"/>
+          <w:sz w:val="20"/>
+          <w:szCs w:val="20"/>
+          <w:lang w:eastAsia="en-US"/>
+        </w:rPr>
+        <w:t>Problem Definition</w:t>
+      </w:r>
+    </w:p>
+    <w:p>
+      <w:pPr>
+        <w:pStyle w:val="BodyText"/>
+        <w:pBdr>
+          <w:top w:val="none" w:sz="0" w:space="0" w:color="auto"/>
+          <w:left w:val="none" w:sz="0" w:space="0" w:color="auto"/>
+          <w:bottom w:val="none" w:sz="0" w:space="0" w:color="auto"/>
+          <w:right w:val="none" w:sz="0" w:space="0" w:color="auto"/>
+          <w:between w:val="none" w:sz="0" w:space="0" w:color="auto"/>
+        </w:pBdr>
+        <w:tabs>
+          <w:tab w:val="left" w:pos="288"/>
+        </w:tabs>
+        <w:spacing w:line="228" w:lineRule="auto"/>
+        <w:ind w:firstLine="288"/>
+        <w:jc w:val="both"/>
+        <w:rPr>
+          <w:rFonts w:ascii="Times New Roman" w:eastAsia="MS Mincho" w:hAnsi="Times New Roman" w:cs="Times New Roman"/>
+          <w:color w:val="auto"/>
+          <w:spacing w:val="-1"/>
+          <w:sz w:val="20"/>
+          <w:szCs w:val="20"/>
+          <w:lang w:eastAsia="en-US"/>
+        </w:rPr>
+      </w:pPr>
+      <w:r>
+        <w:rPr>
+          <w:rFonts w:ascii="Times New Roman" w:eastAsia="MS Mincho" w:hAnsi="Times New Roman" w:cs="Times New Roman"/>
+          <w:color w:val="auto"/>
+          <w:spacing w:val="-1"/>
+          <w:sz w:val="20"/>
+          <w:szCs w:val="20"/>
+          <w:lang w:eastAsia="en-US"/>
+        </w:rPr>
+        <w:t xml:space="preserve">Our aim is given the information of the application such as the number of cores and the communication bandwidth requirement between each pair of cores, to create topologies which have 1) cores communicating with each other through at least two distinct paths, 2) have minimum latency and energy consumption and 3) minimum hardware overheads. To achieve this, each link must be such that even if it is removed from the topology, the two routers which were connected at the ends of it would be connected through some alternate path. Thus, even if the link fails, the routers will not get cut off from each other. Also, each core must have access </w:t>
+      </w:r>
+    </w:p>
+    <w:p>
+      <w:pPr>
+        <w:pStyle w:val="BodyText"/>
+        <w:pBdr>
+          <w:top w:val="none" w:sz="0" w:space="0" w:color="auto"/>
+          <w:left w:val="none" w:sz="0" w:space="0" w:color="auto"/>
+          <w:bottom w:val="none" w:sz="0" w:space="0" w:color="auto"/>
+          <w:right w:val="none" w:sz="0" w:space="0" w:color="auto"/>
+          <w:between w:val="none" w:sz="0" w:space="0" w:color="auto"/>
+        </w:pBdr>
+        <w:tabs>
+          <w:tab w:val="left" w:pos="288"/>
+        </w:tabs>
+        <w:spacing w:line="228" w:lineRule="auto"/>
+        <w:ind w:firstLine="288"/>
+        <w:jc w:val="both"/>
+        <w:rPr>
+          <w:rFonts w:ascii="Times New Roman" w:eastAsia="MS Mincho" w:hAnsi="Times New Roman" w:cs="Times New Roman"/>
+          <w:color w:val="auto"/>
+          <w:spacing w:val="-1"/>
+          <w:sz w:val="20"/>
+          <w:szCs w:val="20"/>
+          <w:lang w:eastAsia="en-US"/>
+        </w:rPr>
+      </w:pPr>
+      <w:r>
+        <w:rPr>
           <w:noProof/>
         </w:rPr>
-        <w:lastRenderedPageBreak/>
         <mc:AlternateContent>
           <mc:Choice Requires="wps">
             <w:drawing>
@@ -1459,7 +1706,7 @@
                                     <pic:cNvPicPr/>
                                   </pic:nvPicPr>
                                   <pic:blipFill>
-                                    <a:blip r:embed="rId7">
+                                    <a:blip r:embed="rId8">
                                       <a:extLst>
                                         <a:ext uri="{28A0092B-C50C-407E-A947-70E740481C1C}">
                                           <a14:useLocalDpi xmlns:a14="http://schemas.microsoft.com/office/drawing/2010/main" val="0"/>
@@ -2153,7 +2400,19 @@
           <w:szCs w:val="20"/>
           <w:lang w:eastAsia="en-US"/>
         </w:rPr>
-        <w:t>The output is a network of routers or topology where each router is mapped to a core. This can be represented by the topology graph.</w:t>
+        <w:t xml:space="preserve">The output is a network of routers or topology where each router is mapped to a core. This can be represented by </w:t>
+      </w:r>
+      <w:r>
+        <w:rPr>
+          <w:rFonts w:ascii="Times New Roman" w:eastAsia="MS Mincho" w:hAnsi="Times New Roman" w:cs="Times New Roman"/>
+          <w:color w:val="auto"/>
+          <w:spacing w:val="-1"/>
+          <w:sz w:val="20"/>
+          <w:szCs w:val="20"/>
+          <w:lang w:eastAsia="en-US"/>
+        </w:rPr>
+        <w:lastRenderedPageBreak/>
+        <w:t>the topology graph.</w:t>
       </w:r>
     </w:p>
     <w:p>
@@ -2654,7 +2913,7 @@
                                           <pic:cNvPicPr/>
                                         </pic:nvPicPr>
                                         <pic:blipFill>
-                                          <a:blip r:embed="rId8">
+                                          <a:blip r:embed="rId9">
                                             <a:extLst>
                                               <a:ext uri="{28A0092B-C50C-407E-A947-70E740481C1C}">
                                                 <a14:useLocalDpi xmlns:a14="http://schemas.microsoft.com/office/drawing/2010/main" val="0"/>
@@ -2766,7 +3025,7 @@
                                     <pic:cNvPicPr/>
                                   </pic:nvPicPr>
                                   <pic:blipFill>
-                                    <a:blip r:embed="rId8">
+                                    <a:blip r:embed="rId10">
                                       <a:extLst>
                                         <a:ext uri="{28A0092B-C50C-407E-A947-70E740481C1C}">
                                           <a14:useLocalDpi xmlns:a14="http://schemas.microsoft.com/office/drawing/2010/main" val="0"/>
@@ -3865,8 +4124,8 @@
         <w:spacing w:line="240" w:lineRule="auto"/>
         <w:contextualSpacing w:val="0"/>
       </w:pPr>
-      <w:bookmarkStart w:id="5" w:name="_jap6plcv9983" w:colFirst="0" w:colLast="0"/>
-      <w:bookmarkEnd w:id="5"/>
+      <w:bookmarkStart w:id="6" w:name="_jap6plcv9983" w:colFirst="0" w:colLast="0"/>
+      <w:bookmarkEnd w:id="6"/>
       <w:r>
         <w:rPr>
           <w:rFonts w:ascii="Times New Roman" w:eastAsia="MS Mincho" w:hAnsi="Times New Roman" w:cs="Times New Roman"/>
@@ -4866,6 +5125,7 @@
           <w:szCs w:val="20"/>
           <w:lang w:eastAsia="en-US"/>
         </w:rPr>
+        <w:lastRenderedPageBreak/>
         <w:tab/>
       </w:r>
       <w:r>
@@ -5020,7 +5280,6 @@
           <w:sz w:val="20"/>
           <w:szCs w:val="20"/>
         </w:rPr>
-        <w:lastRenderedPageBreak/>
         <mc:AlternateContent>
           <mc:Choice Requires="wps">
             <w:drawing>
@@ -5112,7 +5371,7 @@
                                           <pic:cNvPicPr preferRelativeResize="0"/>
                                         </pic:nvPicPr>
                                         <pic:blipFill>
-                                          <a:blip r:embed="rId9"/>
+                                          <a:blip r:embed="rId11"/>
                                           <a:srcRect/>
                                           <a:stretch>
                                             <a:fillRect/>
@@ -5237,7 +5496,7 @@
                                     <pic:cNvPicPr preferRelativeResize="0"/>
                                   </pic:nvPicPr>
                                   <pic:blipFill>
-                                    <a:blip r:embed="rId9"/>
+                                    <a:blip r:embed="rId12"/>
                                     <a:srcRect/>
                                     <a:stretch>
                                       <a:fillRect/>
@@ -5394,7 +5653,7 @@
                                           <pic:cNvPicPr preferRelativeResize="0"/>
                                         </pic:nvPicPr>
                                         <pic:blipFill>
-                                          <a:blip r:embed="rId10"/>
+                                          <a:blip r:embed="rId13"/>
                                           <a:srcRect/>
                                           <a:stretch>
                                             <a:fillRect/>
@@ -5509,7 +5768,7 @@
                                     <pic:cNvPicPr preferRelativeResize="0"/>
                                   </pic:nvPicPr>
                                   <pic:blipFill>
-                                    <a:blip r:embed="rId10"/>
+                                    <a:blip r:embed="rId14"/>
                                     <a:srcRect/>
                                     <a:stretch>
                                       <a:fillRect/>
@@ -5665,8 +5924,8 @@
         <w:spacing w:line="240" w:lineRule="auto"/>
         <w:contextualSpacing w:val="0"/>
       </w:pPr>
-      <w:bookmarkStart w:id="6" w:name="_27vf1wjx6um2" w:colFirst="0" w:colLast="0"/>
-      <w:bookmarkEnd w:id="6"/>
+      <w:bookmarkStart w:id="7" w:name="_27vf1wjx6um2" w:colFirst="0" w:colLast="0"/>
+      <w:bookmarkEnd w:id="7"/>
       <w:r>
         <w:rPr>
           <w:rFonts w:ascii="Times New Roman" w:eastAsia="MS Mincho" w:hAnsi="Times New Roman" w:cs="Times New Roman"/>
@@ -6416,8 +6675,8 @@
           <w:lang w:eastAsia="en-US"/>
         </w:rPr>
       </w:pPr>
-      <w:bookmarkStart w:id="7" w:name="_i52lhf3niexq" w:colFirst="0" w:colLast="0"/>
-      <w:bookmarkEnd w:id="7"/>
+      <w:bookmarkStart w:id="8" w:name="_i52lhf3niexq" w:colFirst="0" w:colLast="0"/>
+      <w:bookmarkEnd w:id="8"/>
       <w:r>
         <w:rPr>
           <w:rFonts w:ascii="Times New Roman" w:eastAsia="MS Mincho" w:hAnsi="Times New Roman" w:cs="Times New Roman"/>
@@ -8081,7 +8340,7 @@
                                           <pic:cNvPicPr preferRelativeResize="0"/>
                                         </pic:nvPicPr>
                                         <pic:blipFill>
-                                          <a:blip r:embed="rId11"/>
+                                          <a:blip r:embed="rId15"/>
                                           <a:srcRect/>
                                           <a:stretch>
                                             <a:fillRect/>
@@ -8206,7 +8465,7 @@
                                     <pic:cNvPicPr preferRelativeResize="0"/>
                                   </pic:nvPicPr>
                                   <pic:blipFill>
-                                    <a:blip r:embed="rId11"/>
+                                    <a:blip r:embed="rId16"/>
                                     <a:srcRect/>
                                     <a:stretch>
                                       <a:fillRect/>
@@ -8262,31 +8521,7 @@
                           <w:szCs w:val="20"/>
                           <w:lang w:eastAsia="en-US"/>
                         </w:rPr>
-                        <w:t xml:space="preserve">Fig. 5. Example of De </w:t>
-                      </w:r>
-                      <w:proofErr w:type="spellStart"/>
-                      <w:r>
-                        <w:rPr>
-                          <w:rFonts w:ascii="Times New Roman" w:eastAsia="MS Mincho" w:hAnsi="Times New Roman" w:cs="Times New Roman"/>
-                          <w:color w:val="auto"/>
-                          <w:spacing w:val="-1"/>
-                          <w:sz w:val="16"/>
-                          <w:szCs w:val="20"/>
-                          <w:lang w:eastAsia="en-US"/>
-                        </w:rPr>
-                        <w:t>Bruijn’s</w:t>
-                      </w:r>
-                      <w:proofErr w:type="spellEnd"/>
-                      <w:r>
-                        <w:rPr>
-                          <w:rFonts w:ascii="Times New Roman" w:eastAsia="MS Mincho" w:hAnsi="Times New Roman" w:cs="Times New Roman"/>
-                          <w:color w:val="auto"/>
-                          <w:spacing w:val="-1"/>
-                          <w:sz w:val="16"/>
-                          <w:szCs w:val="20"/>
-                          <w:lang w:eastAsia="en-US"/>
-                        </w:rPr>
-                        <w:t xml:space="preserve"> topology</w:t>
+                        <w:t>Fig. 5. Example of De Bruijn’s topology</w:t>
                       </w:r>
                     </w:p>
                     <w:p/>
@@ -8320,8 +8555,8 @@
         </w:rPr>
         <w:t>When this algorithm is applied to the graph in fig 1, the topology looks like in fig 5.</w:t>
       </w:r>
-      <w:bookmarkStart w:id="8" w:name="_rsonm6xmk7x9" w:colFirst="0" w:colLast="0"/>
-      <w:bookmarkEnd w:id="8"/>
+      <w:bookmarkStart w:id="9" w:name="_rsonm6xmk7x9" w:colFirst="0" w:colLast="0"/>
+      <w:bookmarkEnd w:id="9"/>
     </w:p>
     <w:p>
       <w:pPr>
@@ -8352,6 +8587,7 @@
       <w:pPr>
         <w:spacing w:line="240" w:lineRule="auto"/>
         <w:ind w:firstLine="216"/>
+        <w:jc w:val="both"/>
         <w:rPr>
           <w:rFonts w:ascii="Times New Roman" w:eastAsia="MS Mincho" w:hAnsi="Times New Roman" w:cs="Times New Roman"/>
           <w:color w:val="auto"/>
@@ -8377,6 +8613,7 @@
       <w:pPr>
         <w:spacing w:line="240" w:lineRule="auto"/>
         <w:ind w:firstLine="284"/>
+        <w:jc w:val="both"/>
         <w:rPr>
           <w:rFonts w:ascii="Times New Roman" w:hAnsi="Times New Roman" w:cs="Times New Roman"/>
           <w:b/>
@@ -8389,6 +8626,7 @@
       <w:pPr>
         <w:spacing w:line="240" w:lineRule="auto"/>
         <w:ind w:firstLine="284"/>
+        <w:jc w:val="both"/>
         <w:rPr>
           <w:rFonts w:ascii="Times New Roman" w:hAnsi="Times New Roman" w:cs="Times New Roman"/>
           <w:sz w:val="20"/>
@@ -8445,6 +8683,7 @@
       <w:pPr>
         <w:spacing w:line="240" w:lineRule="auto"/>
         <w:ind w:firstLine="284"/>
+        <w:jc w:val="both"/>
         <w:rPr>
           <w:rFonts w:ascii="Times New Roman" w:hAnsi="Times New Roman" w:cs="Times New Roman"/>
           <w:sz w:val="20"/>
@@ -8606,6 +8845,7 @@
       <w:pPr>
         <w:spacing w:line="240" w:lineRule="auto"/>
         <w:ind w:firstLine="284"/>
+        <w:jc w:val="both"/>
         <w:rPr>
           <w:rFonts w:ascii="Times New Roman" w:hAnsi="Times New Roman" w:cs="Times New Roman"/>
           <w:sz w:val="20"/>
@@ -8797,6 +9037,7 @@
       <w:pPr>
         <w:spacing w:line="240" w:lineRule="auto"/>
         <w:ind w:firstLine="284"/>
+        <w:jc w:val="both"/>
         <w:rPr>
           <w:rFonts w:ascii="Times New Roman" w:hAnsi="Times New Roman" w:cs="Times New Roman"/>
           <w:sz w:val="20"/>
@@ -8825,6 +9066,7 @@
       <w:pPr>
         <w:spacing w:line="240" w:lineRule="auto"/>
         <w:ind w:firstLine="284"/>
+        <w:jc w:val="both"/>
         <w:rPr>
           <w:rFonts w:ascii="Times New Roman" w:hAnsi="Times New Roman" w:cs="Times New Roman"/>
           <w:sz w:val="20"/>
@@ -8969,6 +9211,7 @@
       <w:pPr>
         <w:spacing w:line="240" w:lineRule="auto"/>
         <w:ind w:firstLine="284"/>
+        <w:jc w:val="both"/>
         <w:rPr>
           <w:rFonts w:ascii="Times New Roman" w:hAnsi="Times New Roman" w:cs="Times New Roman"/>
           <w:sz w:val="20"/>
@@ -9084,6 +9327,7 @@
       <w:pPr>
         <w:spacing w:line="240" w:lineRule="auto"/>
         <w:ind w:firstLine="284"/>
+        <w:jc w:val="both"/>
         <w:rPr>
           <w:rFonts w:ascii="Times New Roman" w:hAnsi="Times New Roman" w:cs="Times New Roman"/>
           <w:sz w:val="20"/>
@@ -9199,6 +9443,7 @@
       <w:pPr>
         <w:spacing w:line="240" w:lineRule="auto"/>
         <w:ind w:firstLine="284"/>
+        <w:jc w:val="both"/>
         <w:rPr>
           <w:rFonts w:ascii="Times New Roman" w:hAnsi="Times New Roman" w:cs="Times New Roman"/>
           <w:sz w:val="20"/>
@@ -9227,6 +9472,7 @@
       <w:pPr>
         <w:spacing w:line="240" w:lineRule="auto"/>
         <w:ind w:firstLine="284"/>
+        <w:jc w:val="both"/>
         <w:rPr>
           <w:rFonts w:ascii="Times New Roman" w:hAnsi="Times New Roman" w:cs="Times New Roman"/>
           <w:sz w:val="20"/>
@@ -9254,12 +9500,14 @@
     <w:p>
       <w:pPr>
         <w:spacing w:line="240" w:lineRule="auto"/>
+        <w:jc w:val="both"/>
       </w:pPr>
     </w:p>
     <w:p>
       <w:pPr>
         <w:spacing w:line="240" w:lineRule="auto"/>
         <w:ind w:firstLine="216"/>
+        <w:jc w:val="both"/>
         <w:rPr>
           <w:rFonts w:ascii="Times New Roman" w:eastAsia="MS Mincho" w:hAnsi="Times New Roman" w:cs="Times New Roman"/>
           <w:color w:val="auto"/>
@@ -9284,6 +9532,7 @@
     <w:p>
       <w:pPr>
         <w:spacing w:line="240" w:lineRule="auto"/>
+        <w:jc w:val="both"/>
         <w:rPr>
           <w:rFonts w:ascii="Times New Roman" w:eastAsia="MS Mincho" w:hAnsi="Times New Roman" w:cs="Times New Roman"/>
           <w:color w:val="auto"/>
@@ -11194,8 +11443,11 @@
           </mc:Choice>
           <mc:Fallback>
             <w:pict>
-              <v:shape w14:anchorId="7BC8A977" id="Text Box 1" o:spid="_x0000_s1031" type="#_x0000_t202" style="position:absolute;margin-left:-17.25pt;margin-top:252.8pt;width:268.7pt;height:209.8pt;z-index:251677696;visibility:visible;mso-wrap-style:square;mso-width-percent:0;mso-height-percent:0;mso-wrap-distance-left:9pt;mso-wrap-distance-top:0;mso-wrap-distance-right:9pt;mso-wrap-distance-bottom:0;mso-position-horizontal:absolute;mso-position-horizontal-relative:text;mso-position-vertical:absolute;mso-position-vertical-relative:text;mso-width-percent:0;mso-height-percent:0;mso-width-relative:margin;mso-height-relative:margin;v-text-anchor:top" o:gfxdata="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" filled="f" stroked="f">
-                <v:fill o:detectmouseclick="t"/>
+              <v:shapetype w14:anchorId="7BC8A977" id="_x0000_t202" coordsize="21600,21600" o:spt="202" path="m0,0l0,21600,21600,21600,21600,0xe">
+                <v:stroke joinstyle="miter"/>
+                <v:path gradientshapeok="t" o:connecttype="rect"/>
+              </v:shapetype>
+              <v:shape id="Text Box 1" o:spid="_x0000_s1031" type="#_x0000_t202" style="position:absolute;left:0;text-align:left;margin-left:-17.25pt;margin-top:252.8pt;width:268.7pt;height:209.8pt;z-index:251677696;visibility:visible;mso-wrap-style:square;mso-width-percent:0;mso-height-percent:0;mso-wrap-distance-left:9pt;mso-wrap-distance-top:0;mso-wrap-distance-right:9pt;mso-wrap-distance-bottom:0;mso-position-horizontal:absolute;mso-position-horizontal-relative:text;mso-position-vertical:absolute;mso-position-vertical-relative:text;mso-width-percent:0;mso-height-percent:0;mso-width-relative:margin;mso-height-relative:margin;v-text-anchor:top" o:gfxdata="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" filled="f" stroked="f">
                 <v:textbox>
                   <w:txbxContent>
                     <w:p>
@@ -13049,10 +13301,10 @@
         <w:rPr>
           <w:rFonts w:ascii="Times New Roman" w:eastAsia="MS Mincho" w:hAnsi="Times New Roman" w:cs="Times New Roman"/>
           <w:smallCaps/>
-          <w:color w:val="auto"/>
-          <w:sz w:val="20"/>
-          <w:szCs w:val="20"/>
-          <w:lang w:eastAsia="en-US"/>
+          <w:noProof/>
+          <w:color w:val="auto"/>
+          <w:sz w:val="20"/>
+          <w:szCs w:val="20"/>
         </w:rPr>
         <mc:AlternateContent>
           <mc:Choice Requires="wps">
@@ -13123,7 +13375,7 @@
                                           <pic:cNvPicPr preferRelativeResize="0"/>
                                         </pic:nvPicPr>
                                         <pic:blipFill>
-                                          <a:blip r:embed="rId12"/>
+                                          <a:blip r:embed="rId17"/>
                                           <a:srcRect/>
                                           <a:stretch>
                                             <a:fillRect/>
@@ -13205,7 +13457,7 @@
           </mc:Choice>
           <mc:Fallback>
             <w:pict>
-              <v:shape w14:anchorId="13BA478F" id="Text Box 23" o:spid="_x0000_s1032" type="#_x0000_t202" style="position:absolute;margin-left:-17.6pt;margin-top:43.6pt;width:258.5pt;height:194.4pt;z-index:251675648;visibility:visible;mso-wrap-style:square;mso-width-percent:0;mso-height-percent:0;mso-wrap-distance-left:9pt;mso-wrap-distance-top:0;mso-wrap-distance-right:9pt;mso-wrap-distance-bottom:0;mso-position-horizontal:absolute;mso-position-horizontal-relative:text;mso-position-vertical:absolute;mso-position-vertical-relative:text;mso-width-percent:0;mso-height-percent:0;mso-width-relative:margin;mso-height-relative:margin;v-text-anchor:top" o:gfxdata="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" filled="f" stroked="f">
+              <v:shape w14:anchorId="13BA478F" id="Text Box 23" o:spid="_x0000_s1032" type="#_x0000_t202" style="position:absolute;left:0;text-align:left;margin-left:-17.6pt;margin-top:43.6pt;width:258.5pt;height:194.4pt;z-index:251675648;visibility:visible;mso-wrap-style:square;mso-width-percent:0;mso-height-percent:0;mso-wrap-distance-left:9pt;mso-wrap-distance-top:0;mso-wrap-distance-right:9pt;mso-wrap-distance-bottom:0;mso-position-horizontal:absolute;mso-position-horizontal-relative:text;mso-position-vertical:absolute;mso-position-vertical-relative:text;mso-width-percent:0;mso-height-percent:0;mso-width-relative:margin;mso-height-relative:margin;v-text-anchor:top" o:gfxdata="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" filled="f" stroked="f">
                 <v:textbox>
                   <w:txbxContent>
                     <w:p>
@@ -13227,7 +13479,7 @@
                                     <pic:cNvPicPr preferRelativeResize="0"/>
                                   </pic:nvPicPr>
                                   <pic:blipFill>
-                                    <a:blip r:embed="rId12"/>
+                                    <a:blip r:embed="rId18"/>
                                     <a:srcRect/>
                                     <a:stretch>
                                       <a:fillRect/>
@@ -13306,8 +13558,8 @@
         </w:rPr>
         <w:t>algorithm is applied to the graph in fig 1, the resultant topology is shown in fig 6.</w:t>
       </w:r>
-      <w:bookmarkStart w:id="9" w:name="_fo0dvim7g7c5" w:colFirst="0" w:colLast="0"/>
-      <w:bookmarkEnd w:id="9"/>
+      <w:bookmarkStart w:id="10" w:name="_fo0dvim7g7c5" w:colFirst="0" w:colLast="0"/>
+      <w:bookmarkEnd w:id="10"/>
     </w:p>
     <w:p>
       <w:pPr>
@@ -13336,6 +13588,7 @@
     </w:p>
     <w:p>
       <w:pPr>
+        <w:jc w:val="both"/>
         <w:rPr>
           <w:rFonts w:ascii="Times New Roman" w:eastAsia="MS Mincho" w:hAnsi="Times New Roman" w:cs="Times New Roman"/>
           <w:color w:val="auto"/>
@@ -13423,11 +13676,12 @@
         </w:rPr>
         <w:t>. We investigate the cause and a solution for this problem in this section. With the solution proposed here, the poorest neighbour algorithm provides 100% fault tolerance in all cases.</w:t>
       </w:r>
-      <w:bookmarkStart w:id="10" w:name="_4zvbmasf3a7" w:colFirst="0" w:colLast="0"/>
-      <w:bookmarkEnd w:id="10"/>
+      <w:bookmarkStart w:id="11" w:name="_4zvbmasf3a7" w:colFirst="0" w:colLast="0"/>
+      <w:bookmarkEnd w:id="11"/>
     </w:p>
     <w:p>
       <w:pPr>
+        <w:jc w:val="both"/>
         <w:rPr>
           <w:rFonts w:ascii="Times New Roman" w:eastAsia="MS Mincho" w:hAnsi="Times New Roman" w:cs="Times New Roman"/>
           <w:color w:val="auto"/>
@@ -13440,6 +13694,7 @@
     </w:p>
     <w:p>
       <w:pPr>
+        <w:jc w:val="both"/>
         <w:rPr>
           <w:rFonts w:ascii="Times New Roman" w:eastAsia="MS Mincho" w:hAnsi="Times New Roman" w:cs="Times New Roman"/>
           <w:color w:val="auto"/>
@@ -13478,6 +13733,7 @@
       <w:pPr>
         <w:spacing w:line="240" w:lineRule="auto"/>
         <w:ind w:firstLine="284"/>
+        <w:jc w:val="both"/>
         <w:rPr>
           <w:rFonts w:ascii="Times New Roman" w:eastAsia="MS Mincho" w:hAnsi="Times New Roman" w:cs="Times New Roman"/>
           <w:color w:val="auto"/>
@@ -13514,6 +13770,7 @@
       <w:pPr>
         <w:spacing w:line="240" w:lineRule="auto"/>
         <w:ind w:firstLine="284"/>
+        <w:jc w:val="both"/>
         <w:rPr>
           <w:rFonts w:ascii="Times New Roman" w:eastAsia="MS Mincho" w:hAnsi="Times New Roman" w:cs="Times New Roman"/>
           <w:color w:val="auto"/>
@@ -13610,6 +13867,7 @@
     <w:p>
       <w:pPr>
         <w:spacing w:line="240" w:lineRule="auto"/>
+        <w:jc w:val="both"/>
         <w:rPr>
           <w:rFonts w:ascii="Times New Roman" w:eastAsia="MS Mincho" w:hAnsi="Times New Roman" w:cs="Times New Roman"/>
           <w:color w:val="auto"/>
@@ -13623,6 +13881,7 @@
     <w:p>
       <w:pPr>
         <w:spacing w:line="240" w:lineRule="auto"/>
+        <w:jc w:val="both"/>
         <w:rPr>
           <w:rFonts w:ascii="Times New Roman" w:eastAsia="MS Mincho" w:hAnsi="Times New Roman" w:cs="Times New Roman"/>
           <w:i/>
@@ -13662,6 +13921,7 @@
       <w:pPr>
         <w:spacing w:line="240" w:lineRule="auto"/>
         <w:ind w:firstLine="284"/>
+        <w:jc w:val="both"/>
         <w:rPr>
           <w:rFonts w:ascii="Times New Roman" w:eastAsia="MS Mincho" w:hAnsi="Times New Roman" w:cs="Times New Roman"/>
           <w:i/>
@@ -13770,6 +14030,7 @@
     <w:p>
       <w:pPr>
         <w:spacing w:line="240" w:lineRule="auto"/>
+        <w:jc w:val="both"/>
         <w:rPr>
           <w:rFonts w:ascii="Times New Roman" w:eastAsia="MS Mincho" w:hAnsi="Times New Roman" w:cs="Times New Roman"/>
           <w:color w:val="auto"/>
@@ -13874,7 +14135,7 @@
                                           <pic:cNvPicPr preferRelativeResize="0"/>
                                         </pic:nvPicPr>
                                         <pic:blipFill>
-                                          <a:blip r:embed="rId13"/>
+                                          <a:blip r:embed="rId19"/>
                                           <a:srcRect/>
                                           <a:stretch>
                                             <a:fillRect/>
@@ -13955,7 +14216,7 @@
           </mc:Choice>
           <mc:Fallback>
             <w:pict>
-              <v:shape w14:anchorId="61F6337D" id="Text Box 7" o:spid="_x0000_s1033" type="#_x0000_t202" style="position:absolute;margin-left:17pt;margin-top:203.8pt;width:236.5pt;height:204pt;z-index:251671552;visibility:visible;mso-wrap-style:square;mso-width-percent:0;mso-height-percent:0;mso-wrap-distance-left:9pt;mso-wrap-distance-top:0;mso-wrap-distance-right:9pt;mso-wrap-distance-bottom:0;mso-position-horizontal:absolute;mso-position-horizontal-relative:text;mso-position-vertical:absolute;mso-position-vertical-relative:text;mso-width-percent:0;mso-height-percent:0;mso-width-relative:margin;mso-height-relative:margin;v-text-anchor:top" o:gfxdata="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" filled="f" stroked="f">
+              <v:shape w14:anchorId="61F6337D" id="Text Box 7" o:spid="_x0000_s1033" type="#_x0000_t202" style="position:absolute;left:0;text-align:left;margin-left:17pt;margin-top:203.8pt;width:236.5pt;height:204pt;z-index:251671552;visibility:visible;mso-wrap-style:square;mso-width-percent:0;mso-height-percent:0;mso-wrap-distance-left:9pt;mso-wrap-distance-top:0;mso-wrap-distance-right:9pt;mso-wrap-distance-bottom:0;mso-position-horizontal:absolute;mso-position-horizontal-relative:text;mso-position-vertical:absolute;mso-position-vertical-relative:text;mso-width-percent:0;mso-height-percent:0;mso-width-relative:margin;mso-height-relative:margin;v-text-anchor:top" o:gfxdata="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" filled="f" stroked="f">
                 <v:textbox>
                   <w:txbxContent>
                     <w:p>
@@ -13994,7 +14255,7 @@
                                     <pic:cNvPicPr preferRelativeResize="0"/>
                                   </pic:nvPicPr>
                                   <pic:blipFill>
-                                    <a:blip r:embed="rId13"/>
+                                    <a:blip r:embed="rId20"/>
                                     <a:srcRect/>
                                     <a:stretch>
                                       <a:fillRect/>
@@ -14147,7 +14408,7 @@
                                           <pic:cNvPicPr preferRelativeResize="0"/>
                                         </pic:nvPicPr>
                                         <pic:blipFill>
-                                          <a:blip r:embed="rId14"/>
+                                          <a:blip r:embed="rId21"/>
                                           <a:srcRect/>
                                           <a:stretch>
                                             <a:fillRect/>
@@ -14211,7 +14472,7 @@
           </mc:Choice>
           <mc:Fallback>
             <w:pict>
-              <v:shape w14:anchorId="48CBCAE4" id="Text Box 6" o:spid="_x0000_s1034" type="#_x0000_t202" style="position:absolute;margin-left:11.55pt;margin-top:15.2pt;width:247.3pt;height:188.6pt;z-index:251670528;visibility:visible;mso-wrap-style:square;mso-width-percent:0;mso-height-percent:0;mso-wrap-distance-left:9pt;mso-wrap-distance-top:0;mso-wrap-distance-right:9pt;mso-wrap-distance-bottom:0;mso-position-horizontal:absolute;mso-position-horizontal-relative:text;mso-position-vertical:absolute;mso-position-vertical-relative:text;mso-width-percent:0;mso-height-percent:0;mso-width-relative:margin;mso-height-relative:margin;v-text-anchor:top" o:gfxdata="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" filled="f" stroked="f">
+              <v:shape w14:anchorId="48CBCAE4" id="Text Box 6" o:spid="_x0000_s1034" type="#_x0000_t202" style="position:absolute;left:0;text-align:left;margin-left:11.55pt;margin-top:15.2pt;width:247.3pt;height:188.6pt;z-index:251670528;visibility:visible;mso-wrap-style:square;mso-width-percent:0;mso-height-percent:0;mso-wrap-distance-left:9pt;mso-wrap-distance-top:0;mso-wrap-distance-right:9pt;mso-wrap-distance-bottom:0;mso-position-horizontal:absolute;mso-position-horizontal-relative:text;mso-position-vertical:absolute;mso-position-vertical-relative:text;mso-width-percent:0;mso-height-percent:0;mso-width-relative:margin;mso-height-relative:margin;v-text-anchor:top" o:gfxdata="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" filled="f" stroked="f">
                 <v:textbox>
                   <w:txbxContent>
                     <w:p>
@@ -14240,7 +14501,7 @@
                                     <pic:cNvPicPr preferRelativeResize="0"/>
                                   </pic:nvPicPr>
                                   <pic:blipFill>
-                                    <a:blip r:embed="rId14"/>
+                                    <a:blip r:embed="rId22"/>
                                     <a:srcRect/>
                                     <a:stretch>
                                       <a:fillRect/>
@@ -14316,6 +14577,7 @@
     <w:p>
       <w:pPr>
         <w:spacing w:line="240" w:lineRule="auto"/>
+        <w:jc w:val="both"/>
         <w:rPr>
           <w:rFonts w:ascii="Times New Roman" w:eastAsia="MS Mincho" w:hAnsi="Times New Roman" w:cs="Times New Roman"/>
           <w:color w:val="auto"/>
@@ -14387,6 +14649,7 @@
     </w:p>
     <w:p>
       <w:pPr>
+        <w:jc w:val="both"/>
         <w:rPr>
           <w:rFonts w:ascii="Times New Roman" w:eastAsia="MS Mincho" w:hAnsi="Times New Roman" w:cs="Times New Roman"/>
           <w:color w:val="auto"/>
@@ -14567,6 +14830,7 @@
     <w:p>
       <w:pPr>
         <w:spacing w:line="240" w:lineRule="auto"/>
+        <w:jc w:val="both"/>
         <w:rPr>
           <w:rFonts w:ascii="Times New Roman" w:eastAsia="MS Mincho" w:hAnsi="Times New Roman" w:cs="Times New Roman"/>
           <w:color w:val="auto"/>
@@ -14676,24 +14940,14 @@
           <w:szCs w:val="20"/>
           <w:lang w:eastAsia="en-US"/>
         </w:rPr>
-        <w:t>Number of links</w:t>
-      </w:r>
-      <w:r>
-        <w:rPr>
-          <w:rFonts w:ascii="Times New Roman" w:eastAsia="MS Mincho" w:hAnsi="Times New Roman" w:cs="Times New Roman"/>
-          <w:color w:val="auto"/>
-          <w:spacing w:val="-1"/>
-          <w:sz w:val="20"/>
-          <w:szCs w:val="20"/>
-          <w:lang w:eastAsia="en-US"/>
-        </w:rPr>
-        <w:t xml:space="preserve"> </w:t>
+        <w:t xml:space="preserve">Number of links </w:t>
       </w:r>
     </w:p>
     <w:p>
       <w:pPr>
         <w:spacing w:line="240" w:lineRule="auto"/>
         <w:ind w:firstLine="284"/>
+        <w:jc w:val="both"/>
         <w:rPr>
           <w:rFonts w:ascii="Times New Roman" w:eastAsia="MS Mincho" w:hAnsi="Times New Roman" w:cs="Times New Roman"/>
           <w:color w:val="auto"/>
@@ -14798,6 +15052,7 @@
       <w:pPr>
         <w:spacing w:line="240" w:lineRule="auto"/>
         <w:ind w:firstLine="284"/>
+        <w:jc w:val="both"/>
         <w:rPr>
           <w:rFonts w:ascii="Times New Roman" w:eastAsia="MS Mincho" w:hAnsi="Times New Roman" w:cs="Times New Roman"/>
           <w:b/>
@@ -14890,7 +15145,7 @@
                                           <pic:cNvPicPr preferRelativeResize="0"/>
                                         </pic:nvPicPr>
                                         <pic:blipFill>
-                                          <a:blip r:embed="rId15"/>
+                                          <a:blip r:embed="rId23"/>
                                           <a:srcRect/>
                                           <a:stretch>
                                             <a:fillRect/>
@@ -14987,7 +15242,7 @@
                                     <pic:cNvPicPr preferRelativeResize="0"/>
                                   </pic:nvPicPr>
                                   <pic:blipFill>
-                                    <a:blip r:embed="rId15"/>
+                                    <a:blip r:embed="rId24"/>
                                     <a:srcRect/>
                                     <a:stretch>
                                       <a:fillRect/>
@@ -15124,7 +15379,7 @@
                                           <pic:cNvPicPr preferRelativeResize="0"/>
                                         </pic:nvPicPr>
                                         <pic:blipFill>
-                                          <a:blip r:embed="rId16"/>
+                                          <a:blip r:embed="rId25"/>
                                           <a:srcRect/>
                                           <a:stretch>
                                             <a:fillRect/>
@@ -15221,7 +15476,7 @@
                                     <pic:cNvPicPr preferRelativeResize="0"/>
                                   </pic:nvPicPr>
                                   <pic:blipFill>
-                                    <a:blip r:embed="rId16"/>
+                                    <a:blip r:embed="rId26"/>
                                     <a:srcRect/>
                                     <a:stretch>
                                       <a:fillRect/>
@@ -26121,13 +26376,12 @@
         <w:lastRenderedPageBreak/>
         <w:t>native topology irrespective of the number of nodes contained in the core input graph. Hence, poorest neighbour algorithm is highly scalable for fault tolerant topology generation.</w:t>
       </w:r>
-      <w:bookmarkStart w:id="11" w:name="_GoBack"/>
-      <w:bookmarkEnd w:id="11"/>
     </w:p>
     <w:p>
       <w:pPr>
         <w:spacing w:line="240" w:lineRule="auto"/>
         <w:ind w:firstLine="284"/>
+        <w:jc w:val="both"/>
         <w:rPr>
           <w:rFonts w:ascii="Times New Roman" w:eastAsia="MS Mincho" w:hAnsi="Times New Roman" w:cs="Times New Roman"/>
           <w:color w:val="auto"/>
@@ -26451,6 +26705,7 @@
       <w:pPr>
         <w:spacing w:line="240" w:lineRule="auto"/>
         <w:ind w:firstLine="284"/>
+        <w:jc w:val="both"/>
         <w:rPr>
           <w:rFonts w:ascii="Times New Roman" w:eastAsia="MS Mincho" w:hAnsi="Times New Roman" w:cs="Times New Roman"/>
           <w:color w:val="auto"/>
@@ -26544,7 +26799,84 @@
           <w:szCs w:val="20"/>
           <w:lang w:eastAsia="en-US"/>
         </w:rPr>
-        <w:t xml:space="preserve">rease in number of links in </w:t>
+        <w:t>rease in number of links in minimum spanning</w:t>
+      </w:r>
+      <w:r>
+        <w:rPr>
+          <w:rFonts w:ascii="Times New Roman" w:eastAsia="MS Mincho" w:hAnsi="Times New Roman" w:cs="Times New Roman"/>
+          <w:color w:val="auto"/>
+          <w:spacing w:val="-1"/>
+          <w:sz w:val="20"/>
+          <w:szCs w:val="20"/>
+          <w:lang w:eastAsia="en-US"/>
+        </w:rPr>
+        <w:t xml:space="preserve"> tree topology.</w:t>
+      </w:r>
+      <w:r>
+        <w:rPr>
+          <w:rFonts w:ascii="Times New Roman" w:eastAsia="MS Mincho" w:hAnsi="Times New Roman" w:cs="Times New Roman"/>
+          <w:color w:val="auto"/>
+          <w:spacing w:val="-1"/>
+          <w:sz w:val="20"/>
+          <w:szCs w:val="20"/>
+          <w:lang w:eastAsia="en-US"/>
+        </w:rPr>
+        <w:t xml:space="preserve"> </w:t>
+      </w:r>
+      <w:r>
+        <w:rPr>
+          <w:rFonts w:ascii="Times New Roman" w:eastAsia="MS Mincho" w:hAnsi="Times New Roman" w:cs="Times New Roman"/>
+          <w:color w:val="auto"/>
+          <w:spacing w:val="-1"/>
+          <w:sz w:val="20"/>
+          <w:szCs w:val="20"/>
+          <w:lang w:eastAsia="en-US"/>
+        </w:rPr>
+        <w:t>Lesser the number of links,</w:t>
+      </w:r>
+      <w:r>
+        <w:rPr>
+          <w:rFonts w:ascii="Times New Roman" w:eastAsia="MS Mincho" w:hAnsi="Times New Roman" w:cs="Times New Roman"/>
+          <w:color w:val="auto"/>
+          <w:spacing w:val="-1"/>
+          <w:sz w:val="20"/>
+          <w:szCs w:val="20"/>
+          <w:lang w:eastAsia="en-US"/>
+        </w:rPr>
+        <w:t xml:space="preserve"> </w:t>
+      </w:r>
+      <w:r>
+        <w:rPr>
+          <w:rFonts w:ascii="Times New Roman" w:eastAsia="MS Mincho" w:hAnsi="Times New Roman" w:cs="Times New Roman"/>
+          <w:color w:val="auto"/>
+          <w:spacing w:val="-1"/>
+          <w:sz w:val="20"/>
+          <w:szCs w:val="20"/>
+          <w:lang w:eastAsia="en-US"/>
+        </w:rPr>
+        <w:t>lower the hardware cost.</w:t>
+      </w:r>
+      <w:r>
+        <w:rPr>
+          <w:rFonts w:ascii="Times New Roman" w:eastAsia="MS Mincho" w:hAnsi="Times New Roman" w:cs="Times New Roman"/>
+          <w:color w:val="auto"/>
+          <w:spacing w:val="-1"/>
+          <w:sz w:val="20"/>
+          <w:szCs w:val="20"/>
+          <w:lang w:eastAsia="en-US"/>
+        </w:rPr>
+        <w:t xml:space="preserve"> </w:t>
+      </w:r>
+      <w:r>
+        <w:rPr>
+          <w:rFonts w:ascii="Times New Roman" w:eastAsia="MS Mincho" w:hAnsi="Times New Roman" w:cs="Times New Roman"/>
+          <w:color w:val="auto"/>
+          <w:spacing w:val="-1"/>
+          <w:sz w:val="20"/>
+          <w:szCs w:val="20"/>
+          <w:lang w:eastAsia="en-US"/>
+        </w:rPr>
+        <w:t xml:space="preserve">Hence, </w:t>
       </w:r>
       <w:r>
         <w:rPr>
@@ -26566,106 +26898,7 @@
           <w:szCs w:val="20"/>
           <w:lang w:eastAsia="en-US"/>
         </w:rPr>
-        <w:t xml:space="preserve"> tree topology.</w:t>
-      </w:r>
-      <w:r>
-        <w:rPr>
-          <w:rFonts w:ascii="Times New Roman" w:eastAsia="MS Mincho" w:hAnsi="Times New Roman" w:cs="Times New Roman"/>
-          <w:color w:val="auto"/>
-          <w:spacing w:val="-1"/>
-          <w:sz w:val="20"/>
-          <w:szCs w:val="20"/>
-          <w:lang w:eastAsia="en-US"/>
-        </w:rPr>
-        <w:t xml:space="preserve"> </w:t>
-      </w:r>
-      <w:r>
-        <w:rPr>
-          <w:rFonts w:ascii="Times New Roman" w:eastAsia="MS Mincho" w:hAnsi="Times New Roman" w:cs="Times New Roman"/>
-          <w:color w:val="auto"/>
-          <w:spacing w:val="-1"/>
-          <w:sz w:val="20"/>
-          <w:szCs w:val="20"/>
-          <w:lang w:eastAsia="en-US"/>
-        </w:rPr>
-        <w:t>Lesser the number of links,</w:t>
-      </w:r>
-      <w:r>
-        <w:rPr>
-          <w:rFonts w:ascii="Times New Roman" w:eastAsia="MS Mincho" w:hAnsi="Times New Roman" w:cs="Times New Roman"/>
-          <w:color w:val="auto"/>
-          <w:spacing w:val="-1"/>
-          <w:sz w:val="20"/>
-          <w:szCs w:val="20"/>
-          <w:lang w:eastAsia="en-US"/>
-        </w:rPr>
-        <w:t xml:space="preserve"> </w:t>
-      </w:r>
-      <w:r>
-        <w:rPr>
-          <w:rFonts w:ascii="Times New Roman" w:eastAsia="MS Mincho" w:hAnsi="Times New Roman" w:cs="Times New Roman"/>
-          <w:color w:val="auto"/>
-          <w:spacing w:val="-1"/>
-          <w:sz w:val="20"/>
-          <w:szCs w:val="20"/>
-          <w:lang w:eastAsia="en-US"/>
-        </w:rPr>
-        <w:t>lower the hardware cost.</w:t>
-      </w:r>
-      <w:r>
-        <w:rPr>
-          <w:rFonts w:ascii="Times New Roman" w:eastAsia="MS Mincho" w:hAnsi="Times New Roman" w:cs="Times New Roman"/>
-          <w:color w:val="auto"/>
-          <w:spacing w:val="-1"/>
-          <w:sz w:val="20"/>
-          <w:szCs w:val="20"/>
-          <w:lang w:eastAsia="en-US"/>
-        </w:rPr>
-        <w:t xml:space="preserve"> </w:t>
-      </w:r>
-      <w:r>
-        <w:rPr>
-          <w:rFonts w:ascii="Times New Roman" w:eastAsia="MS Mincho" w:hAnsi="Times New Roman" w:cs="Times New Roman"/>
-          <w:color w:val="auto"/>
-          <w:spacing w:val="-1"/>
-          <w:sz w:val="20"/>
-          <w:szCs w:val="20"/>
-          <w:lang w:eastAsia="en-US"/>
-        </w:rPr>
-        <w:t xml:space="preserve">Hence, </w:t>
-      </w:r>
-      <w:r>
-        <w:rPr>
-          <w:rFonts w:ascii="Times New Roman" w:eastAsia="MS Mincho" w:hAnsi="Times New Roman" w:cs="Times New Roman"/>
-          <w:color w:val="auto"/>
-          <w:spacing w:val="-1"/>
-          <w:sz w:val="20"/>
-          <w:szCs w:val="20"/>
-          <w:lang w:eastAsia="en-US"/>
-        </w:rPr>
-        <w:t>minimum spanning</w:t>
-      </w:r>
-      <w:r>
-        <w:rPr>
-          <w:rFonts w:ascii="Times New Roman" w:eastAsia="MS Mincho" w:hAnsi="Times New Roman" w:cs="Times New Roman"/>
-          <w:color w:val="auto"/>
-          <w:spacing w:val="-1"/>
-          <w:sz w:val="20"/>
-          <w:szCs w:val="20"/>
-          <w:lang w:eastAsia="en-US"/>
-        </w:rPr>
-        <w:t xml:space="preserve"> </w:t>
-      </w:r>
-      <w:r>
-        <w:rPr>
-          <w:rFonts w:ascii="Times New Roman" w:eastAsia="MS Mincho" w:hAnsi="Times New Roman" w:cs="Times New Roman"/>
-          <w:color w:val="auto"/>
-          <w:spacing w:val="-1"/>
-          <w:sz w:val="20"/>
-          <w:szCs w:val="20"/>
-          <w:lang w:eastAsia="en-US"/>
-        </w:rPr>
-        <w:t xml:space="preserve">tree topology requires </w:t>
+        <w:t xml:space="preserve"> tree topology requires </w:t>
       </w:r>
       <w:r>
         <w:rPr>
@@ -26804,6 +27037,7 @@
       <w:pPr>
         <w:spacing w:line="240" w:lineRule="auto"/>
         <w:ind w:firstLine="284"/>
+        <w:jc w:val="both"/>
         <w:rPr>
           <w:rFonts w:ascii="Times New Roman" w:eastAsia="MS Mincho" w:hAnsi="Times New Roman" w:cs="Times New Roman"/>
           <w:color w:val="auto"/>
@@ -27022,7 +27256,31 @@
         <w:rPr>
           <w:rFonts w:eastAsia="MS Mincho"/>
         </w:rPr>
-        <w:t>Sharma, Tharesh. “Fault Tolerant Network on chips Topologies.” Reliable Networks-On-Chip in the Many Core Era. Universität Stuttgart - SS09, Stuttgart. July 7, 2009. Seminar Report, p. 12 - 17.</w:t>
+        <w:t>Sharma, Tharesh. “Fault Toler</w:t>
+      </w:r>
+      <w:r>
+        <w:rPr>
+          <w:rFonts w:eastAsia="MS Mincho"/>
+        </w:rPr>
+        <w:t>ant Network on chips Topologies</w:t>
+      </w:r>
+      <w:r>
+        <w:rPr>
+          <w:rFonts w:eastAsia="MS Mincho"/>
+        </w:rPr>
+        <w:t>”</w:t>
+      </w:r>
+      <w:r>
+        <w:rPr>
+          <w:rFonts w:eastAsia="MS Mincho"/>
+        </w:rPr>
+        <w:t xml:space="preserve">,  </w:t>
+      </w:r>
+      <w:r>
+        <w:rPr>
+          <w:rFonts w:eastAsia="MS Mincho"/>
+        </w:rPr>
+        <w:t>Reliable Networks-On-Chip in the Many Core Era. Universität Stuttgart - SS09, Stuttgart. July 7, 2009. Seminar Report, p. 12 - 17.</w:t>
       </w:r>
     </w:p>
     <w:sectPr>
@@ -28543,6 +28801,12 @@
   <w:num w:numId="33">
     <w:abstractNumId w:val="2"/>
   </w:num>
+  <w:num w:numId="34">
+    <w:abstractNumId w:val="6"/>
+  </w:num>
+  <w:num w:numId="35">
+    <w:abstractNumId w:val="6"/>
+  </w:num>
 </w:numbering>
 </file>
 
@@ -29525,6 +29789,17 @@
       <w:color w:val="5A5A5A" w:themeColor="text1" w:themeTint="A5"/>
     </w:rPr>
   </w:style>
+  <w:style w:type="character" w:styleId="Emphasis">
+    <w:name w:val="Emphasis"/>
+    <w:basedOn w:val="DefaultParagraphFont"/>
+    <w:uiPriority w:val="20"/>
+    <w:qFormat/>
+    <w:rsid w:val="00FA7FE6"/>
+    <w:rPr>
+      <w:i/>
+      <w:iCs/>
+    </w:rPr>
+  </w:style>
 </w:styles>
 </file>
 

</xml_diff>